<commit_message>
live chatting works fine
</commit_message>
<xml_diff>
--- a/chat.docx
+++ b/chat.docx
@@ -1936,6 +1936,7 @@
       <w:r>
         <w:rPr>
           <w:rFonts w:asciiTheme="minorHAnsi" w:hAnsiTheme="minorHAnsi" w:cstheme="minorHAnsi"/>
+          <w:noProof/>
           <w:sz w:val="28"/>
           <w:szCs w:val="28"/>
         </w:rPr>
@@ -2865,6 +2866,7 @@
       <w:r>
         <w:rPr>
           <w:rFonts w:asciiTheme="minorHAnsi" w:hAnsiTheme="minorHAnsi" w:cstheme="minorHAnsi"/>
+          <w:noProof/>
         </w:rPr>
         <w:drawing>
           <wp:inline distT="0" distB="0" distL="0" distR="0" wp14:anchorId="6E4EEF78" wp14:editId="3DC5ABC7">
@@ -3290,31 +3292,7 @@
           <w:u w:val="single"/>
           <w:lang w:bidi="si-LK"/>
         </w:rPr>
-        <w:t>try {</w:t>
-      </w:r>
-      <w:r>
-        <w:rPr>
-          <w:rFonts w:ascii="Artifakt Element Book" w:eastAsia="Times New Roman" w:hAnsi="Artifakt Element Book" w:cs="Times New Roman"/>
-          <w:b/>
-          <w:bCs/>
-          <w:sz w:val="24"/>
-          <w:szCs w:val="24"/>
-          <w:u w:val="single"/>
-          <w:lang w:bidi="si-LK"/>
-        </w:rPr>
-        <w:t xml:space="preserve"> </w:t>
-      </w:r>
-      <w:r>
-        <w:rPr>
-          <w:rFonts w:ascii="Artifakt Element Book" w:eastAsia="Times New Roman" w:hAnsi="Artifakt Element Book" w:cs="Times New Roman"/>
-          <w:b/>
-          <w:bCs/>
-          <w:sz w:val="24"/>
-          <w:szCs w:val="24"/>
-          <w:u w:val="single"/>
-          <w:lang w:bidi="si-LK"/>
-        </w:rPr>
-        <w:t>const decoded = jwt.verify(token, process.env.JWT_SECRET);</w:t>
+        <w:t>try { const decoded = jwt.verify(token, process.env.JWT_SECRET);</w:t>
       </w:r>
     </w:p>
     <w:p>
@@ -3509,31 +3487,7 @@
           <w:u w:val="single"/>
           <w:lang w:bidi="si-LK"/>
         </w:rPr>
-        <w:t xml:space="preserve"> = decoded.id;</w:t>
-      </w:r>
-      <w:r>
-        <w:rPr>
-          <w:rFonts w:ascii="Artifakt Element Book" w:eastAsia="Times New Roman" w:hAnsi="Artifakt Element Book" w:cs="Times New Roman"/>
-          <w:b/>
-          <w:bCs/>
-          <w:sz w:val="24"/>
-          <w:szCs w:val="24"/>
-          <w:u w:val="single"/>
-          <w:lang w:bidi="si-LK"/>
-        </w:rPr>
-        <w:t xml:space="preserve"> </w:t>
-      </w:r>
-      <w:r>
-        <w:rPr>
-          <w:rFonts w:ascii="Artifakt Element Book" w:eastAsia="Times New Roman" w:hAnsi="Artifakt Element Book" w:cs="Times New Roman"/>
-          <w:b/>
-          <w:bCs/>
-          <w:sz w:val="24"/>
-          <w:szCs w:val="24"/>
-          <w:u w:val="single"/>
-          <w:lang w:bidi="si-LK"/>
-        </w:rPr>
-        <w:t>socket.userType = decoded.type</w:t>
+        <w:t xml:space="preserve"> = decoded.id; socket.userType = decoded.type</w:t>
       </w:r>
     </w:p>
     <w:p>
@@ -3646,13 +3600,7 @@
         <w:rPr>
           <w:rFonts w:ascii="Artifakt Element Book" w:hAnsi="Artifakt Element Book"/>
         </w:rPr>
-        <w:t>i</w:t>
-      </w:r>
-      <w:r>
-        <w:rPr>
-          <w:rFonts w:ascii="Artifakt Element Book" w:hAnsi="Artifakt Element Book"/>
-        </w:rPr>
-        <w:t>f</w:t>
+        <w:t>if</w:t>
       </w:r>
       <w:proofErr w:type="gramEnd"/>
       <w:r>
@@ -3708,6 +3656,7 @@
           <w:rFonts w:asciiTheme="minorHAnsi" w:hAnsiTheme="minorHAnsi" w:cstheme="minorHAnsi"/>
           <w:b/>
           <w:bCs/>
+          <w:noProof/>
         </w:rPr>
         <w:lastRenderedPageBreak/>
         <w:drawing>
@@ -3757,7 +3706,6 @@
           <w:u w:val="single"/>
         </w:rPr>
       </w:pPr>
-      <w:proofErr w:type="spellStart"/>
       <w:proofErr w:type="gramStart"/>
       <w:r>
         <w:rPr>
@@ -3766,17 +3714,7 @@
           <w:bCs/>
           <w:u w:val="single"/>
         </w:rPr>
-        <w:t>io.on</w:t>
-      </w:r>
-      <w:proofErr w:type="spellEnd"/>
-      <w:r>
-        <w:rPr>
-          <w:rFonts w:ascii="Artifakt Element Book" w:hAnsi="Artifakt Element Book" w:cstheme="minorHAnsi"/>
-          <w:b/>
-          <w:bCs/>
-          <w:u w:val="single"/>
-        </w:rPr>
-        <w:t>(</w:t>
+        <w:t>io.on(</w:t>
       </w:r>
       <w:proofErr w:type="gramEnd"/>
       <w:r>
@@ -3873,25 +3811,2642 @@
           <w:numId w:val="25"/>
         </w:numPr>
         <w:rPr>
-          <w:rFonts w:asciiTheme="minorHAnsi" w:hAnsiTheme="minorHAnsi" w:cstheme="minorHAnsi"/>
-        </w:rPr>
-      </w:pPr>
-      <w:r>
-        <w:rPr>
-          <w:rFonts w:asciiTheme="minorHAnsi" w:hAnsiTheme="minorHAnsi" w:cstheme="minorHAnsi"/>
-        </w:rPr>
-        <w:lastRenderedPageBreak/>
-        <w:t>This code handles real-time communication between connected clients using Socket.IO. When a user connects, the server logs their ID and allows them to join a specific “appointment room” based on the appointment ID. When a message is sent, the server saves it to the database with the sender’s details and then broadcasts it to everyone in that appointment room so both the doctor and patient see it instantly. It also logs when users disconnect, and finally, the server starts listening for incoming connections on the specified port.</w:t>
-      </w:r>
-    </w:p>
-    <w:p>
-      <w:pPr>
-        <w:rPr>
           <w:rFonts w:cstheme="minorHAnsi"/>
           <w:sz w:val="30"/>
           <w:szCs w:val="30"/>
         </w:rPr>
       </w:pPr>
+      <w:r>
+        <w:rPr>
+          <w:rFonts w:asciiTheme="minorHAnsi" w:hAnsiTheme="minorHAnsi" w:cstheme="minorHAnsi"/>
+        </w:rPr>
+        <w:lastRenderedPageBreak/>
+        <w:t>This code handles real-time communication between connected clients using Socket.IO. When a user connects, the server logs their ID and allows them to join a specific “appointment room” based on the appointment ID. When a message is sent, the server saves it to the database with the sender’s details and then broadcasts it to everyone in that appointment room so both the doctor and patient see it instantly. It also logs when users disconnect, and finally, the server starts listening for incoming connections on the specified port.</w:t>
+      </w:r>
+    </w:p>
+    <w:p>
+      <w:pPr>
+        <w:pStyle w:val="NormalWeb"/>
+        <w:rPr>
+          <w:rFonts w:cstheme="minorHAnsi"/>
+          <w:sz w:val="30"/>
+          <w:szCs w:val="30"/>
+        </w:rPr>
+      </w:pPr>
+    </w:p>
+    <w:p>
+      <w:pPr>
+        <w:shd w:val="clear" w:color="auto" w:fill="181818"/>
+        <w:spacing w:after="240" w:line="240" w:lineRule="auto"/>
+        <w:rPr>
+          <w:rFonts w:ascii="Segoe UI" w:eastAsia="Times New Roman" w:hAnsi="Segoe UI" w:cs="Segoe UI"/>
+          <w:color w:val="FFFFFF" w:themeColor="background1"/>
+          <w:sz w:val="20"/>
+          <w:szCs w:val="20"/>
+          <w:lang w:bidi="si-LK"/>
+        </w:rPr>
+      </w:pPr>
+      <w:r>
+        <w:rPr>
+          <w:rFonts w:ascii="Segoe UI" w:eastAsia="Times New Roman" w:hAnsi="Segoe UI" w:cs="Segoe UI"/>
+          <w:color w:val="FFFFFF" w:themeColor="background1"/>
+          <w:sz w:val="20"/>
+          <w:szCs w:val="20"/>
+          <w:lang w:bidi="si-LK"/>
+        </w:rPr>
+        <w:t>Here is a full description of how your chat system works, based on the file structure.</w:t>
+      </w:r>
+    </w:p>
+    <w:p>
+      <w:pPr>
+        <w:shd w:val="clear" w:color="auto" w:fill="181818"/>
+        <w:spacing w:after="120" w:line="240" w:lineRule="auto"/>
+        <w:outlineLvl w:val="2"/>
+        <w:rPr>
+          <w:rFonts w:ascii="Segoe UI" w:eastAsia="Times New Roman" w:hAnsi="Segoe UI" w:cs="Segoe UI"/>
+          <w:b/>
+          <w:bCs/>
+          <w:color w:val="FFFFFF" w:themeColor="background1"/>
+          <w:sz w:val="20"/>
+          <w:szCs w:val="20"/>
+          <w:lang w:bidi="si-LK"/>
+        </w:rPr>
+      </w:pPr>
+      <w:r>
+        <w:rPr>
+          <w:rFonts w:ascii="Segoe UI" w:eastAsia="Times New Roman" w:hAnsi="Segoe UI" w:cs="Segoe UI"/>
+          <w:b/>
+          <w:bCs/>
+          <w:color w:val="FFFFFF" w:themeColor="background1"/>
+          <w:sz w:val="20"/>
+          <w:szCs w:val="20"/>
+          <w:lang w:bidi="si-LK"/>
+        </w:rPr>
+        <w:t>Overall Concept</w:t>
+      </w:r>
+    </w:p>
+    <w:p>
+      <w:pPr>
+        <w:shd w:val="clear" w:color="auto" w:fill="181818"/>
+        <w:spacing w:after="240" w:line="240" w:lineRule="auto"/>
+        <w:rPr>
+          <w:rFonts w:ascii="Segoe UI" w:eastAsia="Times New Roman" w:hAnsi="Segoe UI" w:cs="Segoe UI"/>
+          <w:color w:val="FFFFFF" w:themeColor="background1"/>
+          <w:sz w:val="20"/>
+          <w:szCs w:val="20"/>
+          <w:lang w:bidi="si-LK"/>
+        </w:rPr>
+      </w:pPr>
+      <w:r>
+        <w:rPr>
+          <w:rFonts w:ascii="Segoe UI" w:eastAsia="Times New Roman" w:hAnsi="Segoe UI" w:cs="Segoe UI"/>
+          <w:color w:val="FFFFFF" w:themeColor="background1"/>
+          <w:sz w:val="20"/>
+          <w:szCs w:val="20"/>
+          <w:lang w:bidi="si-LK"/>
+        </w:rPr>
+        <w:t>Your chat system is designed for private, one-on-one conversations between a </w:t>
+      </w:r>
+      <w:r>
+        <w:rPr>
+          <w:rFonts w:ascii="Segoe UI" w:eastAsia="Times New Roman" w:hAnsi="Segoe UI" w:cs="Segoe UI"/>
+          <w:b/>
+          <w:bCs/>
+          <w:color w:val="FFFFFF" w:themeColor="background1"/>
+          <w:sz w:val="20"/>
+          <w:szCs w:val="20"/>
+          <w:lang w:bidi="si-LK"/>
+        </w:rPr>
+        <w:t>user</w:t>
+      </w:r>
+      <w:r>
+        <w:rPr>
+          <w:rFonts w:ascii="Segoe UI" w:eastAsia="Times New Roman" w:hAnsi="Segoe UI" w:cs="Segoe UI"/>
+          <w:color w:val="FFFFFF" w:themeColor="background1"/>
+          <w:sz w:val="20"/>
+          <w:szCs w:val="20"/>
+          <w:lang w:bidi="si-LK"/>
+        </w:rPr>
+        <w:t> and a </w:t>
+      </w:r>
+      <w:r>
+        <w:rPr>
+          <w:rFonts w:ascii="Segoe UI" w:eastAsia="Times New Roman" w:hAnsi="Segoe UI" w:cs="Segoe UI"/>
+          <w:b/>
+          <w:bCs/>
+          <w:color w:val="FFFFFF" w:themeColor="background1"/>
+          <w:sz w:val="20"/>
+          <w:szCs w:val="20"/>
+          <w:lang w:bidi="si-LK"/>
+        </w:rPr>
+        <w:t>doctor</w:t>
+      </w:r>
+      <w:r>
+        <w:rPr>
+          <w:rFonts w:ascii="Segoe UI" w:eastAsia="Times New Roman" w:hAnsi="Segoe UI" w:cs="Segoe UI"/>
+          <w:color w:val="FFFFFF" w:themeColor="background1"/>
+          <w:sz w:val="20"/>
+          <w:szCs w:val="20"/>
+          <w:lang w:bidi="si-LK"/>
+        </w:rPr>
+        <w:t> within the context of a specific </w:t>
+      </w:r>
+      <w:r>
+        <w:rPr>
+          <w:rFonts w:ascii="Segoe UI" w:eastAsia="Times New Roman" w:hAnsi="Segoe UI" w:cs="Segoe UI"/>
+          <w:b/>
+          <w:bCs/>
+          <w:color w:val="FFFFFF" w:themeColor="background1"/>
+          <w:sz w:val="20"/>
+          <w:szCs w:val="20"/>
+          <w:lang w:bidi="si-LK"/>
+        </w:rPr>
+        <w:t>appointment</w:t>
+      </w:r>
+      <w:r>
+        <w:rPr>
+          <w:rFonts w:ascii="Segoe UI" w:eastAsia="Times New Roman" w:hAnsi="Segoe UI" w:cs="Segoe UI"/>
+          <w:color w:val="FFFFFF" w:themeColor="background1"/>
+          <w:sz w:val="20"/>
+          <w:szCs w:val="20"/>
+          <w:lang w:bidi="si-LK"/>
+        </w:rPr>
+        <w:t xml:space="preserve">. It uses a combination of standard HTTP requests to fetch chat history and </w:t>
+      </w:r>
+      <w:proofErr w:type="spellStart"/>
+      <w:r>
+        <w:rPr>
+          <w:rFonts w:ascii="Segoe UI" w:eastAsia="Times New Roman" w:hAnsi="Segoe UI" w:cs="Segoe UI"/>
+          <w:color w:val="FFFFFF" w:themeColor="background1"/>
+          <w:sz w:val="20"/>
+          <w:szCs w:val="20"/>
+          <w:lang w:bidi="si-LK"/>
+        </w:rPr>
+        <w:t>WebSockets</w:t>
+      </w:r>
+      <w:proofErr w:type="spellEnd"/>
+      <w:r>
+        <w:rPr>
+          <w:rFonts w:ascii="Segoe UI" w:eastAsia="Times New Roman" w:hAnsi="Segoe UI" w:cs="Segoe UI"/>
+          <w:color w:val="FFFFFF" w:themeColor="background1"/>
+          <w:sz w:val="20"/>
+          <w:szCs w:val="20"/>
+          <w:lang w:bidi="si-LK"/>
+        </w:rPr>
+        <w:t xml:space="preserve"> for real-time, two-way communication.</w:t>
+      </w:r>
+    </w:p>
+    <w:p>
+      <w:pPr>
+        <w:shd w:val="clear" w:color="auto" w:fill="181818"/>
+        <w:spacing w:after="240" w:line="240" w:lineRule="auto"/>
+        <w:rPr>
+          <w:rFonts w:ascii="Segoe UI" w:eastAsia="Times New Roman" w:hAnsi="Segoe UI" w:cs="Segoe UI"/>
+          <w:color w:val="FFFFFF" w:themeColor="background1"/>
+          <w:sz w:val="20"/>
+          <w:szCs w:val="20"/>
+          <w:lang w:bidi="si-LK"/>
+        </w:rPr>
+      </w:pPr>
+      <w:r>
+        <w:rPr>
+          <w:rFonts w:ascii="Segoe UI" w:eastAsia="Times New Roman" w:hAnsi="Segoe UI" w:cs="Segoe UI"/>
+          <w:color w:val="FFFFFF" w:themeColor="background1"/>
+          <w:sz w:val="20"/>
+          <w:szCs w:val="20"/>
+          <w:lang w:bidi="si-LK"/>
+        </w:rPr>
+        <w:t>The entire process can be broken down into three main parts:</w:t>
+      </w:r>
+    </w:p>
+    <w:p>
+      <w:pPr>
+        <w:numPr>
+          <w:ilvl w:val="0"/>
+          <w:numId w:val="26"/>
+        </w:numPr>
+        <w:shd w:val="clear" w:color="auto" w:fill="181818"/>
+        <w:spacing w:before="100" w:beforeAutospacing="1" w:after="100" w:afterAutospacing="1" w:line="240" w:lineRule="auto"/>
+        <w:rPr>
+          <w:rFonts w:ascii="Segoe UI" w:eastAsia="Times New Roman" w:hAnsi="Segoe UI" w:cs="Segoe UI"/>
+          <w:color w:val="FFFFFF" w:themeColor="background1"/>
+          <w:sz w:val="20"/>
+          <w:szCs w:val="20"/>
+          <w:lang w:bidi="si-LK"/>
+        </w:rPr>
+      </w:pPr>
+      <w:r>
+        <w:rPr>
+          <w:rFonts w:ascii="Segoe UI" w:eastAsia="Times New Roman" w:hAnsi="Segoe UI" w:cs="Segoe UI"/>
+          <w:b/>
+          <w:bCs/>
+          <w:color w:val="FFFFFF" w:themeColor="background1"/>
+          <w:sz w:val="20"/>
+          <w:szCs w:val="20"/>
+          <w:lang w:bidi="si-LK"/>
+        </w:rPr>
+        <w:t>Authentication</w:t>
+      </w:r>
+      <w:r>
+        <w:rPr>
+          <w:rFonts w:ascii="Segoe UI" w:eastAsia="Times New Roman" w:hAnsi="Segoe UI" w:cs="Segoe UI"/>
+          <w:color w:val="FFFFFF" w:themeColor="background1"/>
+          <w:sz w:val="20"/>
+          <w:szCs w:val="20"/>
+          <w:lang w:bidi="si-LK"/>
+        </w:rPr>
+        <w:t>: Verifying who the user is.</w:t>
+      </w:r>
+    </w:p>
+    <w:p>
+      <w:pPr>
+        <w:numPr>
+          <w:ilvl w:val="0"/>
+          <w:numId w:val="26"/>
+        </w:numPr>
+        <w:shd w:val="clear" w:color="auto" w:fill="181818"/>
+        <w:spacing w:before="100" w:beforeAutospacing="1" w:after="100" w:afterAutospacing="1" w:line="240" w:lineRule="auto"/>
+        <w:rPr>
+          <w:rFonts w:ascii="Segoe UI" w:eastAsia="Times New Roman" w:hAnsi="Segoe UI" w:cs="Segoe UI"/>
+          <w:color w:val="FFFFFF" w:themeColor="background1"/>
+          <w:sz w:val="20"/>
+          <w:szCs w:val="20"/>
+          <w:lang w:bidi="si-LK"/>
+        </w:rPr>
+      </w:pPr>
+      <w:r>
+        <w:rPr>
+          <w:rFonts w:ascii="Segoe UI" w:eastAsia="Times New Roman" w:hAnsi="Segoe UI" w:cs="Segoe UI"/>
+          <w:b/>
+          <w:bCs/>
+          <w:color w:val="FFFFFF" w:themeColor="background1"/>
+          <w:sz w:val="20"/>
+          <w:szCs w:val="20"/>
+          <w:lang w:bidi="si-LK"/>
+        </w:rPr>
+        <w:t>Fetching Chat History</w:t>
+      </w:r>
+      <w:r>
+        <w:rPr>
+          <w:rFonts w:ascii="Segoe UI" w:eastAsia="Times New Roman" w:hAnsi="Segoe UI" w:cs="Segoe UI"/>
+          <w:color w:val="FFFFFF" w:themeColor="background1"/>
+          <w:sz w:val="20"/>
+          <w:szCs w:val="20"/>
+          <w:lang w:bidi="si-LK"/>
+        </w:rPr>
+        <w:t>: Loading past messages when the chat is opened.</w:t>
+      </w:r>
+    </w:p>
+    <w:p>
+      <w:pPr>
+        <w:numPr>
+          <w:ilvl w:val="0"/>
+          <w:numId w:val="26"/>
+        </w:numPr>
+        <w:shd w:val="clear" w:color="auto" w:fill="181818"/>
+        <w:spacing w:before="100" w:beforeAutospacing="1" w:after="100" w:afterAutospacing="1" w:line="240" w:lineRule="auto"/>
+        <w:rPr>
+          <w:rFonts w:ascii="Segoe UI" w:eastAsia="Times New Roman" w:hAnsi="Segoe UI" w:cs="Segoe UI"/>
+          <w:color w:val="FFFFFF" w:themeColor="background1"/>
+          <w:sz w:val="20"/>
+          <w:szCs w:val="20"/>
+          <w:lang w:bidi="si-LK"/>
+        </w:rPr>
+      </w:pPr>
+      <w:r>
+        <w:rPr>
+          <w:rFonts w:ascii="Segoe UI" w:eastAsia="Times New Roman" w:hAnsi="Segoe UI" w:cs="Segoe UI"/>
+          <w:b/>
+          <w:bCs/>
+          <w:color w:val="FFFFFF" w:themeColor="background1"/>
+          <w:sz w:val="20"/>
+          <w:szCs w:val="20"/>
+          <w:lang w:bidi="si-LK"/>
+        </w:rPr>
+        <w:t>Real-Time Messaging</w:t>
+      </w:r>
+      <w:r>
+        <w:rPr>
+          <w:rFonts w:ascii="Segoe UI" w:eastAsia="Times New Roman" w:hAnsi="Segoe UI" w:cs="Segoe UI"/>
+          <w:color w:val="FFFFFF" w:themeColor="background1"/>
+          <w:sz w:val="20"/>
+          <w:szCs w:val="20"/>
+          <w:lang w:bidi="si-LK"/>
+        </w:rPr>
+        <w:t>: Sending and receiving new messages instantly.</w:t>
+      </w:r>
+    </w:p>
+    <w:p>
+      <w:pPr>
+        <w:spacing w:after="0" w:line="240" w:lineRule="auto"/>
+        <w:rPr>
+          <w:rFonts w:ascii="Times New Roman" w:eastAsia="Times New Roman" w:hAnsi="Times New Roman" w:cs="Times New Roman"/>
+          <w:color w:val="FFFFFF" w:themeColor="background1"/>
+          <w:sz w:val="24"/>
+          <w:szCs w:val="24"/>
+          <w:lang w:bidi="si-LK"/>
+        </w:rPr>
+      </w:pPr>
+      <w:r>
+        <w:rPr>
+          <w:rFonts w:ascii="Times New Roman" w:eastAsia="Times New Roman" w:hAnsi="Times New Roman" w:cs="Times New Roman"/>
+          <w:color w:val="FFFFFF" w:themeColor="background1"/>
+          <w:sz w:val="24"/>
+          <w:szCs w:val="24"/>
+          <w:lang w:bidi="si-LK"/>
+        </w:rPr>
+        <w:pict>
+          <v:rect id="_x0000_i1025" style="width:0;height:1.5pt" o:hralign="center" o:hrstd="t" o:hrnoshade="t" o:hr="t" fillcolor="#ccc" stroked="f"/>
+        </w:pict>
+      </w:r>
+    </w:p>
+    <w:p>
+      <w:pPr>
+        <w:shd w:val="clear" w:color="auto" w:fill="181818"/>
+        <w:spacing w:after="120" w:line="240" w:lineRule="auto"/>
+        <w:outlineLvl w:val="2"/>
+        <w:rPr>
+          <w:rFonts w:ascii="Segoe UI" w:eastAsia="Times New Roman" w:hAnsi="Segoe UI" w:cs="Segoe UI"/>
+          <w:b/>
+          <w:bCs/>
+          <w:color w:val="FFFFFF" w:themeColor="background1"/>
+          <w:sz w:val="20"/>
+          <w:szCs w:val="20"/>
+          <w:lang w:bidi="si-LK"/>
+        </w:rPr>
+      </w:pPr>
+      <w:r>
+        <w:rPr>
+          <w:rFonts w:ascii="Segoe UI" w:eastAsia="Times New Roman" w:hAnsi="Segoe UI" w:cs="Segoe UI"/>
+          <w:b/>
+          <w:bCs/>
+          <w:color w:val="FFFFFF" w:themeColor="background1"/>
+          <w:sz w:val="20"/>
+          <w:szCs w:val="20"/>
+          <w:lang w:bidi="si-LK"/>
+        </w:rPr>
+        <w:t>How It Works: A Step-by-Step Flow</w:t>
+      </w:r>
+    </w:p>
+    <w:p>
+      <w:pPr>
+        <w:shd w:val="clear" w:color="auto" w:fill="181818"/>
+        <w:spacing w:before="100" w:beforeAutospacing="1" w:after="100" w:afterAutospacing="1" w:line="240" w:lineRule="auto"/>
+        <w:outlineLvl w:val="3"/>
+        <w:rPr>
+          <w:rFonts w:ascii="Segoe UI" w:eastAsia="Times New Roman" w:hAnsi="Segoe UI" w:cs="Segoe UI"/>
+          <w:b/>
+          <w:bCs/>
+          <w:color w:val="FFFFFF" w:themeColor="background1"/>
+          <w:sz w:val="20"/>
+          <w:szCs w:val="20"/>
+          <w:lang w:bidi="si-LK"/>
+        </w:rPr>
+      </w:pPr>
+      <w:r>
+        <w:rPr>
+          <w:rFonts w:ascii="Segoe UI" w:eastAsia="Times New Roman" w:hAnsi="Segoe UI" w:cs="Segoe UI"/>
+          <w:b/>
+          <w:bCs/>
+          <w:color w:val="FFFFFF" w:themeColor="background1"/>
+          <w:sz w:val="20"/>
+          <w:szCs w:val="20"/>
+          <w:lang w:bidi="si-LK"/>
+        </w:rPr>
+        <w:t>1. Authentication: The Entry Ticket to the Chat</w:t>
+      </w:r>
+    </w:p>
+    <w:p>
+      <w:pPr>
+        <w:shd w:val="clear" w:color="auto" w:fill="181818"/>
+        <w:spacing w:after="240" w:line="240" w:lineRule="auto"/>
+        <w:rPr>
+          <w:rFonts w:ascii="Segoe UI" w:eastAsia="Times New Roman" w:hAnsi="Segoe UI" w:cs="Segoe UI"/>
+          <w:color w:val="FFFFFF" w:themeColor="background1"/>
+          <w:sz w:val="20"/>
+          <w:szCs w:val="20"/>
+          <w:lang w:bidi="si-LK"/>
+        </w:rPr>
+      </w:pPr>
+      <w:r>
+        <w:rPr>
+          <w:rFonts w:ascii="Segoe UI" w:eastAsia="Times New Roman" w:hAnsi="Segoe UI" w:cs="Segoe UI"/>
+          <w:color w:val="FFFFFF" w:themeColor="background1"/>
+          <w:sz w:val="20"/>
+          <w:szCs w:val="20"/>
+          <w:lang w:bidi="si-LK"/>
+        </w:rPr>
+        <w:t>Before anything else, the system needs to know who is trying to chat.</w:t>
+      </w:r>
+    </w:p>
+    <w:p>
+      <w:pPr>
+        <w:numPr>
+          <w:ilvl w:val="0"/>
+          <w:numId w:val="27"/>
+        </w:numPr>
+        <w:shd w:val="clear" w:color="auto" w:fill="181818"/>
+        <w:spacing w:beforeAutospacing="1" w:after="0" w:afterAutospacing="1" w:line="240" w:lineRule="auto"/>
+        <w:rPr>
+          <w:rFonts w:ascii="Segoe UI" w:eastAsia="Times New Roman" w:hAnsi="Segoe UI" w:cs="Segoe UI"/>
+          <w:color w:val="FFFFFF" w:themeColor="background1"/>
+          <w:sz w:val="20"/>
+          <w:szCs w:val="20"/>
+          <w:lang w:bidi="si-LK"/>
+        </w:rPr>
+      </w:pPr>
+      <w:r>
+        <w:rPr>
+          <w:rFonts w:ascii="Segoe UI" w:eastAsia="Times New Roman" w:hAnsi="Segoe UI" w:cs="Segoe UI"/>
+          <w:b/>
+          <w:bCs/>
+          <w:color w:val="FFFFFF" w:themeColor="background1"/>
+          <w:sz w:val="20"/>
+          <w:szCs w:val="20"/>
+          <w:lang w:bidi="si-LK"/>
+        </w:rPr>
+        <w:t>Login</w:t>
+      </w:r>
+      <w:r>
+        <w:rPr>
+          <w:rFonts w:ascii="Segoe UI" w:eastAsia="Times New Roman" w:hAnsi="Segoe UI" w:cs="Segoe UI"/>
+          <w:color w:val="FFFFFF" w:themeColor="background1"/>
+          <w:sz w:val="20"/>
+          <w:szCs w:val="20"/>
+          <w:lang w:bidi="si-LK"/>
+        </w:rPr>
+        <w:t>: When a user or a doctor logs in (</w:t>
+      </w:r>
+      <w:hyperlink r:id="rId8" w:tooltip="" w:history="1">
+        <w:r>
+          <w:rPr>
+            <w:rFonts w:ascii="Segoe UI" w:eastAsia="Times New Roman" w:hAnsi="Segoe UI" w:cs="Segoe UI"/>
+            <w:color w:val="FFFFFF" w:themeColor="background1"/>
+            <w:sz w:val="20"/>
+            <w:szCs w:val="20"/>
+            <w:bdr w:val="single" w:sz="4" w:space="1" w:color="auto" w:frame="1"/>
+            <w:lang w:bidi="si-LK"/>
+          </w:rPr>
+          <w:t>userController.js</w:t>
+        </w:r>
+      </w:hyperlink>
+      <w:r>
+        <w:rPr>
+          <w:rFonts w:ascii="Segoe UI" w:eastAsia="Times New Roman" w:hAnsi="Segoe UI" w:cs="Segoe UI"/>
+          <w:color w:val="FFFFFF" w:themeColor="background1"/>
+          <w:sz w:val="20"/>
+          <w:szCs w:val="20"/>
+          <w:lang w:bidi="si-LK"/>
+        </w:rPr>
+        <w:t> or </w:t>
+      </w:r>
+      <w:hyperlink r:id="rId9" w:tooltip="" w:history="1">
+        <w:r>
+          <w:rPr>
+            <w:rFonts w:ascii="Segoe UI" w:eastAsia="Times New Roman" w:hAnsi="Segoe UI" w:cs="Segoe UI"/>
+            <w:color w:val="FFFFFF" w:themeColor="background1"/>
+            <w:sz w:val="20"/>
+            <w:szCs w:val="20"/>
+            <w:bdr w:val="single" w:sz="4" w:space="1" w:color="auto" w:frame="1"/>
+            <w:lang w:bidi="si-LK"/>
+          </w:rPr>
+          <w:t>doctorController.js</w:t>
+        </w:r>
+      </w:hyperlink>
+      <w:r>
+        <w:rPr>
+          <w:rFonts w:ascii="Segoe UI" w:eastAsia="Times New Roman" w:hAnsi="Segoe UI" w:cs="Segoe UI"/>
+          <w:color w:val="FFFFFF" w:themeColor="background1"/>
+          <w:sz w:val="20"/>
+          <w:szCs w:val="20"/>
+          <w:lang w:bidi="si-LK"/>
+        </w:rPr>
+        <w:t>), the server generates a </w:t>
+      </w:r>
+      <w:r>
+        <w:rPr>
+          <w:rFonts w:ascii="Segoe UI" w:eastAsia="Times New Roman" w:hAnsi="Segoe UI" w:cs="Segoe UI"/>
+          <w:b/>
+          <w:bCs/>
+          <w:color w:val="FFFFFF" w:themeColor="background1"/>
+          <w:sz w:val="20"/>
+          <w:szCs w:val="20"/>
+          <w:lang w:bidi="si-LK"/>
+        </w:rPr>
+        <w:t>JSON Web Token (JWT)</w:t>
+      </w:r>
+      <w:r>
+        <w:rPr>
+          <w:rFonts w:ascii="Segoe UI" w:eastAsia="Times New Roman" w:hAnsi="Segoe UI" w:cs="Segoe UI"/>
+          <w:color w:val="FFFFFF" w:themeColor="background1"/>
+          <w:sz w:val="20"/>
+          <w:szCs w:val="20"/>
+          <w:lang w:bidi="si-LK"/>
+        </w:rPr>
+        <w:t>. This token is a secure digital key containing the user's ID and their type (</w:t>
+      </w:r>
+      <w:r>
+        <w:rPr>
+          <w:rFonts w:ascii="Consolas" w:eastAsia="Times New Roman" w:hAnsi="Consolas" w:cs="Courier New"/>
+          <w:color w:val="FFFFFF" w:themeColor="background1"/>
+          <w:sz w:val="18"/>
+          <w:szCs w:val="18"/>
+          <w:shd w:val="clear" w:color="auto" w:fill="3C3C3C"/>
+          <w:lang w:bidi="si-LK"/>
+        </w:rPr>
+        <w:t>'user'</w:t>
+      </w:r>
+      <w:r>
+        <w:rPr>
+          <w:rFonts w:ascii="Segoe UI" w:eastAsia="Times New Roman" w:hAnsi="Segoe UI" w:cs="Segoe UI"/>
+          <w:color w:val="FFFFFF" w:themeColor="background1"/>
+          <w:sz w:val="20"/>
+          <w:szCs w:val="20"/>
+          <w:lang w:bidi="si-LK"/>
+        </w:rPr>
+        <w:t> or </w:t>
+      </w:r>
+      <w:r>
+        <w:rPr>
+          <w:rFonts w:ascii="Consolas" w:eastAsia="Times New Roman" w:hAnsi="Consolas" w:cs="Courier New"/>
+          <w:color w:val="FFFFFF" w:themeColor="background1"/>
+          <w:sz w:val="18"/>
+          <w:szCs w:val="18"/>
+          <w:shd w:val="clear" w:color="auto" w:fill="3C3C3C"/>
+          <w:lang w:bidi="si-LK"/>
+        </w:rPr>
+        <w:t>'doctor'</w:t>
+      </w:r>
+      <w:r>
+        <w:rPr>
+          <w:rFonts w:ascii="Segoe UI" w:eastAsia="Times New Roman" w:hAnsi="Segoe UI" w:cs="Segoe UI"/>
+          <w:color w:val="FFFFFF" w:themeColor="background1"/>
+          <w:sz w:val="20"/>
+          <w:szCs w:val="20"/>
+          <w:lang w:bidi="si-LK"/>
+        </w:rPr>
+        <w:t>).</w:t>
+      </w:r>
+    </w:p>
+    <w:p>
+      <w:pPr>
+        <w:numPr>
+          <w:ilvl w:val="0"/>
+          <w:numId w:val="27"/>
+        </w:numPr>
+        <w:shd w:val="clear" w:color="auto" w:fill="181818"/>
+        <w:spacing w:before="100" w:beforeAutospacing="1" w:after="100" w:afterAutospacing="1" w:line="240" w:lineRule="auto"/>
+        <w:rPr>
+          <w:rFonts w:ascii="Segoe UI" w:eastAsia="Times New Roman" w:hAnsi="Segoe UI" w:cs="Segoe UI"/>
+          <w:color w:val="FFFFFF" w:themeColor="background1"/>
+          <w:sz w:val="20"/>
+          <w:szCs w:val="20"/>
+          <w:lang w:bidi="si-LK"/>
+        </w:rPr>
+      </w:pPr>
+      <w:r>
+        <w:rPr>
+          <w:rFonts w:ascii="Segoe UI" w:eastAsia="Times New Roman" w:hAnsi="Segoe UI" w:cs="Segoe UI"/>
+          <w:b/>
+          <w:bCs/>
+          <w:color w:val="FFFFFF" w:themeColor="background1"/>
+          <w:sz w:val="20"/>
+          <w:szCs w:val="20"/>
+          <w:lang w:bidi="si-LK"/>
+        </w:rPr>
+        <w:t>Token Storage</w:t>
+      </w:r>
+      <w:r>
+        <w:rPr>
+          <w:rFonts w:ascii="Segoe UI" w:eastAsia="Times New Roman" w:hAnsi="Segoe UI" w:cs="Segoe UI"/>
+          <w:color w:val="FFFFFF" w:themeColor="background1"/>
+          <w:sz w:val="20"/>
+          <w:szCs w:val="20"/>
+          <w:lang w:bidi="si-LK"/>
+        </w:rPr>
+        <w:t>: The frontend application receives this token and stores it, usually in the browser's local storage.</w:t>
+      </w:r>
+    </w:p>
+    <w:p>
+      <w:pPr>
+        <w:numPr>
+          <w:ilvl w:val="0"/>
+          <w:numId w:val="27"/>
+        </w:numPr>
+        <w:shd w:val="clear" w:color="auto" w:fill="181818"/>
+        <w:spacing w:beforeAutospacing="1" w:after="0" w:afterAutospacing="1" w:line="240" w:lineRule="auto"/>
+        <w:rPr>
+          <w:rFonts w:ascii="Segoe UI" w:eastAsia="Times New Roman" w:hAnsi="Segoe UI" w:cs="Segoe UI"/>
+          <w:color w:val="FFFFFF" w:themeColor="background1"/>
+          <w:sz w:val="20"/>
+          <w:szCs w:val="20"/>
+          <w:lang w:bidi="si-LK"/>
+        </w:rPr>
+      </w:pPr>
+      <w:r>
+        <w:rPr>
+          <w:rFonts w:ascii="Segoe UI" w:eastAsia="Times New Roman" w:hAnsi="Segoe UI" w:cs="Segoe UI"/>
+          <w:b/>
+          <w:bCs/>
+          <w:color w:val="FFFFFF" w:themeColor="background1"/>
+          <w:sz w:val="20"/>
+          <w:szCs w:val="20"/>
+          <w:lang w:bidi="si-LK"/>
+        </w:rPr>
+        <w:t>Socket.IO Authentication (</w:t>
+      </w:r>
+      <w:hyperlink r:id="rId10" w:tooltip="" w:history="1">
+        <w:r>
+          <w:rPr>
+            <w:rFonts w:ascii="Segoe UI" w:eastAsia="Times New Roman" w:hAnsi="Segoe UI" w:cs="Segoe UI"/>
+            <w:color w:val="FFFFFF" w:themeColor="background1"/>
+            <w:sz w:val="20"/>
+            <w:szCs w:val="20"/>
+            <w:bdr w:val="single" w:sz="4" w:space="1" w:color="auto" w:frame="1"/>
+            <w:lang w:bidi="si-LK"/>
+          </w:rPr>
+          <w:t>server.js</w:t>
+        </w:r>
+      </w:hyperlink>
+      <w:r>
+        <w:rPr>
+          <w:rFonts w:ascii="Segoe UI" w:eastAsia="Times New Roman" w:hAnsi="Segoe UI" w:cs="Segoe UI"/>
+          <w:b/>
+          <w:bCs/>
+          <w:color w:val="FFFFFF" w:themeColor="background1"/>
+          <w:sz w:val="20"/>
+          <w:szCs w:val="20"/>
+          <w:lang w:bidi="si-LK"/>
+        </w:rPr>
+        <w:t>)</w:t>
+      </w:r>
+      <w:r>
+        <w:rPr>
+          <w:rFonts w:ascii="Segoe UI" w:eastAsia="Times New Roman" w:hAnsi="Segoe UI" w:cs="Segoe UI"/>
+          <w:color w:val="FFFFFF" w:themeColor="background1"/>
+          <w:sz w:val="20"/>
+          <w:szCs w:val="20"/>
+          <w:lang w:bidi="si-LK"/>
+        </w:rPr>
+        <w:t xml:space="preserve">: When the user navigates to a chat page, the frontend tries to open a </w:t>
+      </w:r>
+      <w:proofErr w:type="spellStart"/>
+      <w:r>
+        <w:rPr>
+          <w:rFonts w:ascii="Segoe UI" w:eastAsia="Times New Roman" w:hAnsi="Segoe UI" w:cs="Segoe UI"/>
+          <w:color w:val="FFFFFF" w:themeColor="background1"/>
+          <w:sz w:val="20"/>
+          <w:szCs w:val="20"/>
+          <w:lang w:bidi="si-LK"/>
+        </w:rPr>
+        <w:t>WebSocket</w:t>
+      </w:r>
+      <w:proofErr w:type="spellEnd"/>
+      <w:r>
+        <w:rPr>
+          <w:rFonts w:ascii="Segoe UI" w:eastAsia="Times New Roman" w:hAnsi="Segoe UI" w:cs="Segoe UI"/>
+          <w:color w:val="FFFFFF" w:themeColor="background1"/>
+          <w:sz w:val="20"/>
+          <w:szCs w:val="20"/>
+          <w:lang w:bidi="si-LK"/>
+        </w:rPr>
+        <w:t xml:space="preserve"> connection with the server. It sends the stored JWT as part of this initial connection request.</w:t>
+      </w:r>
+    </w:p>
+    <w:p>
+      <w:pPr>
+        <w:numPr>
+          <w:ilvl w:val="1"/>
+          <w:numId w:val="27"/>
+        </w:numPr>
+        <w:shd w:val="clear" w:color="auto" w:fill="181818"/>
+        <w:spacing w:beforeAutospacing="1" w:after="0" w:afterAutospacing="1" w:line="240" w:lineRule="auto"/>
+        <w:rPr>
+          <w:rFonts w:ascii="Segoe UI" w:eastAsia="Times New Roman" w:hAnsi="Segoe UI" w:cs="Segoe UI"/>
+          <w:color w:val="FFFFFF" w:themeColor="background1"/>
+          <w:sz w:val="20"/>
+          <w:szCs w:val="20"/>
+          <w:lang w:bidi="si-LK"/>
+        </w:rPr>
+      </w:pPr>
+      <w:r>
+        <w:rPr>
+          <w:rFonts w:ascii="Segoe UI" w:eastAsia="Times New Roman" w:hAnsi="Segoe UI" w:cs="Segoe UI"/>
+          <w:color w:val="FFFFFF" w:themeColor="background1"/>
+          <w:sz w:val="20"/>
+          <w:szCs w:val="20"/>
+          <w:lang w:bidi="si-LK"/>
+        </w:rPr>
+        <w:t>A special middleware on your </w:t>
+      </w:r>
+      <w:hyperlink r:id="rId11" w:tooltip="" w:history="1">
+        <w:r>
+          <w:rPr>
+            <w:rFonts w:ascii="Segoe UI" w:eastAsia="Times New Roman" w:hAnsi="Segoe UI" w:cs="Segoe UI"/>
+            <w:color w:val="FFFFFF" w:themeColor="background1"/>
+            <w:sz w:val="20"/>
+            <w:szCs w:val="20"/>
+            <w:bdr w:val="single" w:sz="4" w:space="1" w:color="auto" w:frame="1"/>
+            <w:lang w:bidi="si-LK"/>
+          </w:rPr>
+          <w:t>server.js</w:t>
+        </w:r>
+      </w:hyperlink>
+      <w:r>
+        <w:rPr>
+          <w:rFonts w:ascii="Segoe UI" w:eastAsia="Times New Roman" w:hAnsi="Segoe UI" w:cs="Segoe UI"/>
+          <w:color w:val="FFFFFF" w:themeColor="background1"/>
+          <w:sz w:val="20"/>
+          <w:szCs w:val="20"/>
+          <w:lang w:bidi="si-LK"/>
+        </w:rPr>
+        <w:t> intercepts this request. It verifies the token. If the token is valid, it extracts the user's ID and type and attaches them to the socket connection.</w:t>
+      </w:r>
+    </w:p>
+    <w:p>
+      <w:pPr>
+        <w:numPr>
+          <w:ilvl w:val="1"/>
+          <w:numId w:val="27"/>
+        </w:numPr>
+        <w:shd w:val="clear" w:color="auto" w:fill="181818"/>
+        <w:spacing w:before="100" w:beforeAutospacing="1" w:after="100" w:afterAutospacing="1" w:line="240" w:lineRule="auto"/>
+        <w:rPr>
+          <w:rFonts w:ascii="Segoe UI" w:eastAsia="Times New Roman" w:hAnsi="Segoe UI" w:cs="Segoe UI"/>
+          <w:color w:val="FFFFFF" w:themeColor="background1"/>
+          <w:sz w:val="20"/>
+          <w:szCs w:val="20"/>
+          <w:lang w:bidi="si-LK"/>
+        </w:rPr>
+      </w:pPr>
+      <w:r>
+        <w:rPr>
+          <w:rFonts w:ascii="Segoe UI" w:eastAsia="Times New Roman" w:hAnsi="Segoe UI" w:cs="Segoe UI"/>
+          <w:color w:val="FFFFFF" w:themeColor="background1"/>
+          <w:sz w:val="20"/>
+          <w:szCs w:val="20"/>
+          <w:lang w:bidi="si-LK"/>
+        </w:rPr>
+        <w:t>If the token is invalid, the connection is rejected. This is a crucial security step that ensures only logged-in users can connect to the chat server.</w:t>
+      </w:r>
+    </w:p>
+    <w:p>
+      <w:pPr>
+        <w:shd w:val="clear" w:color="auto" w:fill="181818"/>
+        <w:spacing w:before="100" w:beforeAutospacing="1" w:after="100" w:afterAutospacing="1" w:line="240" w:lineRule="auto"/>
+        <w:outlineLvl w:val="3"/>
+        <w:rPr>
+          <w:rFonts w:ascii="Segoe UI" w:eastAsia="Times New Roman" w:hAnsi="Segoe UI" w:cs="Segoe UI"/>
+          <w:b/>
+          <w:bCs/>
+          <w:color w:val="FFFFFF" w:themeColor="background1"/>
+          <w:sz w:val="20"/>
+          <w:szCs w:val="20"/>
+          <w:lang w:bidi="si-LK"/>
+        </w:rPr>
+      </w:pPr>
+      <w:r>
+        <w:rPr>
+          <w:rFonts w:ascii="Segoe UI" w:eastAsia="Times New Roman" w:hAnsi="Segoe UI" w:cs="Segoe UI"/>
+          <w:b/>
+          <w:bCs/>
+          <w:color w:val="FFFFFF" w:themeColor="background1"/>
+          <w:sz w:val="20"/>
+          <w:szCs w:val="20"/>
+          <w:lang w:bidi="si-LK"/>
+        </w:rPr>
+        <w:t>2. Fetching Chat History: Loading Past Conversations</w:t>
+      </w:r>
+    </w:p>
+    <w:p>
+      <w:pPr>
+        <w:shd w:val="clear" w:color="auto" w:fill="181818"/>
+        <w:spacing w:after="240" w:line="240" w:lineRule="auto"/>
+        <w:rPr>
+          <w:rFonts w:ascii="Segoe UI" w:eastAsia="Times New Roman" w:hAnsi="Segoe UI" w:cs="Segoe UI"/>
+          <w:color w:val="FFFFFF" w:themeColor="background1"/>
+          <w:sz w:val="20"/>
+          <w:szCs w:val="20"/>
+          <w:lang w:bidi="si-LK"/>
+        </w:rPr>
+      </w:pPr>
+      <w:r>
+        <w:rPr>
+          <w:rFonts w:ascii="Segoe UI" w:eastAsia="Times New Roman" w:hAnsi="Segoe UI" w:cs="Segoe UI"/>
+          <w:color w:val="FFFFFF" w:themeColor="background1"/>
+          <w:sz w:val="20"/>
+          <w:szCs w:val="20"/>
+          <w:lang w:bidi="si-LK"/>
+        </w:rPr>
+        <w:t xml:space="preserve">When a user opens a chat window for a specific appointment, they expect to see the previous messages. This is handled via a standard API call, not </w:t>
+      </w:r>
+      <w:proofErr w:type="spellStart"/>
+      <w:r>
+        <w:rPr>
+          <w:rFonts w:ascii="Segoe UI" w:eastAsia="Times New Roman" w:hAnsi="Segoe UI" w:cs="Segoe UI"/>
+          <w:color w:val="FFFFFF" w:themeColor="background1"/>
+          <w:sz w:val="20"/>
+          <w:szCs w:val="20"/>
+          <w:lang w:bidi="si-LK"/>
+        </w:rPr>
+        <w:t>WebSockets</w:t>
+      </w:r>
+      <w:proofErr w:type="spellEnd"/>
+      <w:r>
+        <w:rPr>
+          <w:rFonts w:ascii="Segoe UI" w:eastAsia="Times New Roman" w:hAnsi="Segoe UI" w:cs="Segoe UI"/>
+          <w:color w:val="FFFFFF" w:themeColor="background1"/>
+          <w:sz w:val="20"/>
+          <w:szCs w:val="20"/>
+          <w:lang w:bidi="si-LK"/>
+        </w:rPr>
+        <w:t>.</w:t>
+      </w:r>
+    </w:p>
+    <w:p>
+      <w:pPr>
+        <w:numPr>
+          <w:ilvl w:val="0"/>
+          <w:numId w:val="28"/>
+        </w:numPr>
+        <w:shd w:val="clear" w:color="auto" w:fill="181818"/>
+        <w:spacing w:before="100" w:beforeAutospacing="1" w:after="100" w:afterAutospacing="1" w:line="240" w:lineRule="auto"/>
+        <w:rPr>
+          <w:rFonts w:ascii="Segoe UI" w:eastAsia="Times New Roman" w:hAnsi="Segoe UI" w:cs="Segoe UI"/>
+          <w:color w:val="FFFFFF" w:themeColor="background1"/>
+          <w:sz w:val="20"/>
+          <w:szCs w:val="20"/>
+          <w:lang w:bidi="si-LK"/>
+        </w:rPr>
+      </w:pPr>
+      <w:r>
+        <w:rPr>
+          <w:rFonts w:ascii="Segoe UI" w:eastAsia="Times New Roman" w:hAnsi="Segoe UI" w:cs="Segoe UI"/>
+          <w:b/>
+          <w:bCs/>
+          <w:color w:val="FFFFFF" w:themeColor="background1"/>
+          <w:sz w:val="20"/>
+          <w:szCs w:val="20"/>
+          <w:lang w:bidi="si-LK"/>
+        </w:rPr>
+        <w:t>Frontend Request</w:t>
+      </w:r>
+      <w:r>
+        <w:rPr>
+          <w:rFonts w:ascii="Segoe UI" w:eastAsia="Times New Roman" w:hAnsi="Segoe UI" w:cs="Segoe UI"/>
+          <w:color w:val="FFFFFF" w:themeColor="background1"/>
+          <w:sz w:val="20"/>
+          <w:szCs w:val="20"/>
+          <w:lang w:bidi="si-LK"/>
+        </w:rPr>
+        <w:t>: The chat page (</w:t>
+      </w:r>
+      <w:proofErr w:type="spellStart"/>
+      <w:r>
+        <w:rPr>
+          <w:rFonts w:ascii="Consolas" w:eastAsia="Times New Roman" w:hAnsi="Consolas" w:cs="Courier New"/>
+          <w:color w:val="FFFFFF" w:themeColor="background1"/>
+          <w:sz w:val="18"/>
+          <w:szCs w:val="18"/>
+          <w:shd w:val="clear" w:color="auto" w:fill="3C3C3C"/>
+          <w:lang w:bidi="si-LK"/>
+        </w:rPr>
+        <w:t>UserChatPage.jsx</w:t>
+      </w:r>
+      <w:proofErr w:type="spellEnd"/>
+      <w:r>
+        <w:rPr>
+          <w:rFonts w:ascii="Segoe UI" w:eastAsia="Times New Roman" w:hAnsi="Segoe UI" w:cs="Segoe UI"/>
+          <w:color w:val="FFFFFF" w:themeColor="background1"/>
+          <w:sz w:val="20"/>
+          <w:szCs w:val="20"/>
+          <w:lang w:bidi="si-LK"/>
+        </w:rPr>
+        <w:t> or </w:t>
+      </w:r>
+      <w:proofErr w:type="spellStart"/>
+      <w:r>
+        <w:rPr>
+          <w:rFonts w:ascii="Consolas" w:eastAsia="Times New Roman" w:hAnsi="Consolas" w:cs="Courier New"/>
+          <w:color w:val="FFFFFF" w:themeColor="background1"/>
+          <w:sz w:val="18"/>
+          <w:szCs w:val="18"/>
+          <w:shd w:val="clear" w:color="auto" w:fill="3C3C3C"/>
+          <w:lang w:bidi="si-LK"/>
+        </w:rPr>
+        <w:t>DoctorChatPage.jsx</w:t>
+      </w:r>
+      <w:proofErr w:type="spellEnd"/>
+      <w:r>
+        <w:rPr>
+          <w:rFonts w:ascii="Segoe UI" w:eastAsia="Times New Roman" w:hAnsi="Segoe UI" w:cs="Segoe UI"/>
+          <w:color w:val="FFFFFF" w:themeColor="background1"/>
+          <w:sz w:val="20"/>
+          <w:szCs w:val="20"/>
+          <w:lang w:bidi="si-LK"/>
+        </w:rPr>
+        <w:t>) makes a </w:t>
+      </w:r>
+      <w:r>
+        <w:rPr>
+          <w:rFonts w:ascii="Consolas" w:eastAsia="Times New Roman" w:hAnsi="Consolas" w:cs="Courier New"/>
+          <w:color w:val="FFFFFF" w:themeColor="background1"/>
+          <w:sz w:val="18"/>
+          <w:szCs w:val="18"/>
+          <w:shd w:val="clear" w:color="auto" w:fill="3C3C3C"/>
+          <w:lang w:bidi="si-LK"/>
+        </w:rPr>
+        <w:t>GET</w:t>
+      </w:r>
+      <w:r>
+        <w:rPr>
+          <w:rFonts w:ascii="Segoe UI" w:eastAsia="Times New Roman" w:hAnsi="Segoe UI" w:cs="Segoe UI"/>
+          <w:color w:val="FFFFFF" w:themeColor="background1"/>
+          <w:sz w:val="20"/>
+          <w:szCs w:val="20"/>
+          <w:lang w:bidi="si-LK"/>
+        </w:rPr>
+        <w:t> request to an API endpoint like </w:t>
+      </w:r>
+      <w:r>
+        <w:rPr>
+          <w:rFonts w:ascii="Consolas" w:eastAsia="Times New Roman" w:hAnsi="Consolas" w:cs="Courier New"/>
+          <w:color w:val="FFFFFF" w:themeColor="background1"/>
+          <w:sz w:val="18"/>
+          <w:szCs w:val="18"/>
+          <w:shd w:val="clear" w:color="auto" w:fill="3C3C3C"/>
+          <w:lang w:bidi="si-LK"/>
+        </w:rPr>
+        <w:t>/</w:t>
+      </w:r>
+      <w:proofErr w:type="spellStart"/>
+      <w:r>
+        <w:rPr>
+          <w:rFonts w:ascii="Consolas" w:eastAsia="Times New Roman" w:hAnsi="Consolas" w:cs="Courier New"/>
+          <w:color w:val="FFFFFF" w:themeColor="background1"/>
+          <w:sz w:val="18"/>
+          <w:szCs w:val="18"/>
+          <w:shd w:val="clear" w:color="auto" w:fill="3C3C3C"/>
+          <w:lang w:bidi="si-LK"/>
+        </w:rPr>
+        <w:t>api</w:t>
+      </w:r>
+      <w:proofErr w:type="spellEnd"/>
+      <w:r>
+        <w:rPr>
+          <w:rFonts w:ascii="Consolas" w:eastAsia="Times New Roman" w:hAnsi="Consolas" w:cs="Courier New"/>
+          <w:color w:val="FFFFFF" w:themeColor="background1"/>
+          <w:sz w:val="18"/>
+          <w:szCs w:val="18"/>
+          <w:shd w:val="clear" w:color="auto" w:fill="3C3C3C"/>
+          <w:lang w:bidi="si-LK"/>
+        </w:rPr>
+        <w:t>/user/messages/</w:t>
+      </w:r>
+      <w:proofErr w:type="gramStart"/>
+      <w:r>
+        <w:rPr>
+          <w:rFonts w:ascii="Consolas" w:eastAsia="Times New Roman" w:hAnsi="Consolas" w:cs="Courier New"/>
+          <w:color w:val="FFFFFF" w:themeColor="background1"/>
+          <w:sz w:val="18"/>
+          <w:szCs w:val="18"/>
+          <w:shd w:val="clear" w:color="auto" w:fill="3C3C3C"/>
+          <w:lang w:bidi="si-LK"/>
+        </w:rPr>
+        <w:t>:</w:t>
+      </w:r>
+      <w:proofErr w:type="spellStart"/>
+      <w:r>
+        <w:rPr>
+          <w:rFonts w:ascii="Consolas" w:eastAsia="Times New Roman" w:hAnsi="Consolas" w:cs="Courier New"/>
+          <w:color w:val="FFFFFF" w:themeColor="background1"/>
+          <w:sz w:val="18"/>
+          <w:szCs w:val="18"/>
+          <w:shd w:val="clear" w:color="auto" w:fill="3C3C3C"/>
+          <w:lang w:bidi="si-LK"/>
+        </w:rPr>
+        <w:t>appointmentId</w:t>
+      </w:r>
+      <w:proofErr w:type="spellEnd"/>
+      <w:proofErr w:type="gramEnd"/>
+      <w:r>
+        <w:rPr>
+          <w:rFonts w:ascii="Segoe UI" w:eastAsia="Times New Roman" w:hAnsi="Segoe UI" w:cs="Segoe UI"/>
+          <w:color w:val="FFFFFF" w:themeColor="background1"/>
+          <w:sz w:val="20"/>
+          <w:szCs w:val="20"/>
+          <w:lang w:bidi="si-LK"/>
+        </w:rPr>
+        <w:t>.</w:t>
+      </w:r>
+    </w:p>
+    <w:p>
+      <w:pPr>
+        <w:numPr>
+          <w:ilvl w:val="0"/>
+          <w:numId w:val="28"/>
+        </w:numPr>
+        <w:shd w:val="clear" w:color="auto" w:fill="181818"/>
+        <w:spacing w:beforeAutospacing="1" w:after="0" w:afterAutospacing="1" w:line="240" w:lineRule="auto"/>
+        <w:rPr>
+          <w:rFonts w:ascii="Segoe UI" w:eastAsia="Times New Roman" w:hAnsi="Segoe UI" w:cs="Segoe UI"/>
+          <w:color w:val="FFFFFF" w:themeColor="background1"/>
+          <w:sz w:val="20"/>
+          <w:szCs w:val="20"/>
+          <w:lang w:bidi="si-LK"/>
+        </w:rPr>
+      </w:pPr>
+      <w:r>
+        <w:rPr>
+          <w:rFonts w:ascii="Segoe UI" w:eastAsia="Times New Roman" w:hAnsi="Segoe UI" w:cs="Segoe UI"/>
+          <w:b/>
+          <w:bCs/>
+          <w:color w:val="FFFFFF" w:themeColor="background1"/>
+          <w:sz w:val="20"/>
+          <w:szCs w:val="20"/>
+          <w:lang w:bidi="si-LK"/>
+        </w:rPr>
+        <w:t>Backend Handling (</w:t>
+      </w:r>
+      <w:hyperlink r:id="rId12" w:tooltip="" w:history="1">
+        <w:r>
+          <w:rPr>
+            <w:rFonts w:ascii="Segoe UI" w:eastAsia="Times New Roman" w:hAnsi="Segoe UI" w:cs="Segoe UI"/>
+            <w:color w:val="FFFFFF" w:themeColor="background1"/>
+            <w:sz w:val="20"/>
+            <w:szCs w:val="20"/>
+            <w:bdr w:val="single" w:sz="4" w:space="1" w:color="auto" w:frame="1"/>
+            <w:lang w:bidi="si-LK"/>
+          </w:rPr>
+          <w:t>messageController.js</w:t>
+        </w:r>
+      </w:hyperlink>
+      <w:r>
+        <w:rPr>
+          <w:rFonts w:ascii="Segoe UI" w:eastAsia="Times New Roman" w:hAnsi="Segoe UI" w:cs="Segoe UI"/>
+          <w:b/>
+          <w:bCs/>
+          <w:color w:val="FFFFFF" w:themeColor="background1"/>
+          <w:sz w:val="20"/>
+          <w:szCs w:val="20"/>
+          <w:lang w:bidi="si-LK"/>
+        </w:rPr>
+        <w:t>)</w:t>
+      </w:r>
+      <w:r>
+        <w:rPr>
+          <w:rFonts w:ascii="Segoe UI" w:eastAsia="Times New Roman" w:hAnsi="Segoe UI" w:cs="Segoe UI"/>
+          <w:color w:val="FFFFFF" w:themeColor="background1"/>
+          <w:sz w:val="20"/>
+          <w:szCs w:val="20"/>
+          <w:lang w:bidi="si-LK"/>
+        </w:rPr>
+        <w:t>:</w:t>
+      </w:r>
+    </w:p>
+    <w:p>
+      <w:pPr>
+        <w:numPr>
+          <w:ilvl w:val="1"/>
+          <w:numId w:val="28"/>
+        </w:numPr>
+        <w:shd w:val="clear" w:color="auto" w:fill="181818"/>
+        <w:spacing w:beforeAutospacing="1" w:after="0" w:afterAutospacing="1" w:line="240" w:lineRule="auto"/>
+        <w:rPr>
+          <w:rFonts w:ascii="Segoe UI" w:eastAsia="Times New Roman" w:hAnsi="Segoe UI" w:cs="Segoe UI"/>
+          <w:color w:val="FFFFFF" w:themeColor="background1"/>
+          <w:sz w:val="20"/>
+          <w:szCs w:val="20"/>
+          <w:lang w:bidi="si-LK"/>
+        </w:rPr>
+      </w:pPr>
+      <w:r>
+        <w:rPr>
+          <w:rFonts w:ascii="Segoe UI" w:eastAsia="Times New Roman" w:hAnsi="Segoe UI" w:cs="Segoe UI"/>
+          <w:color w:val="FFFFFF" w:themeColor="background1"/>
+          <w:sz w:val="20"/>
+          <w:szCs w:val="20"/>
+          <w:lang w:bidi="si-LK"/>
+        </w:rPr>
+        <w:lastRenderedPageBreak/>
+        <w:t>The </w:t>
+      </w:r>
+      <w:proofErr w:type="spellStart"/>
+      <w:r>
+        <w:rPr>
+          <w:rFonts w:ascii="Segoe UI" w:eastAsia="Times New Roman" w:hAnsi="Segoe UI" w:cs="Segoe UI"/>
+          <w:color w:val="FFFFFF" w:themeColor="background1"/>
+          <w:sz w:val="20"/>
+          <w:szCs w:val="20"/>
+          <w:lang w:bidi="si-LK"/>
+        </w:rPr>
+        <w:fldChar w:fldCharType="begin"/>
+      </w:r>
+      <w:r>
+        <w:rPr>
+          <w:rFonts w:ascii="Segoe UI" w:eastAsia="Times New Roman" w:hAnsi="Segoe UI" w:cs="Segoe UI"/>
+          <w:color w:val="FFFFFF" w:themeColor="background1"/>
+          <w:sz w:val="20"/>
+          <w:szCs w:val="20"/>
+          <w:lang w:bidi="si-LK"/>
+        </w:rPr>
+        <w:instrText xml:space="preserve"> HYPERLINK "vscode-file://vscode-app/c:/Users/Acer/AppData/Local/Programs/Microsoft%20VS%20Code/resources/app/out/vs/code/electron-browser/workbench/workbench.html" \o "" </w:instrText>
+      </w:r>
+      <w:r>
+        <w:rPr>
+          <w:rFonts w:ascii="Segoe UI" w:eastAsia="Times New Roman" w:hAnsi="Segoe UI" w:cs="Segoe UI"/>
+          <w:color w:val="FFFFFF" w:themeColor="background1"/>
+          <w:sz w:val="20"/>
+          <w:szCs w:val="20"/>
+          <w:lang w:bidi="si-LK"/>
+        </w:rPr>
+        <w:fldChar w:fldCharType="separate"/>
+      </w:r>
+      <w:r>
+        <w:rPr>
+          <w:rFonts w:ascii="Segoe UI" w:eastAsia="Times New Roman" w:hAnsi="Segoe UI" w:cs="Segoe UI"/>
+          <w:color w:val="FFFFFF" w:themeColor="background1"/>
+          <w:sz w:val="20"/>
+          <w:szCs w:val="20"/>
+          <w:bdr w:val="single" w:sz="4" w:space="1" w:color="auto" w:frame="1"/>
+          <w:lang w:bidi="si-LK"/>
+        </w:rPr>
+        <w:t>getMessages</w:t>
+      </w:r>
+      <w:proofErr w:type="spellEnd"/>
+      <w:r>
+        <w:rPr>
+          <w:rFonts w:ascii="Segoe UI" w:eastAsia="Times New Roman" w:hAnsi="Segoe UI" w:cs="Segoe UI"/>
+          <w:color w:val="FFFFFF" w:themeColor="background1"/>
+          <w:sz w:val="20"/>
+          <w:szCs w:val="20"/>
+          <w:lang w:bidi="si-LK"/>
+        </w:rPr>
+        <w:fldChar w:fldCharType="end"/>
+      </w:r>
+      <w:r>
+        <w:rPr>
+          <w:rFonts w:ascii="Segoe UI" w:eastAsia="Times New Roman" w:hAnsi="Segoe UI" w:cs="Segoe UI"/>
+          <w:color w:val="FFFFFF" w:themeColor="background1"/>
+          <w:sz w:val="20"/>
+          <w:szCs w:val="20"/>
+          <w:lang w:bidi="si-LK"/>
+        </w:rPr>
+        <w:t> function in the controller receives this request.</w:t>
+      </w:r>
+    </w:p>
+    <w:p>
+      <w:pPr>
+        <w:numPr>
+          <w:ilvl w:val="1"/>
+          <w:numId w:val="28"/>
+        </w:numPr>
+        <w:shd w:val="clear" w:color="auto" w:fill="181818"/>
+        <w:spacing w:before="100" w:beforeAutospacing="1" w:after="100" w:afterAutospacing="1" w:line="240" w:lineRule="auto"/>
+        <w:rPr>
+          <w:rFonts w:ascii="Segoe UI" w:eastAsia="Times New Roman" w:hAnsi="Segoe UI" w:cs="Segoe UI"/>
+          <w:color w:val="FFFFFF" w:themeColor="background1"/>
+          <w:sz w:val="20"/>
+          <w:szCs w:val="20"/>
+          <w:lang w:bidi="si-LK"/>
+        </w:rPr>
+      </w:pPr>
+      <w:r>
+        <w:rPr>
+          <w:rFonts w:ascii="Segoe UI" w:eastAsia="Times New Roman" w:hAnsi="Segoe UI" w:cs="Segoe UI"/>
+          <w:color w:val="FFFFFF" w:themeColor="background1"/>
+          <w:sz w:val="20"/>
+          <w:szCs w:val="20"/>
+          <w:lang w:bidi="si-LK"/>
+        </w:rPr>
+        <w:t>It first checks if the logged-in user (whose ID it knows from the authentication token) is actually a participant in that appointment. This prevents a user from snooping on someone else's chat.</w:t>
+      </w:r>
+    </w:p>
+    <w:p>
+      <w:pPr>
+        <w:numPr>
+          <w:ilvl w:val="1"/>
+          <w:numId w:val="28"/>
+        </w:numPr>
+        <w:shd w:val="clear" w:color="auto" w:fill="181818"/>
+        <w:spacing w:beforeAutospacing="1" w:after="0" w:afterAutospacing="1" w:line="240" w:lineRule="auto"/>
+        <w:rPr>
+          <w:rFonts w:ascii="Segoe UI" w:eastAsia="Times New Roman" w:hAnsi="Segoe UI" w:cs="Segoe UI"/>
+          <w:color w:val="FFFFFF" w:themeColor="background1"/>
+          <w:sz w:val="20"/>
+          <w:szCs w:val="20"/>
+          <w:lang w:bidi="si-LK"/>
+        </w:rPr>
+      </w:pPr>
+      <w:r>
+        <w:rPr>
+          <w:rFonts w:ascii="Segoe UI" w:eastAsia="Times New Roman" w:hAnsi="Segoe UI" w:cs="Segoe UI"/>
+          <w:color w:val="FFFFFF" w:themeColor="background1"/>
+          <w:sz w:val="20"/>
+          <w:szCs w:val="20"/>
+          <w:lang w:bidi="si-LK"/>
+        </w:rPr>
+        <w:t>If authorized, it queries the </w:t>
+      </w:r>
+      <w:proofErr w:type="spellStart"/>
+      <w:r>
+        <w:rPr>
+          <w:rFonts w:ascii="Segoe UI" w:eastAsia="Times New Roman" w:hAnsi="Segoe UI" w:cs="Segoe UI"/>
+          <w:color w:val="FFFFFF" w:themeColor="background1"/>
+          <w:sz w:val="20"/>
+          <w:szCs w:val="20"/>
+          <w:lang w:bidi="si-LK"/>
+        </w:rPr>
+        <w:fldChar w:fldCharType="begin"/>
+      </w:r>
+      <w:r>
+        <w:rPr>
+          <w:rFonts w:ascii="Segoe UI" w:eastAsia="Times New Roman" w:hAnsi="Segoe UI" w:cs="Segoe UI"/>
+          <w:color w:val="FFFFFF" w:themeColor="background1"/>
+          <w:sz w:val="20"/>
+          <w:szCs w:val="20"/>
+          <w:lang w:bidi="si-LK"/>
+        </w:rPr>
+        <w:instrText xml:space="preserve"> HYPERLINK "vscode-file://vscode-app/c:/Users/Acer/AppData/Local/Programs/Microsoft%20VS%20Code/resources/app/out/vs/code/electron-browser/workbench/workbench.html" \o "" </w:instrText>
+      </w:r>
+      <w:r>
+        <w:rPr>
+          <w:rFonts w:ascii="Segoe UI" w:eastAsia="Times New Roman" w:hAnsi="Segoe UI" w:cs="Segoe UI"/>
+          <w:color w:val="FFFFFF" w:themeColor="background1"/>
+          <w:sz w:val="20"/>
+          <w:szCs w:val="20"/>
+          <w:lang w:bidi="si-LK"/>
+        </w:rPr>
+        <w:fldChar w:fldCharType="separate"/>
+      </w:r>
+      <w:r>
+        <w:rPr>
+          <w:rFonts w:ascii="Segoe UI" w:eastAsia="Times New Roman" w:hAnsi="Segoe UI" w:cs="Segoe UI"/>
+          <w:color w:val="FFFFFF" w:themeColor="background1"/>
+          <w:sz w:val="20"/>
+          <w:szCs w:val="20"/>
+          <w:bdr w:val="single" w:sz="4" w:space="1" w:color="auto" w:frame="1"/>
+          <w:lang w:bidi="si-LK"/>
+        </w:rPr>
+        <w:t>messageModel</w:t>
+      </w:r>
+      <w:proofErr w:type="spellEnd"/>
+      <w:r>
+        <w:rPr>
+          <w:rFonts w:ascii="Segoe UI" w:eastAsia="Times New Roman" w:hAnsi="Segoe UI" w:cs="Segoe UI"/>
+          <w:color w:val="FFFFFF" w:themeColor="background1"/>
+          <w:sz w:val="20"/>
+          <w:szCs w:val="20"/>
+          <w:lang w:bidi="si-LK"/>
+        </w:rPr>
+        <w:fldChar w:fldCharType="end"/>
+      </w:r>
+      <w:r>
+        <w:rPr>
+          <w:rFonts w:ascii="Segoe UI" w:eastAsia="Times New Roman" w:hAnsi="Segoe UI" w:cs="Segoe UI"/>
+          <w:color w:val="FFFFFF" w:themeColor="background1"/>
+          <w:sz w:val="20"/>
+          <w:szCs w:val="20"/>
+          <w:lang w:bidi="si-LK"/>
+        </w:rPr>
+        <w:t> in the database for all messages matching the </w:t>
+      </w:r>
+      <w:proofErr w:type="spellStart"/>
+      <w:r>
+        <w:rPr>
+          <w:rFonts w:ascii="Segoe UI" w:eastAsia="Times New Roman" w:hAnsi="Segoe UI" w:cs="Segoe UI"/>
+          <w:color w:val="FFFFFF" w:themeColor="background1"/>
+          <w:sz w:val="20"/>
+          <w:szCs w:val="20"/>
+          <w:lang w:bidi="si-LK"/>
+        </w:rPr>
+        <w:fldChar w:fldCharType="begin"/>
+      </w:r>
+      <w:r>
+        <w:rPr>
+          <w:rFonts w:ascii="Segoe UI" w:eastAsia="Times New Roman" w:hAnsi="Segoe UI" w:cs="Segoe UI"/>
+          <w:color w:val="FFFFFF" w:themeColor="background1"/>
+          <w:sz w:val="20"/>
+          <w:szCs w:val="20"/>
+          <w:lang w:bidi="si-LK"/>
+        </w:rPr>
+        <w:instrText xml:space="preserve"> HYPERLINK "vscode-file://vscode-app/c:/Users/Acer/AppData/Local/Programs/Microsoft%20VS%20Code/resources/app/out/vs/code/electron-browser/workbench/workbench.html" \o "" </w:instrText>
+      </w:r>
+      <w:r>
+        <w:rPr>
+          <w:rFonts w:ascii="Segoe UI" w:eastAsia="Times New Roman" w:hAnsi="Segoe UI" w:cs="Segoe UI"/>
+          <w:color w:val="FFFFFF" w:themeColor="background1"/>
+          <w:sz w:val="20"/>
+          <w:szCs w:val="20"/>
+          <w:lang w:bidi="si-LK"/>
+        </w:rPr>
+        <w:fldChar w:fldCharType="separate"/>
+      </w:r>
+      <w:r>
+        <w:rPr>
+          <w:rFonts w:ascii="Segoe UI" w:eastAsia="Times New Roman" w:hAnsi="Segoe UI" w:cs="Segoe UI"/>
+          <w:color w:val="FFFFFF" w:themeColor="background1"/>
+          <w:sz w:val="20"/>
+          <w:szCs w:val="20"/>
+          <w:bdr w:val="single" w:sz="4" w:space="1" w:color="auto" w:frame="1"/>
+          <w:lang w:bidi="si-LK"/>
+        </w:rPr>
+        <w:t>appointmentId</w:t>
+      </w:r>
+      <w:proofErr w:type="spellEnd"/>
+      <w:r>
+        <w:rPr>
+          <w:rFonts w:ascii="Segoe UI" w:eastAsia="Times New Roman" w:hAnsi="Segoe UI" w:cs="Segoe UI"/>
+          <w:color w:val="FFFFFF" w:themeColor="background1"/>
+          <w:sz w:val="20"/>
+          <w:szCs w:val="20"/>
+          <w:lang w:bidi="si-LK"/>
+        </w:rPr>
+        <w:fldChar w:fldCharType="end"/>
+      </w:r>
+      <w:r>
+        <w:rPr>
+          <w:rFonts w:ascii="Segoe UI" w:eastAsia="Times New Roman" w:hAnsi="Segoe UI" w:cs="Segoe UI"/>
+          <w:color w:val="FFFFFF" w:themeColor="background1"/>
+          <w:sz w:val="20"/>
+          <w:szCs w:val="20"/>
+          <w:lang w:bidi="si-LK"/>
+        </w:rPr>
+        <w:t>, sorts them by time, and returns them to the frontend.</w:t>
+      </w:r>
+    </w:p>
+    <w:p>
+      <w:pPr>
+        <w:numPr>
+          <w:ilvl w:val="0"/>
+          <w:numId w:val="28"/>
+        </w:numPr>
+        <w:shd w:val="clear" w:color="auto" w:fill="181818"/>
+        <w:spacing w:before="100" w:beforeAutospacing="1" w:after="100" w:afterAutospacing="1" w:line="240" w:lineRule="auto"/>
+        <w:rPr>
+          <w:rFonts w:ascii="Segoe UI" w:eastAsia="Times New Roman" w:hAnsi="Segoe UI" w:cs="Segoe UI"/>
+          <w:color w:val="FFFFFF" w:themeColor="background1"/>
+          <w:sz w:val="20"/>
+          <w:szCs w:val="20"/>
+          <w:lang w:bidi="si-LK"/>
+        </w:rPr>
+      </w:pPr>
+      <w:r>
+        <w:rPr>
+          <w:rFonts w:ascii="Segoe UI" w:eastAsia="Times New Roman" w:hAnsi="Segoe UI" w:cs="Segoe UI"/>
+          <w:b/>
+          <w:bCs/>
+          <w:color w:val="FFFFFF" w:themeColor="background1"/>
+          <w:sz w:val="20"/>
+          <w:szCs w:val="20"/>
+          <w:lang w:bidi="si-LK"/>
+        </w:rPr>
+        <w:t>Displaying Messages</w:t>
+      </w:r>
+      <w:r>
+        <w:rPr>
+          <w:rFonts w:ascii="Segoe UI" w:eastAsia="Times New Roman" w:hAnsi="Segoe UI" w:cs="Segoe UI"/>
+          <w:color w:val="FFFFFF" w:themeColor="background1"/>
+          <w:sz w:val="20"/>
+          <w:szCs w:val="20"/>
+          <w:lang w:bidi="si-LK"/>
+        </w:rPr>
+        <w:t>: The frontend receives this list of historical messages and displays them in the chat window.</w:t>
+      </w:r>
+    </w:p>
+    <w:p>
+      <w:pPr>
+        <w:shd w:val="clear" w:color="auto" w:fill="181818"/>
+        <w:spacing w:before="100" w:beforeAutospacing="1" w:after="100" w:afterAutospacing="1" w:line="240" w:lineRule="auto"/>
+        <w:outlineLvl w:val="3"/>
+        <w:rPr>
+          <w:rFonts w:ascii="Segoe UI" w:eastAsia="Times New Roman" w:hAnsi="Segoe UI" w:cs="Segoe UI"/>
+          <w:b/>
+          <w:bCs/>
+          <w:color w:val="FFFFFF" w:themeColor="background1"/>
+          <w:sz w:val="20"/>
+          <w:szCs w:val="20"/>
+          <w:lang w:bidi="si-LK"/>
+        </w:rPr>
+      </w:pPr>
+      <w:r>
+        <w:rPr>
+          <w:rFonts w:ascii="Segoe UI" w:eastAsia="Times New Roman" w:hAnsi="Segoe UI" w:cs="Segoe UI"/>
+          <w:b/>
+          <w:bCs/>
+          <w:color w:val="FFFFFF" w:themeColor="background1"/>
+          <w:sz w:val="20"/>
+          <w:szCs w:val="20"/>
+          <w:lang w:bidi="si-LK"/>
+        </w:rPr>
+        <w:t>3. Real-Time Messaging: The Live Conversation</w:t>
+      </w:r>
+    </w:p>
+    <w:p>
+      <w:pPr>
+        <w:shd w:val="clear" w:color="auto" w:fill="181818"/>
+        <w:spacing w:after="240" w:line="240" w:lineRule="auto"/>
+        <w:rPr>
+          <w:rFonts w:ascii="Segoe UI" w:eastAsia="Times New Roman" w:hAnsi="Segoe UI" w:cs="Segoe UI"/>
+          <w:color w:val="FFFFFF" w:themeColor="background1"/>
+          <w:sz w:val="20"/>
+          <w:szCs w:val="20"/>
+          <w:lang w:bidi="si-LK"/>
+        </w:rPr>
+      </w:pPr>
+      <w:r>
+        <w:rPr>
+          <w:rFonts w:ascii="Segoe UI" w:eastAsia="Times New Roman" w:hAnsi="Segoe UI" w:cs="Segoe UI"/>
+          <w:color w:val="FFFFFF" w:themeColor="background1"/>
+          <w:sz w:val="20"/>
+          <w:szCs w:val="20"/>
+          <w:lang w:bidi="si-LK"/>
+        </w:rPr>
+        <w:t xml:space="preserve">This is where </w:t>
+      </w:r>
+      <w:proofErr w:type="spellStart"/>
+      <w:r>
+        <w:rPr>
+          <w:rFonts w:ascii="Segoe UI" w:eastAsia="Times New Roman" w:hAnsi="Segoe UI" w:cs="Segoe UI"/>
+          <w:color w:val="FFFFFF" w:themeColor="background1"/>
+          <w:sz w:val="20"/>
+          <w:szCs w:val="20"/>
+          <w:lang w:bidi="si-LK"/>
+        </w:rPr>
+        <w:t>WebSockets</w:t>
+      </w:r>
+      <w:proofErr w:type="spellEnd"/>
+      <w:r>
+        <w:rPr>
+          <w:rFonts w:ascii="Segoe UI" w:eastAsia="Times New Roman" w:hAnsi="Segoe UI" w:cs="Segoe UI"/>
+          <w:color w:val="FFFFFF" w:themeColor="background1"/>
+          <w:sz w:val="20"/>
+          <w:szCs w:val="20"/>
+          <w:lang w:bidi="si-LK"/>
+        </w:rPr>
+        <w:t xml:space="preserve"> and Socket.IO come into play, enabling instant communication without needing to refresh the page.</w:t>
+      </w:r>
+    </w:p>
+    <w:p>
+      <w:pPr>
+        <w:numPr>
+          <w:ilvl w:val="0"/>
+          <w:numId w:val="29"/>
+        </w:numPr>
+        <w:shd w:val="clear" w:color="auto" w:fill="181818"/>
+        <w:spacing w:after="0" w:line="240" w:lineRule="auto"/>
+        <w:rPr>
+          <w:rFonts w:ascii="Segoe UI" w:eastAsia="Times New Roman" w:hAnsi="Segoe UI" w:cs="Segoe UI"/>
+          <w:color w:val="FFFFFF" w:themeColor="background1"/>
+          <w:sz w:val="20"/>
+          <w:szCs w:val="20"/>
+          <w:lang w:bidi="si-LK"/>
+        </w:rPr>
+      </w:pPr>
+      <w:r>
+        <w:rPr>
+          <w:rFonts w:ascii="Segoe UI" w:eastAsia="Times New Roman" w:hAnsi="Segoe UI" w:cs="Segoe UI"/>
+          <w:b/>
+          <w:bCs/>
+          <w:color w:val="FFFFFF" w:themeColor="background1"/>
+          <w:sz w:val="20"/>
+          <w:szCs w:val="20"/>
+          <w:lang w:bidi="si-LK"/>
+        </w:rPr>
+        <w:t>Joining a Room (</w:t>
+      </w:r>
+      <w:hyperlink r:id="rId13" w:tooltip="" w:history="1">
+        <w:r>
+          <w:rPr>
+            <w:rFonts w:ascii="Segoe UI" w:eastAsia="Times New Roman" w:hAnsi="Segoe UI" w:cs="Segoe UI"/>
+            <w:color w:val="FFFFFF" w:themeColor="background1"/>
+            <w:sz w:val="20"/>
+            <w:szCs w:val="20"/>
+            <w:bdr w:val="single" w:sz="4" w:space="1" w:color="auto" w:frame="1"/>
+            <w:lang w:bidi="si-LK"/>
+          </w:rPr>
+          <w:t>server.js</w:t>
+        </w:r>
+      </w:hyperlink>
+      <w:r>
+        <w:rPr>
+          <w:rFonts w:ascii="Segoe UI" w:eastAsia="Times New Roman" w:hAnsi="Segoe UI" w:cs="Segoe UI"/>
+          <w:b/>
+          <w:bCs/>
+          <w:color w:val="FFFFFF" w:themeColor="background1"/>
+          <w:sz w:val="20"/>
+          <w:szCs w:val="20"/>
+          <w:lang w:bidi="si-LK"/>
+        </w:rPr>
+        <w:t>)</w:t>
+      </w:r>
+      <w:r>
+        <w:rPr>
+          <w:rFonts w:ascii="Segoe UI" w:eastAsia="Times New Roman" w:hAnsi="Segoe UI" w:cs="Segoe UI"/>
+          <w:color w:val="FFFFFF" w:themeColor="background1"/>
+          <w:sz w:val="20"/>
+          <w:szCs w:val="20"/>
+          <w:lang w:bidi="si-LK"/>
+        </w:rPr>
+        <w:t xml:space="preserve">: After the </w:t>
+      </w:r>
+      <w:proofErr w:type="spellStart"/>
+      <w:r>
+        <w:rPr>
+          <w:rFonts w:ascii="Segoe UI" w:eastAsia="Times New Roman" w:hAnsi="Segoe UI" w:cs="Segoe UI"/>
+          <w:color w:val="FFFFFF" w:themeColor="background1"/>
+          <w:sz w:val="20"/>
+          <w:szCs w:val="20"/>
+          <w:lang w:bidi="si-LK"/>
+        </w:rPr>
+        <w:t>WebSocket</w:t>
+      </w:r>
+      <w:proofErr w:type="spellEnd"/>
+      <w:r>
+        <w:rPr>
+          <w:rFonts w:ascii="Segoe UI" w:eastAsia="Times New Roman" w:hAnsi="Segoe UI" w:cs="Segoe UI"/>
+          <w:color w:val="FFFFFF" w:themeColor="background1"/>
+          <w:sz w:val="20"/>
+          <w:szCs w:val="20"/>
+          <w:lang w:bidi="si-LK"/>
+        </w:rPr>
+        <w:t xml:space="preserve"> connection is authenticated, the frontend client immediately sends a </w:t>
+      </w:r>
+      <w:hyperlink r:id="rId14" w:tooltip="" w:history="1">
+        <w:r>
+          <w:rPr>
+            <w:rFonts w:ascii="Segoe UI" w:eastAsia="Times New Roman" w:hAnsi="Segoe UI" w:cs="Segoe UI"/>
+            <w:color w:val="FFFFFF" w:themeColor="background1"/>
+            <w:sz w:val="20"/>
+            <w:szCs w:val="20"/>
+            <w:u w:val="single"/>
+            <w:bdr w:val="single" w:sz="4" w:space="1" w:color="auto" w:frame="1"/>
+            <w:lang w:bidi="si-LK"/>
+          </w:rPr>
+          <w:t>join-appointment</w:t>
+        </w:r>
+      </w:hyperlink>
+      <w:r>
+        <w:rPr>
+          <w:rFonts w:ascii="Segoe UI" w:eastAsia="Times New Roman" w:hAnsi="Segoe UI" w:cs="Segoe UI"/>
+          <w:color w:val="FFFFFF" w:themeColor="background1"/>
+          <w:sz w:val="20"/>
+          <w:szCs w:val="20"/>
+          <w:lang w:bidi="si-LK"/>
+        </w:rPr>
+        <w:t> event to the server, specifying the </w:t>
+      </w:r>
+      <w:proofErr w:type="spellStart"/>
+      <w:r>
+        <w:rPr>
+          <w:rFonts w:ascii="Segoe UI" w:eastAsia="Times New Roman" w:hAnsi="Segoe UI" w:cs="Segoe UI"/>
+          <w:color w:val="FFFFFF" w:themeColor="background1"/>
+          <w:sz w:val="20"/>
+          <w:szCs w:val="20"/>
+          <w:lang w:bidi="si-LK"/>
+        </w:rPr>
+        <w:fldChar w:fldCharType="begin"/>
+      </w:r>
+      <w:r>
+        <w:rPr>
+          <w:rFonts w:ascii="Segoe UI" w:eastAsia="Times New Roman" w:hAnsi="Segoe UI" w:cs="Segoe UI"/>
+          <w:color w:val="FFFFFF" w:themeColor="background1"/>
+          <w:sz w:val="20"/>
+          <w:szCs w:val="20"/>
+          <w:lang w:bidi="si-LK"/>
+        </w:rPr>
+        <w:instrText xml:space="preserve"> HYPERLINK "vscode-file://vscode-app/c:/Users/Acer/AppData/Local/Programs/Microsoft%20VS%20Code/resources/app/out/vs/code/electron-browser/workbench/workbench.html" \o "" </w:instrText>
+      </w:r>
+      <w:r>
+        <w:rPr>
+          <w:rFonts w:ascii="Segoe UI" w:eastAsia="Times New Roman" w:hAnsi="Segoe UI" w:cs="Segoe UI"/>
+          <w:color w:val="FFFFFF" w:themeColor="background1"/>
+          <w:sz w:val="20"/>
+          <w:szCs w:val="20"/>
+          <w:lang w:bidi="si-LK"/>
+        </w:rPr>
+        <w:fldChar w:fldCharType="separate"/>
+      </w:r>
+      <w:r>
+        <w:rPr>
+          <w:rFonts w:ascii="Segoe UI" w:eastAsia="Times New Roman" w:hAnsi="Segoe UI" w:cs="Segoe UI"/>
+          <w:color w:val="FFFFFF" w:themeColor="background1"/>
+          <w:sz w:val="20"/>
+          <w:szCs w:val="20"/>
+          <w:u w:val="single"/>
+          <w:bdr w:val="single" w:sz="4" w:space="1" w:color="auto" w:frame="1"/>
+          <w:lang w:bidi="si-LK"/>
+        </w:rPr>
+        <w:t>appointmentId</w:t>
+      </w:r>
+      <w:proofErr w:type="spellEnd"/>
+      <w:r>
+        <w:rPr>
+          <w:rFonts w:ascii="Segoe UI" w:eastAsia="Times New Roman" w:hAnsi="Segoe UI" w:cs="Segoe UI"/>
+          <w:color w:val="FFFFFF" w:themeColor="background1"/>
+          <w:sz w:val="20"/>
+          <w:szCs w:val="20"/>
+          <w:lang w:bidi="si-LK"/>
+        </w:rPr>
+        <w:fldChar w:fldCharType="end"/>
+      </w:r>
+      <w:r>
+        <w:rPr>
+          <w:rFonts w:ascii="Segoe UI" w:eastAsia="Times New Roman" w:hAnsi="Segoe UI" w:cs="Segoe UI"/>
+          <w:color w:val="FFFFFF" w:themeColor="background1"/>
+          <w:sz w:val="20"/>
+          <w:szCs w:val="20"/>
+          <w:lang w:bidi="si-LK"/>
+        </w:rPr>
+        <w:t>. The server then places this user's socket into a private "room" named after the appointment (e.g., </w:t>
+      </w:r>
+      <w:hyperlink r:id="rId15" w:tooltip="" w:history="1">
+        <w:r>
+          <w:rPr>
+            <w:rFonts w:ascii="Segoe UI" w:eastAsia="Times New Roman" w:hAnsi="Segoe UI" w:cs="Segoe UI"/>
+            <w:color w:val="FFFFFF" w:themeColor="background1"/>
+            <w:sz w:val="20"/>
+            <w:szCs w:val="20"/>
+            <w:u w:val="single"/>
+            <w:bdr w:val="single" w:sz="4" w:space="1" w:color="auto" w:frame="1"/>
+            <w:lang w:bidi="si-LK"/>
+          </w:rPr>
+          <w:t>appointment-6907c07b6ace5be0d457a075</w:t>
+        </w:r>
+      </w:hyperlink>
+      <w:r>
+        <w:rPr>
+          <w:rFonts w:ascii="Segoe UI" w:eastAsia="Times New Roman" w:hAnsi="Segoe UI" w:cs="Segoe UI"/>
+          <w:color w:val="FFFFFF" w:themeColor="background1"/>
+          <w:sz w:val="20"/>
+          <w:szCs w:val="20"/>
+          <w:lang w:bidi="si-LK"/>
+        </w:rPr>
+        <w:t>). This is like putting the user and the doctor into a private virtual chat room.</w:t>
+      </w:r>
+    </w:p>
+    <w:p>
+      <w:pPr>
+        <w:numPr>
+          <w:ilvl w:val="0"/>
+          <w:numId w:val="29"/>
+        </w:numPr>
+        <w:shd w:val="clear" w:color="auto" w:fill="181818"/>
+        <w:spacing w:after="0" w:line="240" w:lineRule="auto"/>
+        <w:rPr>
+          <w:rFonts w:ascii="Segoe UI" w:eastAsia="Times New Roman" w:hAnsi="Segoe UI" w:cs="Segoe UI"/>
+          <w:color w:val="FFFFFF" w:themeColor="background1"/>
+          <w:sz w:val="20"/>
+          <w:szCs w:val="20"/>
+          <w:lang w:bidi="si-LK"/>
+        </w:rPr>
+      </w:pPr>
+      <w:r>
+        <w:rPr>
+          <w:rFonts w:ascii="Segoe UI" w:eastAsia="Times New Roman" w:hAnsi="Segoe UI" w:cs="Segoe UI"/>
+          <w:b/>
+          <w:bCs/>
+          <w:color w:val="FFFFFF" w:themeColor="background1"/>
+          <w:sz w:val="20"/>
+          <w:szCs w:val="20"/>
+          <w:lang w:bidi="si-LK"/>
+        </w:rPr>
+        <w:t>Sending a Message</w:t>
+      </w:r>
+      <w:r>
+        <w:rPr>
+          <w:rFonts w:ascii="Segoe UI" w:eastAsia="Times New Roman" w:hAnsi="Segoe UI" w:cs="Segoe UI"/>
+          <w:color w:val="FFFFFF" w:themeColor="background1"/>
+          <w:sz w:val="20"/>
+          <w:szCs w:val="20"/>
+          <w:lang w:bidi="si-LK"/>
+        </w:rPr>
+        <w:t>:</w:t>
+      </w:r>
+    </w:p>
+    <w:p>
+      <w:pPr>
+        <w:numPr>
+          <w:ilvl w:val="1"/>
+          <w:numId w:val="29"/>
+        </w:numPr>
+        <w:shd w:val="clear" w:color="auto" w:fill="181818"/>
+        <w:spacing w:before="100" w:beforeAutospacing="1" w:after="100" w:afterAutospacing="1" w:line="240" w:lineRule="auto"/>
+        <w:rPr>
+          <w:rFonts w:ascii="Segoe UI" w:eastAsia="Times New Roman" w:hAnsi="Segoe UI" w:cs="Segoe UI"/>
+          <w:color w:val="FFFFFF" w:themeColor="background1"/>
+          <w:sz w:val="20"/>
+          <w:szCs w:val="20"/>
+          <w:lang w:bidi="si-LK"/>
+        </w:rPr>
+      </w:pPr>
+      <w:r>
+        <w:rPr>
+          <w:rFonts w:ascii="Segoe UI" w:eastAsia="Times New Roman" w:hAnsi="Segoe UI" w:cs="Segoe UI"/>
+          <w:color w:val="FFFFFF" w:themeColor="background1"/>
+          <w:sz w:val="20"/>
+          <w:szCs w:val="20"/>
+          <w:lang w:bidi="si-LK"/>
+        </w:rPr>
+        <w:t>A user types a message in </w:t>
+      </w:r>
+      <w:proofErr w:type="spellStart"/>
+      <w:r>
+        <w:rPr>
+          <w:rFonts w:ascii="Consolas" w:eastAsia="Times New Roman" w:hAnsi="Consolas" w:cs="Courier New"/>
+          <w:color w:val="FFFFFF" w:themeColor="background1"/>
+          <w:sz w:val="18"/>
+          <w:szCs w:val="18"/>
+          <w:shd w:val="clear" w:color="auto" w:fill="3C3C3C"/>
+          <w:lang w:bidi="si-LK"/>
+        </w:rPr>
+        <w:t>ChatBox.jsx</w:t>
+      </w:r>
+      <w:proofErr w:type="spellEnd"/>
+      <w:r>
+        <w:rPr>
+          <w:rFonts w:ascii="Segoe UI" w:eastAsia="Times New Roman" w:hAnsi="Segoe UI" w:cs="Segoe UI"/>
+          <w:color w:val="FFFFFF" w:themeColor="background1"/>
+          <w:sz w:val="20"/>
+          <w:szCs w:val="20"/>
+          <w:lang w:bidi="si-LK"/>
+        </w:rPr>
+        <w:t> and hits send.</w:t>
+      </w:r>
+    </w:p>
+    <w:p>
+      <w:pPr>
+        <w:numPr>
+          <w:ilvl w:val="1"/>
+          <w:numId w:val="29"/>
+        </w:numPr>
+        <w:shd w:val="clear" w:color="auto" w:fill="181818"/>
+        <w:spacing w:beforeAutospacing="1" w:after="0" w:afterAutospacing="1" w:line="240" w:lineRule="auto"/>
+        <w:rPr>
+          <w:rFonts w:ascii="Segoe UI" w:eastAsia="Times New Roman" w:hAnsi="Segoe UI" w:cs="Segoe UI"/>
+          <w:color w:val="FFFFFF" w:themeColor="background1"/>
+          <w:sz w:val="20"/>
+          <w:szCs w:val="20"/>
+          <w:lang w:bidi="si-LK"/>
+        </w:rPr>
+      </w:pPr>
+      <w:r>
+        <w:rPr>
+          <w:rFonts w:ascii="Segoe UI" w:eastAsia="Times New Roman" w:hAnsi="Segoe UI" w:cs="Segoe UI"/>
+          <w:color w:val="FFFFFF" w:themeColor="background1"/>
+          <w:sz w:val="20"/>
+          <w:szCs w:val="20"/>
+          <w:lang w:bidi="si-LK"/>
+        </w:rPr>
+        <w:t>The frontend emits a </w:t>
+      </w:r>
+      <w:hyperlink r:id="rId16" w:tooltip="" w:history="1">
+        <w:r>
+          <w:rPr>
+            <w:rFonts w:ascii="Segoe UI" w:eastAsia="Times New Roman" w:hAnsi="Segoe UI" w:cs="Segoe UI"/>
+            <w:color w:val="FFFFFF" w:themeColor="background1"/>
+            <w:sz w:val="20"/>
+            <w:szCs w:val="20"/>
+            <w:bdr w:val="single" w:sz="4" w:space="1" w:color="auto" w:frame="1"/>
+            <w:lang w:bidi="si-LK"/>
+          </w:rPr>
+          <w:t>send-message</w:t>
+        </w:r>
+      </w:hyperlink>
+      <w:r>
+        <w:rPr>
+          <w:rFonts w:ascii="Segoe UI" w:eastAsia="Times New Roman" w:hAnsi="Segoe UI" w:cs="Segoe UI"/>
+          <w:color w:val="FFFFFF" w:themeColor="background1"/>
+          <w:sz w:val="20"/>
+          <w:szCs w:val="20"/>
+          <w:lang w:bidi="si-LK"/>
+        </w:rPr>
+        <w:t xml:space="preserve"> event to the server via </w:t>
+      </w:r>
+      <w:proofErr w:type="spellStart"/>
+      <w:r>
+        <w:rPr>
+          <w:rFonts w:ascii="Segoe UI" w:eastAsia="Times New Roman" w:hAnsi="Segoe UI" w:cs="Segoe UI"/>
+          <w:color w:val="FFFFFF" w:themeColor="background1"/>
+          <w:sz w:val="20"/>
+          <w:szCs w:val="20"/>
+          <w:lang w:bidi="si-LK"/>
+        </w:rPr>
+        <w:t>WebSockets</w:t>
+      </w:r>
+      <w:proofErr w:type="spellEnd"/>
+      <w:r>
+        <w:rPr>
+          <w:rFonts w:ascii="Segoe UI" w:eastAsia="Times New Roman" w:hAnsi="Segoe UI" w:cs="Segoe UI"/>
+          <w:color w:val="FFFFFF" w:themeColor="background1"/>
+          <w:sz w:val="20"/>
+          <w:szCs w:val="20"/>
+          <w:lang w:bidi="si-LK"/>
+        </w:rPr>
+        <w:t>. This event includes the </w:t>
+      </w:r>
+      <w:proofErr w:type="spellStart"/>
+      <w:r>
+        <w:rPr>
+          <w:rFonts w:ascii="Segoe UI" w:eastAsia="Times New Roman" w:hAnsi="Segoe UI" w:cs="Segoe UI"/>
+          <w:color w:val="FFFFFF" w:themeColor="background1"/>
+          <w:sz w:val="20"/>
+          <w:szCs w:val="20"/>
+          <w:lang w:bidi="si-LK"/>
+        </w:rPr>
+        <w:fldChar w:fldCharType="begin"/>
+      </w:r>
+      <w:r>
+        <w:rPr>
+          <w:rFonts w:ascii="Segoe UI" w:eastAsia="Times New Roman" w:hAnsi="Segoe UI" w:cs="Segoe UI"/>
+          <w:color w:val="FFFFFF" w:themeColor="background1"/>
+          <w:sz w:val="20"/>
+          <w:szCs w:val="20"/>
+          <w:lang w:bidi="si-LK"/>
+        </w:rPr>
+        <w:instrText xml:space="preserve"> HYPERLINK "vscode-file://vscode-app/c:/Users/Acer/AppData/Local/Programs/Microsoft%20VS%20Code/resources/app/out/vs/code/electron-browser/workbench/workbench.html" \o "" </w:instrText>
+      </w:r>
+      <w:r>
+        <w:rPr>
+          <w:rFonts w:ascii="Segoe UI" w:eastAsia="Times New Roman" w:hAnsi="Segoe UI" w:cs="Segoe UI"/>
+          <w:color w:val="FFFFFF" w:themeColor="background1"/>
+          <w:sz w:val="20"/>
+          <w:szCs w:val="20"/>
+          <w:lang w:bidi="si-LK"/>
+        </w:rPr>
+        <w:fldChar w:fldCharType="separate"/>
+      </w:r>
+      <w:r>
+        <w:rPr>
+          <w:rFonts w:ascii="Segoe UI" w:eastAsia="Times New Roman" w:hAnsi="Segoe UI" w:cs="Segoe UI"/>
+          <w:color w:val="FFFFFF" w:themeColor="background1"/>
+          <w:sz w:val="20"/>
+          <w:szCs w:val="20"/>
+          <w:bdr w:val="single" w:sz="4" w:space="1" w:color="auto" w:frame="1"/>
+          <w:lang w:bidi="si-LK"/>
+        </w:rPr>
+        <w:t>appointmentId</w:t>
+      </w:r>
+      <w:proofErr w:type="spellEnd"/>
+      <w:r>
+        <w:rPr>
+          <w:rFonts w:ascii="Segoe UI" w:eastAsia="Times New Roman" w:hAnsi="Segoe UI" w:cs="Segoe UI"/>
+          <w:color w:val="FFFFFF" w:themeColor="background1"/>
+          <w:sz w:val="20"/>
+          <w:szCs w:val="20"/>
+          <w:lang w:bidi="si-LK"/>
+        </w:rPr>
+        <w:fldChar w:fldCharType="end"/>
+      </w:r>
+      <w:r>
+        <w:rPr>
+          <w:rFonts w:ascii="Segoe UI" w:eastAsia="Times New Roman" w:hAnsi="Segoe UI" w:cs="Segoe UI"/>
+          <w:color w:val="FFFFFF" w:themeColor="background1"/>
+          <w:sz w:val="20"/>
+          <w:szCs w:val="20"/>
+          <w:lang w:bidi="si-LK"/>
+        </w:rPr>
+        <w:t> and the </w:t>
+      </w:r>
+      <w:hyperlink r:id="rId17" w:tooltip="" w:history="1">
+        <w:r>
+          <w:rPr>
+            <w:rFonts w:ascii="Segoe UI" w:eastAsia="Times New Roman" w:hAnsi="Segoe UI" w:cs="Segoe UI"/>
+            <w:color w:val="FFFFFF" w:themeColor="background1"/>
+            <w:sz w:val="20"/>
+            <w:szCs w:val="20"/>
+            <w:bdr w:val="single" w:sz="4" w:space="1" w:color="auto" w:frame="1"/>
+            <w:lang w:bidi="si-LK"/>
+          </w:rPr>
+          <w:t>message</w:t>
+        </w:r>
+      </w:hyperlink>
+      <w:r>
+        <w:rPr>
+          <w:rFonts w:ascii="Segoe UI" w:eastAsia="Times New Roman" w:hAnsi="Segoe UI" w:cs="Segoe UI"/>
+          <w:color w:val="FFFFFF" w:themeColor="background1"/>
+          <w:sz w:val="20"/>
+          <w:szCs w:val="20"/>
+          <w:lang w:bidi="si-LK"/>
+        </w:rPr>
+        <w:t> text.</w:t>
+      </w:r>
+    </w:p>
+    <w:p>
+      <w:pPr>
+        <w:numPr>
+          <w:ilvl w:val="0"/>
+          <w:numId w:val="29"/>
+        </w:numPr>
+        <w:shd w:val="clear" w:color="auto" w:fill="181818"/>
+        <w:spacing w:after="0" w:line="240" w:lineRule="auto"/>
+        <w:rPr>
+          <w:rFonts w:ascii="Segoe UI" w:eastAsia="Times New Roman" w:hAnsi="Segoe UI" w:cs="Segoe UI"/>
+          <w:color w:val="FFFFFF" w:themeColor="background1"/>
+          <w:sz w:val="20"/>
+          <w:szCs w:val="20"/>
+          <w:lang w:bidi="si-LK"/>
+        </w:rPr>
+      </w:pPr>
+      <w:r>
+        <w:rPr>
+          <w:rFonts w:ascii="Segoe UI" w:eastAsia="Times New Roman" w:hAnsi="Segoe UI" w:cs="Segoe UI"/>
+          <w:b/>
+          <w:bCs/>
+          <w:color w:val="FFFFFF" w:themeColor="background1"/>
+          <w:sz w:val="20"/>
+          <w:szCs w:val="20"/>
+          <w:lang w:bidi="si-LK"/>
+        </w:rPr>
+        <w:t>Server Processing (</w:t>
+      </w:r>
+      <w:hyperlink r:id="rId18" w:tooltip="" w:history="1">
+        <w:r>
+          <w:rPr>
+            <w:rFonts w:ascii="Segoe UI" w:eastAsia="Times New Roman" w:hAnsi="Segoe UI" w:cs="Segoe UI"/>
+            <w:color w:val="FFFFFF" w:themeColor="background1"/>
+            <w:sz w:val="20"/>
+            <w:szCs w:val="20"/>
+            <w:bdr w:val="single" w:sz="4" w:space="1" w:color="auto" w:frame="1"/>
+            <w:lang w:bidi="si-LK"/>
+          </w:rPr>
+          <w:t>server.js</w:t>
+        </w:r>
+      </w:hyperlink>
+      <w:r>
+        <w:rPr>
+          <w:rFonts w:ascii="Segoe UI" w:eastAsia="Times New Roman" w:hAnsi="Segoe UI" w:cs="Segoe UI"/>
+          <w:b/>
+          <w:bCs/>
+          <w:color w:val="FFFFFF" w:themeColor="background1"/>
+          <w:sz w:val="20"/>
+          <w:szCs w:val="20"/>
+          <w:lang w:bidi="si-LK"/>
+        </w:rPr>
+        <w:t>)</w:t>
+      </w:r>
+      <w:r>
+        <w:rPr>
+          <w:rFonts w:ascii="Segoe UI" w:eastAsia="Times New Roman" w:hAnsi="Segoe UI" w:cs="Segoe UI"/>
+          <w:color w:val="FFFFFF" w:themeColor="background1"/>
+          <w:sz w:val="20"/>
+          <w:szCs w:val="20"/>
+          <w:lang w:bidi="si-LK"/>
+        </w:rPr>
+        <w:t>:</w:t>
+      </w:r>
+    </w:p>
+    <w:p>
+      <w:pPr>
+        <w:numPr>
+          <w:ilvl w:val="1"/>
+          <w:numId w:val="29"/>
+        </w:numPr>
+        <w:shd w:val="clear" w:color="auto" w:fill="181818"/>
+        <w:spacing w:beforeAutospacing="1" w:after="0" w:afterAutospacing="1" w:line="240" w:lineRule="auto"/>
+        <w:rPr>
+          <w:rFonts w:ascii="Segoe UI" w:eastAsia="Times New Roman" w:hAnsi="Segoe UI" w:cs="Segoe UI"/>
+          <w:color w:val="FFFFFF" w:themeColor="background1"/>
+          <w:sz w:val="20"/>
+          <w:szCs w:val="20"/>
+          <w:lang w:bidi="si-LK"/>
+        </w:rPr>
+      </w:pPr>
+      <w:r>
+        <w:rPr>
+          <w:rFonts w:ascii="Segoe UI" w:eastAsia="Times New Roman" w:hAnsi="Segoe UI" w:cs="Segoe UI"/>
+          <w:color w:val="FFFFFF" w:themeColor="background1"/>
+          <w:sz w:val="20"/>
+          <w:szCs w:val="20"/>
+          <w:lang w:bidi="si-LK"/>
+        </w:rPr>
+        <w:t>The server listens for the </w:t>
+      </w:r>
+      <w:hyperlink r:id="rId19" w:tooltip="" w:history="1">
+        <w:r>
+          <w:rPr>
+            <w:rFonts w:ascii="Segoe UI" w:eastAsia="Times New Roman" w:hAnsi="Segoe UI" w:cs="Segoe UI"/>
+            <w:color w:val="FFFFFF" w:themeColor="background1"/>
+            <w:sz w:val="20"/>
+            <w:szCs w:val="20"/>
+            <w:bdr w:val="single" w:sz="4" w:space="1" w:color="auto" w:frame="1"/>
+            <w:lang w:bidi="si-LK"/>
+          </w:rPr>
+          <w:t>send-message</w:t>
+        </w:r>
+      </w:hyperlink>
+      <w:r>
+        <w:rPr>
+          <w:rFonts w:ascii="Segoe UI" w:eastAsia="Times New Roman" w:hAnsi="Segoe UI" w:cs="Segoe UI"/>
+          <w:color w:val="FFFFFF" w:themeColor="background1"/>
+          <w:sz w:val="20"/>
+          <w:szCs w:val="20"/>
+          <w:lang w:bidi="si-LK"/>
+        </w:rPr>
+        <w:t> event. When it receives one, it knows the sender's ID and type from the authenticated socket connection.</w:t>
+      </w:r>
+    </w:p>
+    <w:p>
+      <w:pPr>
+        <w:numPr>
+          <w:ilvl w:val="1"/>
+          <w:numId w:val="29"/>
+        </w:numPr>
+        <w:shd w:val="clear" w:color="auto" w:fill="181818"/>
+        <w:spacing w:beforeAutospacing="1" w:after="0" w:afterAutospacing="1" w:line="240" w:lineRule="auto"/>
+        <w:rPr>
+          <w:rFonts w:ascii="Segoe UI" w:eastAsia="Times New Roman" w:hAnsi="Segoe UI" w:cs="Segoe UI"/>
+          <w:color w:val="FFFFFF" w:themeColor="background1"/>
+          <w:sz w:val="20"/>
+          <w:szCs w:val="20"/>
+          <w:lang w:bidi="si-LK"/>
+        </w:rPr>
+      </w:pPr>
+      <w:r>
+        <w:rPr>
+          <w:rFonts w:ascii="Segoe UI" w:eastAsia="Times New Roman" w:hAnsi="Segoe UI" w:cs="Segoe UI"/>
+          <w:color w:val="FFFFFF" w:themeColor="background1"/>
+          <w:sz w:val="20"/>
+          <w:szCs w:val="20"/>
+          <w:lang w:bidi="si-LK"/>
+        </w:rPr>
+        <w:t>It creates a new message object with all the necessary details (</w:t>
+      </w:r>
+      <w:proofErr w:type="spellStart"/>
+      <w:r>
+        <w:rPr>
+          <w:rFonts w:ascii="Segoe UI" w:eastAsia="Times New Roman" w:hAnsi="Segoe UI" w:cs="Segoe UI"/>
+          <w:color w:val="FFFFFF" w:themeColor="background1"/>
+          <w:sz w:val="20"/>
+          <w:szCs w:val="20"/>
+          <w:lang w:bidi="si-LK"/>
+        </w:rPr>
+        <w:fldChar w:fldCharType="begin"/>
+      </w:r>
+      <w:r>
+        <w:rPr>
+          <w:rFonts w:ascii="Segoe UI" w:eastAsia="Times New Roman" w:hAnsi="Segoe UI" w:cs="Segoe UI"/>
+          <w:color w:val="FFFFFF" w:themeColor="background1"/>
+          <w:sz w:val="20"/>
+          <w:szCs w:val="20"/>
+          <w:lang w:bidi="si-LK"/>
+        </w:rPr>
+        <w:instrText xml:space="preserve"> HYPERLINK "vscode-file://vscode-app/c:/Users/Acer/AppData/Local/Programs/Microsoft%20VS%20Code/resources/app/out/vs/code/electron-browser/workbench/workbench.html" \o "" </w:instrText>
+      </w:r>
+      <w:r>
+        <w:rPr>
+          <w:rFonts w:ascii="Segoe UI" w:eastAsia="Times New Roman" w:hAnsi="Segoe UI" w:cs="Segoe UI"/>
+          <w:color w:val="FFFFFF" w:themeColor="background1"/>
+          <w:sz w:val="20"/>
+          <w:szCs w:val="20"/>
+          <w:lang w:bidi="si-LK"/>
+        </w:rPr>
+        <w:fldChar w:fldCharType="separate"/>
+      </w:r>
+      <w:r>
+        <w:rPr>
+          <w:rFonts w:ascii="Segoe UI" w:eastAsia="Times New Roman" w:hAnsi="Segoe UI" w:cs="Segoe UI"/>
+          <w:color w:val="FFFFFF" w:themeColor="background1"/>
+          <w:sz w:val="20"/>
+          <w:szCs w:val="20"/>
+          <w:bdr w:val="single" w:sz="4" w:space="1" w:color="auto" w:frame="1"/>
+          <w:lang w:bidi="si-LK"/>
+        </w:rPr>
+        <w:t>appointmentId</w:t>
+      </w:r>
+      <w:proofErr w:type="spellEnd"/>
+      <w:r>
+        <w:rPr>
+          <w:rFonts w:ascii="Segoe UI" w:eastAsia="Times New Roman" w:hAnsi="Segoe UI" w:cs="Segoe UI"/>
+          <w:color w:val="FFFFFF" w:themeColor="background1"/>
+          <w:sz w:val="20"/>
+          <w:szCs w:val="20"/>
+          <w:lang w:bidi="si-LK"/>
+        </w:rPr>
+        <w:fldChar w:fldCharType="end"/>
+      </w:r>
+      <w:r>
+        <w:rPr>
+          <w:rFonts w:ascii="Segoe UI" w:eastAsia="Times New Roman" w:hAnsi="Segoe UI" w:cs="Segoe UI"/>
+          <w:color w:val="FFFFFF" w:themeColor="background1"/>
+          <w:sz w:val="20"/>
+          <w:szCs w:val="20"/>
+          <w:lang w:bidi="si-LK"/>
+        </w:rPr>
+        <w:t>, </w:t>
+      </w:r>
+      <w:proofErr w:type="spellStart"/>
+      <w:r>
+        <w:rPr>
+          <w:rFonts w:ascii="Segoe UI" w:eastAsia="Times New Roman" w:hAnsi="Segoe UI" w:cs="Segoe UI"/>
+          <w:color w:val="FFFFFF" w:themeColor="background1"/>
+          <w:sz w:val="20"/>
+          <w:szCs w:val="20"/>
+          <w:lang w:bidi="si-LK"/>
+        </w:rPr>
+        <w:fldChar w:fldCharType="begin"/>
+      </w:r>
+      <w:r>
+        <w:rPr>
+          <w:rFonts w:ascii="Segoe UI" w:eastAsia="Times New Roman" w:hAnsi="Segoe UI" w:cs="Segoe UI"/>
+          <w:color w:val="FFFFFF" w:themeColor="background1"/>
+          <w:sz w:val="20"/>
+          <w:szCs w:val="20"/>
+          <w:lang w:bidi="si-LK"/>
+        </w:rPr>
+        <w:instrText xml:space="preserve"> HYPERLINK "vscode-file://vscode-app/c:/Users/Acer/AppData/Local/Programs/Microsoft%20VS%20Code/resources/app/out/vs/code/electron-browser/workbench/workbench.html" \o "" </w:instrText>
+      </w:r>
+      <w:r>
+        <w:rPr>
+          <w:rFonts w:ascii="Segoe UI" w:eastAsia="Times New Roman" w:hAnsi="Segoe UI" w:cs="Segoe UI"/>
+          <w:color w:val="FFFFFF" w:themeColor="background1"/>
+          <w:sz w:val="20"/>
+          <w:szCs w:val="20"/>
+          <w:lang w:bidi="si-LK"/>
+        </w:rPr>
+        <w:fldChar w:fldCharType="separate"/>
+      </w:r>
+      <w:r>
+        <w:rPr>
+          <w:rFonts w:ascii="Segoe UI" w:eastAsia="Times New Roman" w:hAnsi="Segoe UI" w:cs="Segoe UI"/>
+          <w:color w:val="FFFFFF" w:themeColor="background1"/>
+          <w:sz w:val="20"/>
+          <w:szCs w:val="20"/>
+          <w:bdr w:val="single" w:sz="4" w:space="1" w:color="auto" w:frame="1"/>
+          <w:lang w:bidi="si-LK"/>
+        </w:rPr>
+        <w:t>senderId</w:t>
+      </w:r>
+      <w:proofErr w:type="spellEnd"/>
+      <w:r>
+        <w:rPr>
+          <w:rFonts w:ascii="Segoe UI" w:eastAsia="Times New Roman" w:hAnsi="Segoe UI" w:cs="Segoe UI"/>
+          <w:color w:val="FFFFFF" w:themeColor="background1"/>
+          <w:sz w:val="20"/>
+          <w:szCs w:val="20"/>
+          <w:lang w:bidi="si-LK"/>
+        </w:rPr>
+        <w:fldChar w:fldCharType="end"/>
+      </w:r>
+      <w:r>
+        <w:rPr>
+          <w:rFonts w:ascii="Segoe UI" w:eastAsia="Times New Roman" w:hAnsi="Segoe UI" w:cs="Segoe UI"/>
+          <w:color w:val="FFFFFF" w:themeColor="background1"/>
+          <w:sz w:val="20"/>
+          <w:szCs w:val="20"/>
+          <w:lang w:bidi="si-LK"/>
+        </w:rPr>
+        <w:t>, </w:t>
+      </w:r>
+      <w:proofErr w:type="spellStart"/>
+      <w:r>
+        <w:rPr>
+          <w:rFonts w:ascii="Segoe UI" w:eastAsia="Times New Roman" w:hAnsi="Segoe UI" w:cs="Segoe UI"/>
+          <w:color w:val="FFFFFF" w:themeColor="background1"/>
+          <w:sz w:val="20"/>
+          <w:szCs w:val="20"/>
+          <w:lang w:bidi="si-LK"/>
+        </w:rPr>
+        <w:fldChar w:fldCharType="begin"/>
+      </w:r>
+      <w:r>
+        <w:rPr>
+          <w:rFonts w:ascii="Segoe UI" w:eastAsia="Times New Roman" w:hAnsi="Segoe UI" w:cs="Segoe UI"/>
+          <w:color w:val="FFFFFF" w:themeColor="background1"/>
+          <w:sz w:val="20"/>
+          <w:szCs w:val="20"/>
+          <w:lang w:bidi="si-LK"/>
+        </w:rPr>
+        <w:instrText xml:space="preserve"> HYPERLINK "vscode-file://vscode-app/c:/Users/Acer/AppData/Local/Programs/Microsoft%20VS%20Code/resources/app/out/vs/code/electron-browser/workbench/workbench.html" \o "" </w:instrText>
+      </w:r>
+      <w:r>
+        <w:rPr>
+          <w:rFonts w:ascii="Segoe UI" w:eastAsia="Times New Roman" w:hAnsi="Segoe UI" w:cs="Segoe UI"/>
+          <w:color w:val="FFFFFF" w:themeColor="background1"/>
+          <w:sz w:val="20"/>
+          <w:szCs w:val="20"/>
+          <w:lang w:bidi="si-LK"/>
+        </w:rPr>
+        <w:fldChar w:fldCharType="separate"/>
+      </w:r>
+      <w:r>
+        <w:rPr>
+          <w:rFonts w:ascii="Segoe UI" w:eastAsia="Times New Roman" w:hAnsi="Segoe UI" w:cs="Segoe UI"/>
+          <w:color w:val="FFFFFF" w:themeColor="background1"/>
+          <w:sz w:val="20"/>
+          <w:szCs w:val="20"/>
+          <w:bdr w:val="single" w:sz="4" w:space="1" w:color="auto" w:frame="1"/>
+          <w:lang w:bidi="si-LK"/>
+        </w:rPr>
+        <w:t>senderType</w:t>
+      </w:r>
+      <w:proofErr w:type="spellEnd"/>
+      <w:r>
+        <w:rPr>
+          <w:rFonts w:ascii="Segoe UI" w:eastAsia="Times New Roman" w:hAnsi="Segoe UI" w:cs="Segoe UI"/>
+          <w:color w:val="FFFFFF" w:themeColor="background1"/>
+          <w:sz w:val="20"/>
+          <w:szCs w:val="20"/>
+          <w:lang w:bidi="si-LK"/>
+        </w:rPr>
+        <w:fldChar w:fldCharType="end"/>
+      </w:r>
+      <w:r>
+        <w:rPr>
+          <w:rFonts w:ascii="Segoe UI" w:eastAsia="Times New Roman" w:hAnsi="Segoe UI" w:cs="Segoe UI"/>
+          <w:color w:val="FFFFFF" w:themeColor="background1"/>
+          <w:sz w:val="20"/>
+          <w:szCs w:val="20"/>
+          <w:lang w:bidi="si-LK"/>
+        </w:rPr>
+        <w:t>, </w:t>
+      </w:r>
+      <w:hyperlink r:id="rId20" w:tooltip="" w:history="1">
+        <w:r>
+          <w:rPr>
+            <w:rFonts w:ascii="Segoe UI" w:eastAsia="Times New Roman" w:hAnsi="Segoe UI" w:cs="Segoe UI"/>
+            <w:color w:val="FFFFFF" w:themeColor="background1"/>
+            <w:sz w:val="20"/>
+            <w:szCs w:val="20"/>
+            <w:bdr w:val="single" w:sz="4" w:space="1" w:color="auto" w:frame="1"/>
+            <w:lang w:bidi="si-LK"/>
+          </w:rPr>
+          <w:t>message</w:t>
+        </w:r>
+      </w:hyperlink>
+      <w:r>
+        <w:rPr>
+          <w:rFonts w:ascii="Segoe UI" w:eastAsia="Times New Roman" w:hAnsi="Segoe UI" w:cs="Segoe UI"/>
+          <w:color w:val="FFFFFF" w:themeColor="background1"/>
+          <w:sz w:val="20"/>
+          <w:szCs w:val="20"/>
+          <w:lang w:bidi="si-LK"/>
+        </w:rPr>
+        <w:t>).</w:t>
+      </w:r>
+    </w:p>
+    <w:p>
+      <w:pPr>
+        <w:numPr>
+          <w:ilvl w:val="1"/>
+          <w:numId w:val="29"/>
+        </w:numPr>
+        <w:shd w:val="clear" w:color="auto" w:fill="181818"/>
+        <w:spacing w:beforeAutospacing="1" w:after="0" w:afterAutospacing="1" w:line="240" w:lineRule="auto"/>
+        <w:rPr>
+          <w:rFonts w:ascii="Segoe UI" w:eastAsia="Times New Roman" w:hAnsi="Segoe UI" w:cs="Segoe UI"/>
+          <w:color w:val="FFFFFF" w:themeColor="background1"/>
+          <w:sz w:val="20"/>
+          <w:szCs w:val="20"/>
+          <w:lang w:bidi="si-LK"/>
+        </w:rPr>
+      </w:pPr>
+      <w:r>
+        <w:rPr>
+          <w:rFonts w:ascii="Segoe UI" w:eastAsia="Times New Roman" w:hAnsi="Segoe UI" w:cs="Segoe UI"/>
+          <w:color w:val="FFFFFF" w:themeColor="background1"/>
+          <w:sz w:val="20"/>
+          <w:szCs w:val="20"/>
+          <w:lang w:bidi="si-LK"/>
+        </w:rPr>
+        <w:t xml:space="preserve">It saves this new message to the </w:t>
+      </w:r>
+      <w:proofErr w:type="spellStart"/>
+      <w:r>
+        <w:rPr>
+          <w:rFonts w:ascii="Segoe UI" w:eastAsia="Times New Roman" w:hAnsi="Segoe UI" w:cs="Segoe UI"/>
+          <w:color w:val="FFFFFF" w:themeColor="background1"/>
+          <w:sz w:val="20"/>
+          <w:szCs w:val="20"/>
+          <w:lang w:bidi="si-LK"/>
+        </w:rPr>
+        <w:t>MongoDB</w:t>
+      </w:r>
+      <w:proofErr w:type="spellEnd"/>
+      <w:r>
+        <w:rPr>
+          <w:rFonts w:ascii="Segoe UI" w:eastAsia="Times New Roman" w:hAnsi="Segoe UI" w:cs="Segoe UI"/>
+          <w:color w:val="FFFFFF" w:themeColor="background1"/>
+          <w:sz w:val="20"/>
+          <w:szCs w:val="20"/>
+          <w:lang w:bidi="si-LK"/>
+        </w:rPr>
+        <w:t xml:space="preserve"> database using </w:t>
+      </w:r>
+      <w:proofErr w:type="spellStart"/>
+      <w:r>
+        <w:rPr>
+          <w:rFonts w:ascii="Segoe UI" w:eastAsia="Times New Roman" w:hAnsi="Segoe UI" w:cs="Segoe UI"/>
+          <w:color w:val="FFFFFF" w:themeColor="background1"/>
+          <w:sz w:val="20"/>
+          <w:szCs w:val="20"/>
+          <w:lang w:bidi="si-LK"/>
+        </w:rPr>
+        <w:fldChar w:fldCharType="begin"/>
+      </w:r>
+      <w:r>
+        <w:rPr>
+          <w:rFonts w:ascii="Segoe UI" w:eastAsia="Times New Roman" w:hAnsi="Segoe UI" w:cs="Segoe UI"/>
+          <w:color w:val="FFFFFF" w:themeColor="background1"/>
+          <w:sz w:val="20"/>
+          <w:szCs w:val="20"/>
+          <w:lang w:bidi="si-LK"/>
+        </w:rPr>
+        <w:instrText xml:space="preserve"> HYPERLINK "vscode-file://vscode-app/c:/Users/Acer/AppData/Local/Programs/Microsoft%20VS%20Code/resources/app/out/vs/code/electron-browser/workbench/workbench.html" \o "" </w:instrText>
+      </w:r>
+      <w:r>
+        <w:rPr>
+          <w:rFonts w:ascii="Segoe UI" w:eastAsia="Times New Roman" w:hAnsi="Segoe UI" w:cs="Segoe UI"/>
+          <w:color w:val="FFFFFF" w:themeColor="background1"/>
+          <w:sz w:val="20"/>
+          <w:szCs w:val="20"/>
+          <w:lang w:bidi="si-LK"/>
+        </w:rPr>
+        <w:fldChar w:fldCharType="separate"/>
+      </w:r>
+      <w:r>
+        <w:rPr>
+          <w:rFonts w:ascii="Segoe UI" w:eastAsia="Times New Roman" w:hAnsi="Segoe UI" w:cs="Segoe UI"/>
+          <w:color w:val="FFFFFF" w:themeColor="background1"/>
+          <w:sz w:val="20"/>
+          <w:szCs w:val="20"/>
+          <w:bdr w:val="single" w:sz="4" w:space="1" w:color="auto" w:frame="1"/>
+          <w:lang w:bidi="si-LK"/>
+        </w:rPr>
+        <w:t>messageModel</w:t>
+      </w:r>
+      <w:proofErr w:type="spellEnd"/>
+      <w:r>
+        <w:rPr>
+          <w:rFonts w:ascii="Segoe UI" w:eastAsia="Times New Roman" w:hAnsi="Segoe UI" w:cs="Segoe UI"/>
+          <w:color w:val="FFFFFF" w:themeColor="background1"/>
+          <w:sz w:val="20"/>
+          <w:szCs w:val="20"/>
+          <w:lang w:bidi="si-LK"/>
+        </w:rPr>
+        <w:fldChar w:fldCharType="end"/>
+      </w:r>
+      <w:r>
+        <w:rPr>
+          <w:rFonts w:ascii="Segoe UI" w:eastAsia="Times New Roman" w:hAnsi="Segoe UI" w:cs="Segoe UI"/>
+          <w:color w:val="FFFFFF" w:themeColor="background1"/>
+          <w:sz w:val="20"/>
+          <w:szCs w:val="20"/>
+          <w:lang w:bidi="si-LK"/>
+        </w:rPr>
+        <w:t>. This ensures the message is permanently stored.</w:t>
+      </w:r>
+    </w:p>
+    <w:p>
+      <w:pPr>
+        <w:numPr>
+          <w:ilvl w:val="1"/>
+          <w:numId w:val="29"/>
+        </w:numPr>
+        <w:shd w:val="clear" w:color="auto" w:fill="181818"/>
+        <w:spacing w:before="100" w:beforeAutospacing="1" w:after="100" w:afterAutospacing="1" w:line="240" w:lineRule="auto"/>
+        <w:rPr>
+          <w:rFonts w:ascii="Segoe UI" w:eastAsia="Times New Roman" w:hAnsi="Segoe UI" w:cs="Segoe UI"/>
+          <w:color w:val="FFFFFF" w:themeColor="background1"/>
+          <w:sz w:val="20"/>
+          <w:szCs w:val="20"/>
+          <w:lang w:bidi="si-LK"/>
+        </w:rPr>
+      </w:pPr>
+      <w:r>
+        <w:rPr>
+          <w:rFonts w:ascii="Segoe UI" w:eastAsia="Times New Roman" w:hAnsi="Segoe UI" w:cs="Segoe UI"/>
+          <w:color w:val="FFFFFF" w:themeColor="background1"/>
+          <w:sz w:val="20"/>
+          <w:szCs w:val="20"/>
+          <w:lang w:bidi="si-LK"/>
+        </w:rPr>
+        <w:t>Crucially, the server then </w:t>
+      </w:r>
+      <w:r>
+        <w:rPr>
+          <w:rFonts w:ascii="Segoe UI" w:eastAsia="Times New Roman" w:hAnsi="Segoe UI" w:cs="Segoe UI"/>
+          <w:b/>
+          <w:bCs/>
+          <w:color w:val="FFFFFF" w:themeColor="background1"/>
+          <w:sz w:val="20"/>
+          <w:szCs w:val="20"/>
+          <w:lang w:bidi="si-LK"/>
+        </w:rPr>
+        <w:t>broadcasts</w:t>
+      </w:r>
+      <w:r>
+        <w:rPr>
+          <w:rFonts w:ascii="Segoe UI" w:eastAsia="Times New Roman" w:hAnsi="Segoe UI" w:cs="Segoe UI"/>
+          <w:color w:val="FFFFFF" w:themeColor="background1"/>
+          <w:sz w:val="20"/>
+          <w:szCs w:val="20"/>
+          <w:lang w:bidi="si-LK"/>
+        </w:rPr>
+        <w:t> a </w:t>
+      </w:r>
+      <w:r>
+        <w:rPr>
+          <w:rFonts w:ascii="Consolas" w:eastAsia="Times New Roman" w:hAnsi="Consolas" w:cs="Courier New"/>
+          <w:color w:val="FFFFFF" w:themeColor="background1"/>
+          <w:sz w:val="18"/>
+          <w:szCs w:val="18"/>
+          <w:shd w:val="clear" w:color="auto" w:fill="3C3C3C"/>
+          <w:lang w:bidi="si-LK"/>
+        </w:rPr>
+        <w:t>receive-message</w:t>
+      </w:r>
+      <w:r>
+        <w:rPr>
+          <w:rFonts w:ascii="Segoe UI" w:eastAsia="Times New Roman" w:hAnsi="Segoe UI" w:cs="Segoe UI"/>
+          <w:color w:val="FFFFFF" w:themeColor="background1"/>
+          <w:sz w:val="20"/>
+          <w:szCs w:val="20"/>
+          <w:lang w:bidi="si-LK"/>
+        </w:rPr>
+        <w:t> event containing the new message data </w:t>
+      </w:r>
+      <w:r>
+        <w:rPr>
+          <w:rFonts w:ascii="Segoe UI" w:eastAsia="Times New Roman" w:hAnsi="Segoe UI" w:cs="Segoe UI"/>
+          <w:b/>
+          <w:bCs/>
+          <w:color w:val="FFFFFF" w:themeColor="background1"/>
+          <w:sz w:val="20"/>
+          <w:szCs w:val="20"/>
+          <w:lang w:bidi="si-LK"/>
+        </w:rPr>
+        <w:t>only to the specific appointment room</w:t>
+      </w:r>
+      <w:r>
+        <w:rPr>
+          <w:rFonts w:ascii="Segoe UI" w:eastAsia="Times New Roman" w:hAnsi="Segoe UI" w:cs="Segoe UI"/>
+          <w:color w:val="FFFFFF" w:themeColor="background1"/>
+          <w:sz w:val="20"/>
+          <w:szCs w:val="20"/>
+          <w:lang w:bidi="si-LK"/>
+        </w:rPr>
+        <w:t>.</w:t>
+      </w:r>
+    </w:p>
+    <w:p>
+      <w:pPr>
+        <w:numPr>
+          <w:ilvl w:val="0"/>
+          <w:numId w:val="29"/>
+        </w:numPr>
+        <w:shd w:val="clear" w:color="auto" w:fill="181818"/>
+        <w:spacing w:after="0" w:line="240" w:lineRule="auto"/>
+        <w:rPr>
+          <w:rFonts w:ascii="Segoe UI" w:eastAsia="Times New Roman" w:hAnsi="Segoe UI" w:cs="Segoe UI"/>
+          <w:color w:val="FFFFFF" w:themeColor="background1"/>
+          <w:sz w:val="20"/>
+          <w:szCs w:val="20"/>
+          <w:lang w:bidi="si-LK"/>
+        </w:rPr>
+      </w:pPr>
+      <w:r>
+        <w:rPr>
+          <w:rFonts w:ascii="Segoe UI" w:eastAsia="Times New Roman" w:hAnsi="Segoe UI" w:cs="Segoe UI"/>
+          <w:b/>
+          <w:bCs/>
+          <w:color w:val="FFFFFF" w:themeColor="background1"/>
+          <w:sz w:val="20"/>
+          <w:szCs w:val="20"/>
+          <w:lang w:bidi="si-LK"/>
+        </w:rPr>
+        <w:t>Receiving a Message</w:t>
+      </w:r>
+      <w:r>
+        <w:rPr>
+          <w:rFonts w:ascii="Segoe UI" w:eastAsia="Times New Roman" w:hAnsi="Segoe UI" w:cs="Segoe UI"/>
+          <w:color w:val="FFFFFF" w:themeColor="background1"/>
+          <w:sz w:val="20"/>
+          <w:szCs w:val="20"/>
+          <w:lang w:bidi="si-LK"/>
+        </w:rPr>
+        <w:t>:</w:t>
+      </w:r>
+    </w:p>
+    <w:p>
+      <w:pPr>
+        <w:numPr>
+          <w:ilvl w:val="1"/>
+          <w:numId w:val="29"/>
+        </w:numPr>
+        <w:shd w:val="clear" w:color="auto" w:fill="181818"/>
+        <w:spacing w:before="100" w:beforeAutospacing="1" w:after="100" w:afterAutospacing="1" w:line="240" w:lineRule="auto"/>
+        <w:rPr>
+          <w:rFonts w:ascii="Segoe UI" w:eastAsia="Times New Roman" w:hAnsi="Segoe UI" w:cs="Segoe UI"/>
+          <w:color w:val="FFFFFF" w:themeColor="background1"/>
+          <w:sz w:val="20"/>
+          <w:szCs w:val="20"/>
+          <w:lang w:bidi="si-LK"/>
+        </w:rPr>
+      </w:pPr>
+      <w:r>
+        <w:rPr>
+          <w:rFonts w:ascii="Segoe UI" w:eastAsia="Times New Roman" w:hAnsi="Segoe UI" w:cs="Segoe UI"/>
+          <w:color w:val="FFFFFF" w:themeColor="background1"/>
+          <w:sz w:val="20"/>
+          <w:szCs w:val="20"/>
+          <w:lang w:bidi="si-LK"/>
+        </w:rPr>
+        <w:t>Both the sender and the other participant are in the same room, so they both receive the </w:t>
+      </w:r>
+      <w:r>
+        <w:rPr>
+          <w:rFonts w:ascii="Consolas" w:eastAsia="Times New Roman" w:hAnsi="Consolas" w:cs="Courier New"/>
+          <w:color w:val="FFFFFF" w:themeColor="background1"/>
+          <w:sz w:val="18"/>
+          <w:szCs w:val="18"/>
+          <w:shd w:val="clear" w:color="auto" w:fill="3C3C3C"/>
+          <w:lang w:bidi="si-LK"/>
+        </w:rPr>
+        <w:t>receive-message</w:t>
+      </w:r>
+      <w:r>
+        <w:rPr>
+          <w:rFonts w:ascii="Segoe UI" w:eastAsia="Times New Roman" w:hAnsi="Segoe UI" w:cs="Segoe UI"/>
+          <w:color w:val="FFFFFF" w:themeColor="background1"/>
+          <w:sz w:val="20"/>
+          <w:szCs w:val="20"/>
+          <w:lang w:bidi="si-LK"/>
+        </w:rPr>
+        <w:t> event from the server.</w:t>
+      </w:r>
+    </w:p>
+    <w:p>
+      <w:pPr>
+        <w:numPr>
+          <w:ilvl w:val="1"/>
+          <w:numId w:val="29"/>
+        </w:numPr>
+        <w:shd w:val="clear" w:color="auto" w:fill="181818"/>
+        <w:spacing w:before="100" w:beforeAutospacing="1" w:after="100" w:afterAutospacing="1" w:line="240" w:lineRule="auto"/>
+        <w:rPr>
+          <w:rFonts w:ascii="Segoe UI" w:eastAsia="Times New Roman" w:hAnsi="Segoe UI" w:cs="Segoe UI"/>
+          <w:color w:val="FFFFFF" w:themeColor="background1"/>
+          <w:sz w:val="20"/>
+          <w:szCs w:val="20"/>
+          <w:lang w:bidi="si-LK"/>
+        </w:rPr>
+      </w:pPr>
+      <w:r>
+        <w:rPr>
+          <w:rFonts w:ascii="Segoe UI" w:eastAsia="Times New Roman" w:hAnsi="Segoe UI" w:cs="Segoe UI"/>
+          <w:color w:val="FFFFFF" w:themeColor="background1"/>
+          <w:sz w:val="20"/>
+          <w:szCs w:val="20"/>
+          <w:lang w:bidi="si-LK"/>
+        </w:rPr>
+        <w:t>The frontend listens for this event. When it catches it, it takes the new message data and adds it to the chat window in real-time.</w:t>
+      </w:r>
+    </w:p>
+    <w:p>
+      <w:pPr>
+        <w:shd w:val="clear" w:color="auto" w:fill="181818"/>
+        <w:spacing w:after="0" w:line="240" w:lineRule="auto"/>
+        <w:rPr>
+          <w:rFonts w:ascii="Segoe UI" w:eastAsia="Times New Roman" w:hAnsi="Segoe UI" w:cs="Segoe UI"/>
+          <w:color w:val="FFFFFF" w:themeColor="background1"/>
+          <w:sz w:val="20"/>
+          <w:szCs w:val="20"/>
+          <w:lang w:bidi="si-LK"/>
+        </w:rPr>
+      </w:pPr>
+      <w:r>
+        <w:rPr>
+          <w:rFonts w:ascii="Segoe UI" w:eastAsia="Times New Roman" w:hAnsi="Segoe UI" w:cs="Segoe UI"/>
+          <w:color w:val="FFFFFF" w:themeColor="background1"/>
+          <w:sz w:val="20"/>
+          <w:szCs w:val="20"/>
+          <w:lang w:bidi="si-LK"/>
+        </w:rPr>
+        <w:t xml:space="preserve">This architecture ensures that the chat is both secure and efficient. HTTP is used for the one-time task of loading history, while the more lightweight </w:t>
+      </w:r>
+      <w:proofErr w:type="spellStart"/>
+      <w:r>
+        <w:rPr>
+          <w:rFonts w:ascii="Segoe UI" w:eastAsia="Times New Roman" w:hAnsi="Segoe UI" w:cs="Segoe UI"/>
+          <w:color w:val="FFFFFF" w:themeColor="background1"/>
+          <w:sz w:val="20"/>
+          <w:szCs w:val="20"/>
+          <w:lang w:bidi="si-LK"/>
+        </w:rPr>
+        <w:t>WebSockets</w:t>
+      </w:r>
+      <w:proofErr w:type="spellEnd"/>
+      <w:r>
+        <w:rPr>
+          <w:rFonts w:ascii="Segoe UI" w:eastAsia="Times New Roman" w:hAnsi="Segoe UI" w:cs="Segoe UI"/>
+          <w:color w:val="FFFFFF" w:themeColor="background1"/>
+          <w:sz w:val="20"/>
+          <w:szCs w:val="20"/>
+          <w:lang w:bidi="si-LK"/>
+        </w:rPr>
+        <w:t xml:space="preserve"> are used for the continuous flow of live messages.</w:t>
+      </w:r>
     </w:p>
     <w:p>
       <w:pPr>
@@ -3918,6 +6473,119 @@
 <file path=word/numbering.xml><?xml version="1.0" encoding="utf-8"?>
 <w:numbering xmlns:wpc="http://schemas.microsoft.com/office/word/2010/wordprocessingCanvas" xmlns:mc="http://schemas.openxmlformats.org/markup-compatibility/2006" xmlns:o="urn:schemas-microsoft-com:office:office" xmlns:r="http://schemas.openxmlformats.org/officeDocument/2006/relationships" xmlns:m="http://schemas.openxmlformats.org/officeDocument/2006/math" xmlns:v="urn:schemas-microsoft-com:vml" xmlns:wp14="http://schemas.microsoft.com/office/word/2010/wordprocessingDrawing" xmlns:wp="http://schemas.openxmlformats.org/drawingml/2006/wordprocessingDrawing" xmlns:w10="urn:schemas-microsoft-com:office:word" xmlns:w="http://schemas.openxmlformats.org/wordprocessingml/2006/main" xmlns:w14="http://schemas.microsoft.com/office/word/2010/wordml" xmlns:w15="http://schemas.microsoft.com/office/word/2012/wordml" xmlns:wpg="http://schemas.microsoft.com/office/word/2010/wordprocessingGroup" xmlns:wpi="http://schemas.microsoft.com/office/word/2010/wordprocessingInk" xmlns:wne="http://schemas.microsoft.com/office/word/2006/wordml" xmlns:wps="http://schemas.microsoft.com/office/word/2010/wordprocessingShape" mc:Ignorable="w14 w15 wp14">
   <w:abstractNum w:abstractNumId="0">
+    <w:nsid w:val="08170DFB"/>
+    <w:multiLevelType w:val="multilevel"/>
+    <w:tmpl w:val="02B0786E"/>
+    <w:lvl w:ilvl="0">
+      <w:start w:val="1"/>
+      <w:numFmt w:val="decimal"/>
+      <w:lvlText w:val="%1."/>
+      <w:lvlJc w:val="left"/>
+      <w:pPr>
+        <w:tabs>
+          <w:tab w:val="num" w:pos="720"/>
+        </w:tabs>
+        <w:ind w:left="720" w:hanging="360"/>
+      </w:pPr>
+    </w:lvl>
+    <w:lvl w:ilvl="1" w:tentative="1">
+      <w:start w:val="1"/>
+      <w:numFmt w:val="decimal"/>
+      <w:lvlText w:val="%2."/>
+      <w:lvlJc w:val="left"/>
+      <w:pPr>
+        <w:tabs>
+          <w:tab w:val="num" w:pos="1440"/>
+        </w:tabs>
+        <w:ind w:left="1440" w:hanging="360"/>
+      </w:pPr>
+    </w:lvl>
+    <w:lvl w:ilvl="2" w:tentative="1">
+      <w:start w:val="1"/>
+      <w:numFmt w:val="decimal"/>
+      <w:lvlText w:val="%3."/>
+      <w:lvlJc w:val="left"/>
+      <w:pPr>
+        <w:tabs>
+          <w:tab w:val="num" w:pos="2160"/>
+        </w:tabs>
+        <w:ind w:left="2160" w:hanging="360"/>
+      </w:pPr>
+    </w:lvl>
+    <w:lvl w:ilvl="3" w:tentative="1">
+      <w:start w:val="1"/>
+      <w:numFmt w:val="decimal"/>
+      <w:lvlText w:val="%4."/>
+      <w:lvlJc w:val="left"/>
+      <w:pPr>
+        <w:tabs>
+          <w:tab w:val="num" w:pos="2880"/>
+        </w:tabs>
+        <w:ind w:left="2880" w:hanging="360"/>
+      </w:pPr>
+    </w:lvl>
+    <w:lvl w:ilvl="4" w:tentative="1">
+      <w:start w:val="1"/>
+      <w:numFmt w:val="decimal"/>
+      <w:lvlText w:val="%5."/>
+      <w:lvlJc w:val="left"/>
+      <w:pPr>
+        <w:tabs>
+          <w:tab w:val="num" w:pos="3600"/>
+        </w:tabs>
+        <w:ind w:left="3600" w:hanging="360"/>
+      </w:pPr>
+    </w:lvl>
+    <w:lvl w:ilvl="5" w:tentative="1">
+      <w:start w:val="1"/>
+      <w:numFmt w:val="decimal"/>
+      <w:lvlText w:val="%6."/>
+      <w:lvlJc w:val="left"/>
+      <w:pPr>
+        <w:tabs>
+          <w:tab w:val="num" w:pos="4320"/>
+        </w:tabs>
+        <w:ind w:left="4320" w:hanging="360"/>
+      </w:pPr>
+    </w:lvl>
+    <w:lvl w:ilvl="6" w:tentative="1">
+      <w:start w:val="1"/>
+      <w:numFmt w:val="decimal"/>
+      <w:lvlText w:val="%7."/>
+      <w:lvlJc w:val="left"/>
+      <w:pPr>
+        <w:tabs>
+          <w:tab w:val="num" w:pos="5040"/>
+        </w:tabs>
+        <w:ind w:left="5040" w:hanging="360"/>
+      </w:pPr>
+    </w:lvl>
+    <w:lvl w:ilvl="7" w:tentative="1">
+      <w:start w:val="1"/>
+      <w:numFmt w:val="decimal"/>
+      <w:lvlText w:val="%8."/>
+      <w:lvlJc w:val="left"/>
+      <w:pPr>
+        <w:tabs>
+          <w:tab w:val="num" w:pos="5760"/>
+        </w:tabs>
+        <w:ind w:left="5760" w:hanging="360"/>
+      </w:pPr>
+    </w:lvl>
+    <w:lvl w:ilvl="8" w:tentative="1">
+      <w:start w:val="1"/>
+      <w:numFmt w:val="decimal"/>
+      <w:lvlText w:val="%9."/>
+      <w:lvlJc w:val="left"/>
+      <w:pPr>
+        <w:tabs>
+          <w:tab w:val="num" w:pos="6480"/>
+        </w:tabs>
+        <w:ind w:left="6480" w:hanging="360"/>
+      </w:pPr>
+    </w:lvl>
+  </w:abstractNum>
+  <w:abstractNum w:abstractNumId="1">
     <w:nsid w:val="0BF556D2"/>
     <w:multiLevelType w:val="multilevel"/>
     <w:tmpl w:val="1B8C5268"/>
@@ -4066,7 +6734,7 @@
       </w:rPr>
     </w:lvl>
   </w:abstractNum>
-  <w:abstractNum w:abstractNumId="1">
+  <w:abstractNum w:abstractNumId="2">
     <w:nsid w:val="0E022397"/>
     <w:multiLevelType w:val="multilevel"/>
     <w:tmpl w:val="1402FBAE"/>
@@ -4215,7 +6883,7 @@
       </w:rPr>
     </w:lvl>
   </w:abstractNum>
-  <w:abstractNum w:abstractNumId="2">
+  <w:abstractNum w:abstractNumId="3">
     <w:nsid w:val="0E127B46"/>
     <w:multiLevelType w:val="multilevel"/>
     <w:tmpl w:val="D9B47566"/>
@@ -4364,7 +7032,7 @@
       </w:rPr>
     </w:lvl>
   </w:abstractNum>
-  <w:abstractNum w:abstractNumId="3">
+  <w:abstractNum w:abstractNumId="4">
     <w:nsid w:val="0E267D1D"/>
     <w:multiLevelType w:val="multilevel"/>
     <w:tmpl w:val="04AED990"/>
@@ -4513,7 +7181,7 @@
       </w:rPr>
     </w:lvl>
   </w:abstractNum>
-  <w:abstractNum w:abstractNumId="4">
+  <w:abstractNum w:abstractNumId="5">
     <w:nsid w:val="1AA30826"/>
     <w:multiLevelType w:val="multilevel"/>
     <w:tmpl w:val="04AED990"/>
@@ -4662,7 +7330,7 @@
       </w:rPr>
     </w:lvl>
   </w:abstractNum>
-  <w:abstractNum w:abstractNumId="5">
+  <w:abstractNum w:abstractNumId="6">
     <w:nsid w:val="1D1B48AF"/>
     <w:multiLevelType w:val="hybridMultilevel"/>
     <w:tmpl w:val="50E24FA4"/>
@@ -4748,7 +7416,7 @@
       </w:pPr>
     </w:lvl>
   </w:abstractNum>
-  <w:abstractNum w:abstractNumId="6">
+  <w:abstractNum w:abstractNumId="7">
     <w:nsid w:val="204522F4"/>
     <w:multiLevelType w:val="hybridMultilevel"/>
     <w:tmpl w:val="57F6D2EE"/>
@@ -4861,7 +7529,152 @@
       </w:rPr>
     </w:lvl>
   </w:abstractNum>
-  <w:abstractNum w:abstractNumId="7">
+  <w:abstractNum w:abstractNumId="8">
+    <w:nsid w:val="24C30716"/>
+    <w:multiLevelType w:val="multilevel"/>
+    <w:tmpl w:val="23F4C10E"/>
+    <w:lvl w:ilvl="0">
+      <w:start w:val="1"/>
+      <w:numFmt w:val="bullet"/>
+      <w:lvlText w:val=""/>
+      <w:lvlJc w:val="left"/>
+      <w:pPr>
+        <w:tabs>
+          <w:tab w:val="num" w:pos="720"/>
+        </w:tabs>
+        <w:ind w:left="720" w:hanging="360"/>
+      </w:pPr>
+      <w:rPr>
+        <w:rFonts w:ascii="Symbol" w:hAnsi="Symbol" w:hint="default"/>
+        <w:sz w:val="20"/>
+      </w:rPr>
+    </w:lvl>
+    <w:lvl w:ilvl="1">
+      <w:start w:val="1"/>
+      <w:numFmt w:val="decimal"/>
+      <w:lvlText w:val="%2."/>
+      <w:lvlJc w:val="left"/>
+      <w:pPr>
+        <w:tabs>
+          <w:tab w:val="num" w:pos="1440"/>
+        </w:tabs>
+        <w:ind w:left="1440" w:hanging="360"/>
+      </w:pPr>
+    </w:lvl>
+    <w:lvl w:ilvl="2" w:tentative="1">
+      <w:start w:val="1"/>
+      <w:numFmt w:val="bullet"/>
+      <w:lvlText w:val=""/>
+      <w:lvlJc w:val="left"/>
+      <w:pPr>
+        <w:tabs>
+          <w:tab w:val="num" w:pos="2160"/>
+        </w:tabs>
+        <w:ind w:left="2160" w:hanging="360"/>
+      </w:pPr>
+      <w:rPr>
+        <w:rFonts w:ascii="Wingdings" w:hAnsi="Wingdings" w:hint="default"/>
+        <w:sz w:val="20"/>
+      </w:rPr>
+    </w:lvl>
+    <w:lvl w:ilvl="3" w:tentative="1">
+      <w:start w:val="1"/>
+      <w:numFmt w:val="bullet"/>
+      <w:lvlText w:val=""/>
+      <w:lvlJc w:val="left"/>
+      <w:pPr>
+        <w:tabs>
+          <w:tab w:val="num" w:pos="2880"/>
+        </w:tabs>
+        <w:ind w:left="2880" w:hanging="360"/>
+      </w:pPr>
+      <w:rPr>
+        <w:rFonts w:ascii="Wingdings" w:hAnsi="Wingdings" w:hint="default"/>
+        <w:sz w:val="20"/>
+      </w:rPr>
+    </w:lvl>
+    <w:lvl w:ilvl="4" w:tentative="1">
+      <w:start w:val="1"/>
+      <w:numFmt w:val="bullet"/>
+      <w:lvlText w:val=""/>
+      <w:lvlJc w:val="left"/>
+      <w:pPr>
+        <w:tabs>
+          <w:tab w:val="num" w:pos="3600"/>
+        </w:tabs>
+        <w:ind w:left="3600" w:hanging="360"/>
+      </w:pPr>
+      <w:rPr>
+        <w:rFonts w:ascii="Wingdings" w:hAnsi="Wingdings" w:hint="default"/>
+        <w:sz w:val="20"/>
+      </w:rPr>
+    </w:lvl>
+    <w:lvl w:ilvl="5" w:tentative="1">
+      <w:start w:val="1"/>
+      <w:numFmt w:val="bullet"/>
+      <w:lvlText w:val=""/>
+      <w:lvlJc w:val="left"/>
+      <w:pPr>
+        <w:tabs>
+          <w:tab w:val="num" w:pos="4320"/>
+        </w:tabs>
+        <w:ind w:left="4320" w:hanging="360"/>
+      </w:pPr>
+      <w:rPr>
+        <w:rFonts w:ascii="Wingdings" w:hAnsi="Wingdings" w:hint="default"/>
+        <w:sz w:val="20"/>
+      </w:rPr>
+    </w:lvl>
+    <w:lvl w:ilvl="6" w:tentative="1">
+      <w:start w:val="1"/>
+      <w:numFmt w:val="bullet"/>
+      <w:lvlText w:val=""/>
+      <w:lvlJc w:val="left"/>
+      <w:pPr>
+        <w:tabs>
+          <w:tab w:val="num" w:pos="5040"/>
+        </w:tabs>
+        <w:ind w:left="5040" w:hanging="360"/>
+      </w:pPr>
+      <w:rPr>
+        <w:rFonts w:ascii="Wingdings" w:hAnsi="Wingdings" w:hint="default"/>
+        <w:sz w:val="20"/>
+      </w:rPr>
+    </w:lvl>
+    <w:lvl w:ilvl="7" w:tentative="1">
+      <w:start w:val="1"/>
+      <w:numFmt w:val="bullet"/>
+      <w:lvlText w:val=""/>
+      <w:lvlJc w:val="left"/>
+      <w:pPr>
+        <w:tabs>
+          <w:tab w:val="num" w:pos="5760"/>
+        </w:tabs>
+        <w:ind w:left="5760" w:hanging="360"/>
+      </w:pPr>
+      <w:rPr>
+        <w:rFonts w:ascii="Wingdings" w:hAnsi="Wingdings" w:hint="default"/>
+        <w:sz w:val="20"/>
+      </w:rPr>
+    </w:lvl>
+    <w:lvl w:ilvl="8" w:tentative="1">
+      <w:start w:val="1"/>
+      <w:numFmt w:val="bullet"/>
+      <w:lvlText w:val=""/>
+      <w:lvlJc w:val="left"/>
+      <w:pPr>
+        <w:tabs>
+          <w:tab w:val="num" w:pos="6480"/>
+        </w:tabs>
+        <w:ind w:left="6480" w:hanging="360"/>
+      </w:pPr>
+      <w:rPr>
+        <w:rFonts w:ascii="Wingdings" w:hAnsi="Wingdings" w:hint="default"/>
+        <w:sz w:val="20"/>
+      </w:rPr>
+    </w:lvl>
+  </w:abstractNum>
+  <w:abstractNum w:abstractNumId="9">
     <w:nsid w:val="25520425"/>
     <w:multiLevelType w:val="multilevel"/>
     <w:tmpl w:val="4C9C5026"/>
@@ -5010,7 +7823,7 @@
       </w:rPr>
     </w:lvl>
   </w:abstractNum>
-  <w:abstractNum w:abstractNumId="8">
+  <w:abstractNum w:abstractNumId="10">
     <w:nsid w:val="25B25F69"/>
     <w:multiLevelType w:val="hybridMultilevel"/>
     <w:tmpl w:val="13EE0B00"/>
@@ -5123,7 +7936,7 @@
       </w:rPr>
     </w:lvl>
   </w:abstractNum>
-  <w:abstractNum w:abstractNumId="9">
+  <w:abstractNum w:abstractNumId="11">
     <w:nsid w:val="31AB2260"/>
     <w:multiLevelType w:val="multilevel"/>
     <w:tmpl w:val="04AED990"/>
@@ -5272,7 +8085,7 @@
       </w:rPr>
     </w:lvl>
   </w:abstractNum>
-  <w:abstractNum w:abstractNumId="10">
+  <w:abstractNum w:abstractNumId="12">
     <w:nsid w:val="343E733C"/>
     <w:multiLevelType w:val="hybridMultilevel"/>
     <w:tmpl w:val="2E8AB754"/>
@@ -5385,7 +8198,7 @@
       </w:rPr>
     </w:lvl>
   </w:abstractNum>
-  <w:abstractNum w:abstractNumId="11">
+  <w:abstractNum w:abstractNumId="13">
     <w:nsid w:val="36F47BCB"/>
     <w:multiLevelType w:val="multilevel"/>
     <w:tmpl w:val="D70EC696"/>
@@ -5498,7 +8311,156 @@
       </w:pPr>
     </w:lvl>
   </w:abstractNum>
-  <w:abstractNum w:abstractNumId="12">
+  <w:abstractNum w:abstractNumId="14">
+    <w:nsid w:val="3FDD34B0"/>
+    <w:multiLevelType w:val="multilevel"/>
+    <w:tmpl w:val="E0826FC8"/>
+    <w:lvl w:ilvl="0">
+      <w:start w:val="1"/>
+      <w:numFmt w:val="bullet"/>
+      <w:lvlText w:val=""/>
+      <w:lvlJc w:val="left"/>
+      <w:pPr>
+        <w:tabs>
+          <w:tab w:val="num" w:pos="720"/>
+        </w:tabs>
+        <w:ind w:left="720" w:hanging="360"/>
+      </w:pPr>
+      <w:rPr>
+        <w:rFonts w:ascii="Symbol" w:hAnsi="Symbol" w:hint="default"/>
+        <w:sz w:val="20"/>
+      </w:rPr>
+    </w:lvl>
+    <w:lvl w:ilvl="1">
+      <w:start w:val="1"/>
+      <w:numFmt w:val="bullet"/>
+      <w:lvlText w:val="o"/>
+      <w:lvlJc w:val="left"/>
+      <w:pPr>
+        <w:tabs>
+          <w:tab w:val="num" w:pos="1440"/>
+        </w:tabs>
+        <w:ind w:left="1440" w:hanging="360"/>
+      </w:pPr>
+      <w:rPr>
+        <w:rFonts w:ascii="Courier New" w:hAnsi="Courier New" w:hint="default"/>
+        <w:sz w:val="20"/>
+      </w:rPr>
+    </w:lvl>
+    <w:lvl w:ilvl="2" w:tentative="1">
+      <w:start w:val="1"/>
+      <w:numFmt w:val="bullet"/>
+      <w:lvlText w:val=""/>
+      <w:lvlJc w:val="left"/>
+      <w:pPr>
+        <w:tabs>
+          <w:tab w:val="num" w:pos="2160"/>
+        </w:tabs>
+        <w:ind w:left="2160" w:hanging="360"/>
+      </w:pPr>
+      <w:rPr>
+        <w:rFonts w:ascii="Wingdings" w:hAnsi="Wingdings" w:hint="default"/>
+        <w:sz w:val="20"/>
+      </w:rPr>
+    </w:lvl>
+    <w:lvl w:ilvl="3" w:tentative="1">
+      <w:start w:val="1"/>
+      <w:numFmt w:val="bullet"/>
+      <w:lvlText w:val=""/>
+      <w:lvlJc w:val="left"/>
+      <w:pPr>
+        <w:tabs>
+          <w:tab w:val="num" w:pos="2880"/>
+        </w:tabs>
+        <w:ind w:left="2880" w:hanging="360"/>
+      </w:pPr>
+      <w:rPr>
+        <w:rFonts w:ascii="Wingdings" w:hAnsi="Wingdings" w:hint="default"/>
+        <w:sz w:val="20"/>
+      </w:rPr>
+    </w:lvl>
+    <w:lvl w:ilvl="4" w:tentative="1">
+      <w:start w:val="1"/>
+      <w:numFmt w:val="bullet"/>
+      <w:lvlText w:val=""/>
+      <w:lvlJc w:val="left"/>
+      <w:pPr>
+        <w:tabs>
+          <w:tab w:val="num" w:pos="3600"/>
+        </w:tabs>
+        <w:ind w:left="3600" w:hanging="360"/>
+      </w:pPr>
+      <w:rPr>
+        <w:rFonts w:ascii="Wingdings" w:hAnsi="Wingdings" w:hint="default"/>
+        <w:sz w:val="20"/>
+      </w:rPr>
+    </w:lvl>
+    <w:lvl w:ilvl="5" w:tentative="1">
+      <w:start w:val="1"/>
+      <w:numFmt w:val="bullet"/>
+      <w:lvlText w:val=""/>
+      <w:lvlJc w:val="left"/>
+      <w:pPr>
+        <w:tabs>
+          <w:tab w:val="num" w:pos="4320"/>
+        </w:tabs>
+        <w:ind w:left="4320" w:hanging="360"/>
+      </w:pPr>
+      <w:rPr>
+        <w:rFonts w:ascii="Wingdings" w:hAnsi="Wingdings" w:hint="default"/>
+        <w:sz w:val="20"/>
+      </w:rPr>
+    </w:lvl>
+    <w:lvl w:ilvl="6" w:tentative="1">
+      <w:start w:val="1"/>
+      <w:numFmt w:val="bullet"/>
+      <w:lvlText w:val=""/>
+      <w:lvlJc w:val="left"/>
+      <w:pPr>
+        <w:tabs>
+          <w:tab w:val="num" w:pos="5040"/>
+        </w:tabs>
+        <w:ind w:left="5040" w:hanging="360"/>
+      </w:pPr>
+      <w:rPr>
+        <w:rFonts w:ascii="Wingdings" w:hAnsi="Wingdings" w:hint="default"/>
+        <w:sz w:val="20"/>
+      </w:rPr>
+    </w:lvl>
+    <w:lvl w:ilvl="7" w:tentative="1">
+      <w:start w:val="1"/>
+      <w:numFmt w:val="bullet"/>
+      <w:lvlText w:val=""/>
+      <w:lvlJc w:val="left"/>
+      <w:pPr>
+        <w:tabs>
+          <w:tab w:val="num" w:pos="5760"/>
+        </w:tabs>
+        <w:ind w:left="5760" w:hanging="360"/>
+      </w:pPr>
+      <w:rPr>
+        <w:rFonts w:ascii="Wingdings" w:hAnsi="Wingdings" w:hint="default"/>
+        <w:sz w:val="20"/>
+      </w:rPr>
+    </w:lvl>
+    <w:lvl w:ilvl="8" w:tentative="1">
+      <w:start w:val="1"/>
+      <w:numFmt w:val="bullet"/>
+      <w:lvlText w:val=""/>
+      <w:lvlJc w:val="left"/>
+      <w:pPr>
+        <w:tabs>
+          <w:tab w:val="num" w:pos="6480"/>
+        </w:tabs>
+        <w:ind w:left="6480" w:hanging="360"/>
+      </w:pPr>
+      <w:rPr>
+        <w:rFonts w:ascii="Wingdings" w:hAnsi="Wingdings" w:hint="default"/>
+        <w:sz w:val="20"/>
+      </w:rPr>
+    </w:lvl>
+  </w:abstractNum>
+  <w:abstractNum w:abstractNumId="15">
     <w:nsid w:val="406933BF"/>
     <w:multiLevelType w:val="multilevel"/>
     <w:tmpl w:val="D17AF51C"/>
@@ -5647,7 +8609,7 @@
       </w:rPr>
     </w:lvl>
   </w:abstractNum>
-  <w:abstractNum w:abstractNumId="13">
+  <w:abstractNum w:abstractNumId="16">
     <w:nsid w:val="4C325E35"/>
     <w:multiLevelType w:val="hybridMultilevel"/>
     <w:tmpl w:val="1B7CAE46"/>
@@ -5739,7 +8701,7 @@
       </w:pPr>
     </w:lvl>
   </w:abstractNum>
-  <w:abstractNum w:abstractNumId="14">
+  <w:abstractNum w:abstractNumId="17">
     <w:nsid w:val="4E060121"/>
     <w:multiLevelType w:val="multilevel"/>
     <w:tmpl w:val="DB387A1A"/>
@@ -5888,7 +8850,7 @@
       </w:rPr>
     </w:lvl>
   </w:abstractNum>
-  <w:abstractNum w:abstractNumId="15">
+  <w:abstractNum w:abstractNumId="18">
     <w:nsid w:val="512E143C"/>
     <w:multiLevelType w:val="multilevel"/>
     <w:tmpl w:val="04AED990"/>
@@ -6037,7 +8999,156 @@
       </w:rPr>
     </w:lvl>
   </w:abstractNum>
-  <w:abstractNum w:abstractNumId="16">
+  <w:abstractNum w:abstractNumId="19">
+    <w:nsid w:val="52AA197A"/>
+    <w:multiLevelType w:val="multilevel"/>
+    <w:tmpl w:val="3EBCFC50"/>
+    <w:lvl w:ilvl="0">
+      <w:start w:val="1"/>
+      <w:numFmt w:val="bullet"/>
+      <w:lvlText w:val=""/>
+      <w:lvlJc w:val="left"/>
+      <w:pPr>
+        <w:tabs>
+          <w:tab w:val="num" w:pos="720"/>
+        </w:tabs>
+        <w:ind w:left="720" w:hanging="360"/>
+      </w:pPr>
+      <w:rPr>
+        <w:rFonts w:ascii="Symbol" w:hAnsi="Symbol" w:hint="default"/>
+        <w:sz w:val="20"/>
+      </w:rPr>
+    </w:lvl>
+    <w:lvl w:ilvl="1">
+      <w:start w:val="1"/>
+      <w:numFmt w:val="bullet"/>
+      <w:lvlText w:val="o"/>
+      <w:lvlJc w:val="left"/>
+      <w:pPr>
+        <w:tabs>
+          <w:tab w:val="num" w:pos="1440"/>
+        </w:tabs>
+        <w:ind w:left="1440" w:hanging="360"/>
+      </w:pPr>
+      <w:rPr>
+        <w:rFonts w:ascii="Courier New" w:hAnsi="Courier New" w:hint="default"/>
+        <w:sz w:val="20"/>
+      </w:rPr>
+    </w:lvl>
+    <w:lvl w:ilvl="2" w:tentative="1">
+      <w:start w:val="1"/>
+      <w:numFmt w:val="bullet"/>
+      <w:lvlText w:val=""/>
+      <w:lvlJc w:val="left"/>
+      <w:pPr>
+        <w:tabs>
+          <w:tab w:val="num" w:pos="2160"/>
+        </w:tabs>
+        <w:ind w:left="2160" w:hanging="360"/>
+      </w:pPr>
+      <w:rPr>
+        <w:rFonts w:ascii="Wingdings" w:hAnsi="Wingdings" w:hint="default"/>
+        <w:sz w:val="20"/>
+      </w:rPr>
+    </w:lvl>
+    <w:lvl w:ilvl="3" w:tentative="1">
+      <w:start w:val="1"/>
+      <w:numFmt w:val="bullet"/>
+      <w:lvlText w:val=""/>
+      <w:lvlJc w:val="left"/>
+      <w:pPr>
+        <w:tabs>
+          <w:tab w:val="num" w:pos="2880"/>
+        </w:tabs>
+        <w:ind w:left="2880" w:hanging="360"/>
+      </w:pPr>
+      <w:rPr>
+        <w:rFonts w:ascii="Wingdings" w:hAnsi="Wingdings" w:hint="default"/>
+        <w:sz w:val="20"/>
+      </w:rPr>
+    </w:lvl>
+    <w:lvl w:ilvl="4" w:tentative="1">
+      <w:start w:val="1"/>
+      <w:numFmt w:val="bullet"/>
+      <w:lvlText w:val=""/>
+      <w:lvlJc w:val="left"/>
+      <w:pPr>
+        <w:tabs>
+          <w:tab w:val="num" w:pos="3600"/>
+        </w:tabs>
+        <w:ind w:left="3600" w:hanging="360"/>
+      </w:pPr>
+      <w:rPr>
+        <w:rFonts w:ascii="Wingdings" w:hAnsi="Wingdings" w:hint="default"/>
+        <w:sz w:val="20"/>
+      </w:rPr>
+    </w:lvl>
+    <w:lvl w:ilvl="5" w:tentative="1">
+      <w:start w:val="1"/>
+      <w:numFmt w:val="bullet"/>
+      <w:lvlText w:val=""/>
+      <w:lvlJc w:val="left"/>
+      <w:pPr>
+        <w:tabs>
+          <w:tab w:val="num" w:pos="4320"/>
+        </w:tabs>
+        <w:ind w:left="4320" w:hanging="360"/>
+      </w:pPr>
+      <w:rPr>
+        <w:rFonts w:ascii="Wingdings" w:hAnsi="Wingdings" w:hint="default"/>
+        <w:sz w:val="20"/>
+      </w:rPr>
+    </w:lvl>
+    <w:lvl w:ilvl="6" w:tentative="1">
+      <w:start w:val="1"/>
+      <w:numFmt w:val="bullet"/>
+      <w:lvlText w:val=""/>
+      <w:lvlJc w:val="left"/>
+      <w:pPr>
+        <w:tabs>
+          <w:tab w:val="num" w:pos="5040"/>
+        </w:tabs>
+        <w:ind w:left="5040" w:hanging="360"/>
+      </w:pPr>
+      <w:rPr>
+        <w:rFonts w:ascii="Wingdings" w:hAnsi="Wingdings" w:hint="default"/>
+        <w:sz w:val="20"/>
+      </w:rPr>
+    </w:lvl>
+    <w:lvl w:ilvl="7" w:tentative="1">
+      <w:start w:val="1"/>
+      <w:numFmt w:val="bullet"/>
+      <w:lvlText w:val=""/>
+      <w:lvlJc w:val="left"/>
+      <w:pPr>
+        <w:tabs>
+          <w:tab w:val="num" w:pos="5760"/>
+        </w:tabs>
+        <w:ind w:left="5760" w:hanging="360"/>
+      </w:pPr>
+      <w:rPr>
+        <w:rFonts w:ascii="Wingdings" w:hAnsi="Wingdings" w:hint="default"/>
+        <w:sz w:val="20"/>
+      </w:rPr>
+    </w:lvl>
+    <w:lvl w:ilvl="8" w:tentative="1">
+      <w:start w:val="1"/>
+      <w:numFmt w:val="bullet"/>
+      <w:lvlText w:val=""/>
+      <w:lvlJc w:val="left"/>
+      <w:pPr>
+        <w:tabs>
+          <w:tab w:val="num" w:pos="6480"/>
+        </w:tabs>
+        <w:ind w:left="6480" w:hanging="360"/>
+      </w:pPr>
+      <w:rPr>
+        <w:rFonts w:ascii="Wingdings" w:hAnsi="Wingdings" w:hint="default"/>
+        <w:sz w:val="20"/>
+      </w:rPr>
+    </w:lvl>
+  </w:abstractNum>
+  <w:abstractNum w:abstractNumId="20">
     <w:nsid w:val="57EE1E24"/>
     <w:multiLevelType w:val="multilevel"/>
     <w:tmpl w:val="04AED990"/>
@@ -6186,7 +9297,7 @@
       </w:rPr>
     </w:lvl>
   </w:abstractNum>
-  <w:abstractNum w:abstractNumId="17">
+  <w:abstractNum w:abstractNumId="21">
     <w:nsid w:val="59637ADC"/>
     <w:multiLevelType w:val="hybridMultilevel"/>
     <w:tmpl w:val="1DDE2710"/>
@@ -6299,7 +9410,7 @@
       </w:rPr>
     </w:lvl>
   </w:abstractNum>
-  <w:abstractNum w:abstractNumId="18">
+  <w:abstractNum w:abstractNumId="22">
     <w:nsid w:val="603E634C"/>
     <w:multiLevelType w:val="hybridMultilevel"/>
     <w:tmpl w:val="4106F972"/>
@@ -6412,7 +9523,7 @@
       </w:rPr>
     </w:lvl>
   </w:abstractNum>
-  <w:abstractNum w:abstractNumId="19">
+  <w:abstractNum w:abstractNumId="23">
     <w:nsid w:val="68224071"/>
     <w:multiLevelType w:val="hybridMultilevel"/>
     <w:tmpl w:val="06566A02"/>
@@ -6498,7 +9609,7 @@
       </w:pPr>
     </w:lvl>
   </w:abstractNum>
-  <w:abstractNum w:abstractNumId="20">
+  <w:abstractNum w:abstractNumId="24">
     <w:nsid w:val="6F9B4DA7"/>
     <w:multiLevelType w:val="multilevel"/>
     <w:tmpl w:val="640808C8"/>
@@ -6611,7 +9722,7 @@
       </w:pPr>
     </w:lvl>
   </w:abstractNum>
-  <w:abstractNum w:abstractNumId="21">
+  <w:abstractNum w:abstractNumId="25">
     <w:nsid w:val="6FFC7894"/>
     <w:multiLevelType w:val="hybridMultilevel"/>
     <w:tmpl w:val="3E86301E"/>
@@ -6697,7 +9808,7 @@
       </w:pPr>
     </w:lvl>
   </w:abstractNum>
-  <w:abstractNum w:abstractNumId="22">
+  <w:abstractNum w:abstractNumId="26">
     <w:nsid w:val="73803EC7"/>
     <w:multiLevelType w:val="hybridMultilevel"/>
     <w:tmpl w:val="131C5D7C"/>
@@ -6783,7 +9894,7 @@
       </w:pPr>
     </w:lvl>
   </w:abstractNum>
-  <w:abstractNum w:abstractNumId="23">
+  <w:abstractNum w:abstractNumId="27">
     <w:nsid w:val="73861C29"/>
     <w:multiLevelType w:val="multilevel"/>
     <w:tmpl w:val="F3E8C74E"/>
@@ -6932,7 +10043,7 @@
       </w:rPr>
     </w:lvl>
   </w:abstractNum>
-  <w:abstractNum w:abstractNumId="24">
+  <w:abstractNum w:abstractNumId="28">
     <w:nsid w:val="7AF967CC"/>
     <w:multiLevelType w:val="multilevel"/>
     <w:tmpl w:val="A1583EC4"/>
@@ -7082,79 +10193,91 @@
     </w:lvl>
   </w:abstractNum>
   <w:num w:numId="1">
+    <w:abstractNumId w:val="18"/>
+  </w:num>
+  <w:num w:numId="2">
+    <w:abstractNumId w:val="2"/>
+  </w:num>
+  <w:num w:numId="3">
+    <w:abstractNumId w:val="24"/>
+  </w:num>
+  <w:num w:numId="4">
+    <w:abstractNumId w:val="4"/>
+  </w:num>
+  <w:num w:numId="5">
+    <w:abstractNumId w:val="6"/>
+  </w:num>
+  <w:num w:numId="6">
+    <w:abstractNumId w:val="22"/>
+  </w:num>
+  <w:num w:numId="7">
+    <w:abstractNumId w:val="20"/>
+  </w:num>
+  <w:num w:numId="8">
+    <w:abstractNumId w:val="11"/>
+  </w:num>
+  <w:num w:numId="9">
+    <w:abstractNumId w:val="5"/>
+  </w:num>
+  <w:num w:numId="10">
+    <w:abstractNumId w:val="13"/>
+  </w:num>
+  <w:num w:numId="11">
+    <w:abstractNumId w:val="25"/>
+  </w:num>
+  <w:num w:numId="12">
+    <w:abstractNumId w:val="16"/>
+  </w:num>
+  <w:num w:numId="13">
+    <w:abstractNumId w:val="9"/>
+  </w:num>
+  <w:num w:numId="14">
+    <w:abstractNumId w:val="1"/>
+  </w:num>
+  <w:num w:numId="15">
+    <w:abstractNumId w:val="3"/>
+  </w:num>
+  <w:num w:numId="16">
+    <w:abstractNumId w:val="28"/>
+  </w:num>
+  <w:num w:numId="17">
+    <w:abstractNumId w:val="17"/>
+  </w:num>
+  <w:num w:numId="18">
+    <w:abstractNumId w:val="26"/>
+  </w:num>
+  <w:num w:numId="19">
+    <w:abstractNumId w:val="23"/>
+  </w:num>
+  <w:num w:numId="20">
+    <w:abstractNumId w:val="27"/>
+  </w:num>
+  <w:num w:numId="21">
+    <w:abstractNumId w:val="12"/>
+  </w:num>
+  <w:num w:numId="22">
     <w:abstractNumId w:val="15"/>
   </w:num>
-  <w:num w:numId="2">
-    <w:abstractNumId w:val="1"/>
+  <w:num w:numId="23">
+    <w:abstractNumId w:val="10"/>
   </w:num>
-  <w:num w:numId="3">
-    <w:abstractNumId w:val="20"/>
+  <w:num w:numId="24">
+    <w:abstractNumId w:val="7"/>
   </w:num>
-  <w:num w:numId="4">
-    <w:abstractNumId w:val="3"/>
-  </w:num>
-  <w:num w:numId="5">
-    <w:abstractNumId w:val="5"/>
-  </w:num>
-  <w:num w:numId="6">
-    <w:abstractNumId w:val="18"/>
-  </w:num>
-  <w:num w:numId="7">
-    <w:abstractNumId w:val="16"/>
-  </w:num>
-  <w:num w:numId="8">
-    <w:abstractNumId w:val="9"/>
-  </w:num>
-  <w:num w:numId="9">
-    <w:abstractNumId w:val="4"/>
-  </w:num>
-  <w:num w:numId="10">
-    <w:abstractNumId w:val="11"/>
-  </w:num>
-  <w:num w:numId="11">
+  <w:num w:numId="25">
     <w:abstractNumId w:val="21"/>
   </w:num>
-  <w:num w:numId="12">
-    <w:abstractNumId w:val="13"/>
-  </w:num>
-  <w:num w:numId="13">
-    <w:abstractNumId w:val="7"/>
-  </w:num>
-  <w:num w:numId="14">
+  <w:num w:numId="26">
     <w:abstractNumId w:val="0"/>
   </w:num>
-  <w:num w:numId="15">
-    <w:abstractNumId w:val="2"/>
-  </w:num>
-  <w:num w:numId="16">
-    <w:abstractNumId w:val="24"/>
-  </w:num>
-  <w:num w:numId="17">
+  <w:num w:numId="27">
     <w:abstractNumId w:val="14"/>
   </w:num>
-  <w:num w:numId="18">
-    <w:abstractNumId w:val="22"/>
-  </w:num>
-  <w:num w:numId="19">
+  <w:num w:numId="28">
     <w:abstractNumId w:val="19"/>
   </w:num>
-  <w:num w:numId="20">
-    <w:abstractNumId w:val="23"/>
-  </w:num>
-  <w:num w:numId="21">
-    <w:abstractNumId w:val="10"/>
-  </w:num>
-  <w:num w:numId="22">
-    <w:abstractNumId w:val="12"/>
-  </w:num>
-  <w:num w:numId="23">
+  <w:num w:numId="29">
     <w:abstractNumId w:val="8"/>
-  </w:num>
-  <w:num w:numId="24">
-    <w:abstractNumId w:val="6"/>
-  </w:num>
-  <w:num w:numId="25">
-    <w:abstractNumId w:val="17"/>
   </w:num>
 </w:numbering>
 </file>
@@ -7619,6 +10742,7 @@
   <w:style w:type="character" w:default="1" w:styleId="DefaultParagraphFont">
     <w:name w:val="Default Paragraph Font"/>
     <w:uiPriority w:val="1"/>
+    <w:semiHidden/>
     <w:unhideWhenUsed/>
   </w:style>
   <w:style w:type="table" w:default="1" w:styleId="TableNormal">
@@ -7687,7 +10811,6 @@
     <w:name w:val="Normal (Web)"/>
     <w:basedOn w:val="Normal"/>
     <w:uiPriority w:val="99"/>
-    <w:semiHidden/>
     <w:unhideWhenUsed/>
     <w:rsid w:val="008D495C"/>
     <w:pPr>

</xml_diff>

<commit_message>
now it shows the unread messages
added a feature to show unread messages to both user and doctor and fixed the doctor profile not showing problem
</commit_message>
<xml_diff>
--- a/chat.docx
+++ b/chat.docx
@@ -4277,7 +4277,7 @@
         </w:rPr>
         <w:t>: When a user or a doctor logs in (</w:t>
       </w:r>
-      <w:hyperlink r:id="rId8" w:tooltip="" w:history="1">
+      <w:hyperlink r:id="rId8" w:history="1">
         <w:r>
           <w:rPr>
             <w:rFonts w:ascii="Segoe UI" w:eastAsia="Times New Roman" w:hAnsi="Segoe UI" w:cs="Segoe UI"/>
@@ -4300,7 +4300,7 @@
         </w:rPr>
         <w:t> or </w:t>
       </w:r>
-      <w:hyperlink r:id="rId9" w:tooltip="" w:history="1">
+      <w:hyperlink r:id="rId9" w:history="1">
         <w:r>
           <w:rPr>
             <w:rFonts w:ascii="Segoe UI" w:eastAsia="Times New Roman" w:hAnsi="Segoe UI" w:cs="Segoe UI"/>
@@ -4455,7 +4455,7 @@
         </w:rPr>
         <w:t>Socket.IO Authentication (</w:t>
       </w:r>
-      <w:hyperlink r:id="rId10" w:tooltip="" w:history="1">
+      <w:hyperlink r:id="rId10" w:history="1">
         <w:r>
           <w:rPr>
             <w:rFonts w:ascii="Segoe UI" w:eastAsia="Times New Roman" w:hAnsi="Segoe UI" w:cs="Segoe UI"/>
@@ -4539,7 +4539,7 @@
         </w:rPr>
         <w:t>A special middleware on your </w:t>
       </w:r>
-      <w:hyperlink r:id="rId11" w:tooltip="" w:history="1">
+      <w:hyperlink r:id="rId11" w:history="1">
         <w:r>
           <w:rPr>
             <w:rFonts w:ascii="Segoe UI" w:eastAsia="Times New Roman" w:hAnsi="Segoe UI" w:cs="Segoe UI"/>
@@ -4868,7 +4868,7 @@
         </w:rPr>
         <w:t>Backend Handling (</w:t>
       </w:r>
-      <w:hyperlink r:id="rId12" w:tooltip="" w:history="1">
+      <w:hyperlink r:id="rId12" w:history="1">
         <w:r>
           <w:rPr>
             <w:rFonts w:ascii="Segoe UI" w:eastAsia="Times New Roman" w:hAnsi="Segoe UI" w:cs="Segoe UI"/>
@@ -5315,7 +5315,7 @@
         </w:rPr>
         <w:t>Joining a Room (</w:t>
       </w:r>
-      <w:hyperlink r:id="rId13" w:tooltip="" w:history="1">
+      <w:hyperlink r:id="rId13" w:history="1">
         <w:r>
           <w:rPr>
             <w:rFonts w:ascii="Segoe UI" w:eastAsia="Times New Roman" w:hAnsi="Segoe UI" w:cs="Segoe UI"/>
@@ -5372,7 +5372,7 @@
         </w:rPr>
         <w:t xml:space="preserve"> connection is authenticated, the frontend client immediately sends a </w:t>
       </w:r>
-      <w:hyperlink r:id="rId14" w:tooltip="" w:history="1">
+      <w:hyperlink r:id="rId14" w:history="1">
         <w:r>
           <w:rPr>
             <w:rFonts w:ascii="Segoe UI" w:eastAsia="Times New Roman" w:hAnsi="Segoe UI" w:cs="Segoe UI"/>
@@ -5460,7 +5460,7 @@
         </w:rPr>
         <w:t>. The server then places this user's socket into a private "room" named after the appointment (e.g., </w:t>
       </w:r>
-      <w:hyperlink r:id="rId15" w:tooltip="" w:history="1">
+      <w:hyperlink r:id="rId15" w:history="1">
         <w:r>
           <w:rPr>
             <w:rFonts w:ascii="Segoe UI" w:eastAsia="Times New Roman" w:hAnsi="Segoe UI" w:cs="Segoe UI"/>
@@ -5600,7 +5600,7 @@
         </w:rPr>
         <w:t>The frontend emits a </w:t>
       </w:r>
-      <w:hyperlink r:id="rId16" w:tooltip="" w:history="1">
+      <w:hyperlink r:id="rId16" w:history="1">
         <w:r>
           <w:rPr>
             <w:rFonts w:ascii="Segoe UI" w:eastAsia="Times New Roman" w:hAnsi="Segoe UI" w:cs="Segoe UI"/>
@@ -5708,7 +5708,7 @@
         </w:rPr>
         <w:t> and the </w:t>
       </w:r>
-      <w:hyperlink r:id="rId17" w:tooltip="" w:history="1">
+      <w:hyperlink r:id="rId17" w:history="1">
         <w:r>
           <w:rPr>
             <w:rFonts w:ascii="Segoe UI" w:eastAsia="Times New Roman" w:hAnsi="Segoe UI" w:cs="Segoe UI"/>
@@ -5760,7 +5760,7 @@
         </w:rPr>
         <w:t>Server Processing (</w:t>
       </w:r>
-      <w:hyperlink r:id="rId18" w:tooltip="" w:history="1">
+      <w:hyperlink r:id="rId18" w:history="1">
         <w:r>
           <w:rPr>
             <w:rFonts w:ascii="Segoe UI" w:eastAsia="Times New Roman" w:hAnsi="Segoe UI" w:cs="Segoe UI"/>
@@ -5822,7 +5822,7 @@
         </w:rPr>
         <w:t>The server listens for the </w:t>
       </w:r>
-      <w:hyperlink r:id="rId19" w:tooltip="" w:history="1">
+      <w:hyperlink r:id="rId19" w:history="1">
         <w:r>
           <w:rPr>
             <w:rFonts w:ascii="Segoe UI" w:eastAsia="Times New Roman" w:hAnsi="Segoe UI" w:cs="Segoe UI"/>
@@ -6061,7 +6061,7 @@
         </w:rPr>
         <w:t>, </w:t>
       </w:r>
-      <w:hyperlink r:id="rId20" w:tooltip="" w:history="1">
+      <w:hyperlink r:id="rId20" w:history="1">
         <w:r>
           <w:rPr>
             <w:rFonts w:ascii="Segoe UI" w:eastAsia="Times New Roman" w:hAnsi="Segoe UI" w:cs="Segoe UI"/>
@@ -6450,11 +6450,2800 @@
     </w:p>
     <w:p>
       <w:pPr>
-        <w:jc w:val="center"/>
         <w:rPr>
           <w:rFonts w:cstheme="minorHAnsi"/>
           <w:sz w:val="40"/>
           <w:szCs w:val="32"/>
+        </w:rPr>
+      </w:pPr>
+      <w:r>
+        <w:rPr>
+          <w:rFonts w:cstheme="minorHAnsi"/>
+          <w:sz w:val="40"/>
+          <w:szCs w:val="32"/>
+        </w:rPr>
+        <w:br w:type="page"/>
+      </w:r>
+    </w:p>
+    <w:p>
+      <w:pPr>
+        <w:jc w:val="center"/>
+        <w:rPr>
+          <w:rFonts w:cstheme="minorHAnsi"/>
+          <w:sz w:val="37"/>
+          <w:szCs w:val="37"/>
+          <w:u w:val="single"/>
+        </w:rPr>
+      </w:pPr>
+      <w:r>
+        <w:rPr>
+          <w:rFonts w:cstheme="minorHAnsi"/>
+          <w:sz w:val="37"/>
+          <w:szCs w:val="37"/>
+          <w:u w:val="single"/>
+        </w:rPr>
+        <w:lastRenderedPageBreak/>
+        <w:t xml:space="preserve">Process of showing new messages badge on the message icon </w:t>
+      </w:r>
+    </w:p>
+    <w:p>
+      <w:pPr>
+        <w:pStyle w:val="Heading1"/>
+        <w:rPr>
+          <w:rFonts w:asciiTheme="minorHAnsi" w:hAnsiTheme="minorHAnsi" w:cstheme="minorHAnsi"/>
+          <w:b/>
+          <w:bCs/>
+          <w:color w:val="000000" w:themeColor="text1"/>
+          <w:u w:val="single"/>
+        </w:rPr>
+      </w:pPr>
+      <w:r>
+        <w:rPr>
+          <w:rFonts w:asciiTheme="minorHAnsi" w:hAnsiTheme="minorHAnsi" w:cstheme="minorHAnsi"/>
+          <w:b/>
+          <w:bCs/>
+          <w:color w:val="000000" w:themeColor="text1"/>
+          <w:u w:val="single"/>
+        </w:rPr>
+        <w:t>1) High-level idea (plain language)</w:t>
+      </w:r>
+    </w:p>
+    <w:p>
+      <w:pPr>
+        <w:pStyle w:val="NormalWeb"/>
+        <w:numPr>
+          <w:ilvl w:val="0"/>
+          <w:numId w:val="30"/>
+        </w:numPr>
+        <w:rPr>
+          <w:rFonts w:asciiTheme="minorHAnsi" w:hAnsiTheme="minorHAnsi" w:cstheme="minorHAnsi"/>
+          <w:color w:val="000000" w:themeColor="text1"/>
+        </w:rPr>
+      </w:pPr>
+      <w:r>
+        <w:rPr>
+          <w:rFonts w:asciiTheme="minorHAnsi" w:hAnsiTheme="minorHAnsi" w:cstheme="minorHAnsi"/>
+          <w:color w:val="000000" w:themeColor="text1"/>
+        </w:rPr>
+        <w:t xml:space="preserve">Every message saved in the DB has a flag </w:t>
+      </w:r>
+      <w:r>
+        <w:rPr>
+          <w:rStyle w:val="HTMLCode"/>
+          <w:rFonts w:asciiTheme="minorHAnsi" w:hAnsiTheme="minorHAnsi" w:cstheme="minorHAnsi"/>
+          <w:color w:val="000000" w:themeColor="text1"/>
+        </w:rPr>
+        <w:t>isRead</w:t>
+      </w:r>
+      <w:r>
+        <w:rPr>
+          <w:rFonts w:asciiTheme="minorHAnsi" w:hAnsiTheme="minorHAnsi" w:cstheme="minorHAnsi"/>
+          <w:color w:val="000000" w:themeColor="text1"/>
+        </w:rPr>
+        <w:t xml:space="preserve"> (you already have this).</w:t>
+      </w:r>
+    </w:p>
+    <w:p>
+      <w:pPr>
+        <w:pStyle w:val="NormalWeb"/>
+        <w:numPr>
+          <w:ilvl w:val="0"/>
+          <w:numId w:val="30"/>
+        </w:numPr>
+        <w:rPr>
+          <w:rFonts w:asciiTheme="minorHAnsi" w:hAnsiTheme="minorHAnsi" w:cstheme="minorHAnsi"/>
+          <w:color w:val="000000" w:themeColor="text1"/>
+        </w:rPr>
+      </w:pPr>
+      <w:r>
+        <w:rPr>
+          <w:rFonts w:asciiTheme="minorHAnsi" w:hAnsiTheme="minorHAnsi" w:cstheme="minorHAnsi"/>
+          <w:color w:val="000000" w:themeColor="text1"/>
+        </w:rPr>
+        <w:t>When a new message is posted, the server:</w:t>
+      </w:r>
+    </w:p>
+    <w:p>
+      <w:pPr>
+        <w:pStyle w:val="NormalWeb"/>
+        <w:numPr>
+          <w:ilvl w:val="1"/>
+          <w:numId w:val="30"/>
+        </w:numPr>
+        <w:rPr>
+          <w:rFonts w:asciiTheme="minorHAnsi" w:hAnsiTheme="minorHAnsi" w:cstheme="minorHAnsi"/>
+          <w:color w:val="000000" w:themeColor="text1"/>
+        </w:rPr>
+      </w:pPr>
+      <w:r>
+        <w:rPr>
+          <w:rFonts w:asciiTheme="minorHAnsi" w:hAnsiTheme="minorHAnsi" w:cstheme="minorHAnsi"/>
+          <w:color w:val="000000" w:themeColor="text1"/>
+        </w:rPr>
+        <w:t>saves the message,</w:t>
+      </w:r>
+    </w:p>
+    <w:p>
+      <w:pPr>
+        <w:pStyle w:val="NormalWeb"/>
+        <w:numPr>
+          <w:ilvl w:val="1"/>
+          <w:numId w:val="30"/>
+        </w:numPr>
+        <w:rPr>
+          <w:rFonts w:asciiTheme="minorHAnsi" w:hAnsiTheme="minorHAnsi" w:cstheme="minorHAnsi"/>
+          <w:color w:val="000000" w:themeColor="text1"/>
+        </w:rPr>
+      </w:pPr>
+      <w:r>
+        <w:rPr>
+          <w:rFonts w:asciiTheme="minorHAnsi" w:hAnsiTheme="minorHAnsi" w:cstheme="minorHAnsi"/>
+          <w:color w:val="000000" w:themeColor="text1"/>
+        </w:rPr>
+        <w:t xml:space="preserve">computes how many unread messages the </w:t>
+      </w:r>
+      <w:r>
+        <w:rPr>
+          <w:rStyle w:val="Emphasis"/>
+          <w:rFonts w:asciiTheme="minorHAnsi" w:hAnsiTheme="minorHAnsi" w:cstheme="minorHAnsi"/>
+          <w:color w:val="000000" w:themeColor="text1"/>
+        </w:rPr>
+        <w:t>other</w:t>
+      </w:r>
+      <w:r>
+        <w:rPr>
+          <w:rFonts w:asciiTheme="minorHAnsi" w:hAnsiTheme="minorHAnsi" w:cstheme="minorHAnsi"/>
+          <w:color w:val="000000" w:themeColor="text1"/>
+        </w:rPr>
+        <w:t xml:space="preserve"> participant has (messages they didn’t send and </w:t>
+      </w:r>
+      <w:r>
+        <w:rPr>
+          <w:rStyle w:val="HTMLCode"/>
+          <w:rFonts w:asciiTheme="minorHAnsi" w:hAnsiTheme="minorHAnsi" w:cstheme="minorHAnsi"/>
+          <w:color w:val="000000" w:themeColor="text1"/>
+        </w:rPr>
+        <w:t>isRead=false</w:t>
+      </w:r>
+      <w:r>
+        <w:rPr>
+          <w:rFonts w:asciiTheme="minorHAnsi" w:hAnsiTheme="minorHAnsi" w:cstheme="minorHAnsi"/>
+          <w:color w:val="000000" w:themeColor="text1"/>
+        </w:rPr>
+        <w:t>),</w:t>
+      </w:r>
+    </w:p>
+    <w:p>
+      <w:pPr>
+        <w:pStyle w:val="NormalWeb"/>
+        <w:numPr>
+          <w:ilvl w:val="1"/>
+          <w:numId w:val="30"/>
+        </w:numPr>
+        <w:rPr>
+          <w:rFonts w:asciiTheme="minorHAnsi" w:hAnsiTheme="minorHAnsi" w:cstheme="minorHAnsi"/>
+          <w:color w:val="000000" w:themeColor="text1"/>
+        </w:rPr>
+      </w:pPr>
+      <w:r>
+        <w:rPr>
+          <w:rFonts w:asciiTheme="minorHAnsi" w:hAnsiTheme="minorHAnsi" w:cstheme="minorHAnsi"/>
+          <w:color w:val="000000" w:themeColor="text1"/>
+        </w:rPr>
+        <w:t>emits a real-time event to that other participant (or to any UI listening) with the updated unread count.</w:t>
+      </w:r>
+    </w:p>
+    <w:p>
+      <w:pPr>
+        <w:pStyle w:val="NormalWeb"/>
+        <w:numPr>
+          <w:ilvl w:val="0"/>
+          <w:numId w:val="30"/>
+        </w:numPr>
+        <w:rPr>
+          <w:rFonts w:asciiTheme="minorHAnsi" w:hAnsiTheme="minorHAnsi" w:cstheme="minorHAnsi"/>
+          <w:color w:val="000000" w:themeColor="text1"/>
+        </w:rPr>
+      </w:pPr>
+      <w:r>
+        <w:rPr>
+          <w:rFonts w:asciiTheme="minorHAnsi" w:hAnsiTheme="minorHAnsi" w:cstheme="minorHAnsi"/>
+          <w:color w:val="000000" w:themeColor="text1"/>
+        </w:rPr>
+        <w:t>On the client (doctor or user), you:</w:t>
+      </w:r>
+    </w:p>
+    <w:p>
+      <w:pPr>
+        <w:pStyle w:val="NormalWeb"/>
+        <w:numPr>
+          <w:ilvl w:val="1"/>
+          <w:numId w:val="30"/>
+        </w:numPr>
+        <w:rPr>
+          <w:rFonts w:asciiTheme="minorHAnsi" w:hAnsiTheme="minorHAnsi" w:cstheme="minorHAnsi"/>
+          <w:color w:val="000000" w:themeColor="text1"/>
+        </w:rPr>
+      </w:pPr>
+      <w:r>
+        <w:rPr>
+          <w:rFonts w:asciiTheme="minorHAnsi" w:hAnsiTheme="minorHAnsi" w:cstheme="minorHAnsi"/>
+          <w:color w:val="000000" w:themeColor="text1"/>
+        </w:rPr>
+        <w:t>open a socket connection and listen for unread-count updates,</w:t>
+      </w:r>
+    </w:p>
+    <w:p>
+      <w:pPr>
+        <w:pStyle w:val="NormalWeb"/>
+        <w:numPr>
+          <w:ilvl w:val="1"/>
+          <w:numId w:val="30"/>
+        </w:numPr>
+        <w:rPr>
+          <w:rFonts w:asciiTheme="minorHAnsi" w:hAnsiTheme="minorHAnsi" w:cstheme="minorHAnsi"/>
+          <w:color w:val="000000" w:themeColor="text1"/>
+        </w:rPr>
+      </w:pPr>
+      <w:r>
+        <w:rPr>
+          <w:rFonts w:asciiTheme="minorHAnsi" w:hAnsiTheme="minorHAnsi" w:cstheme="minorHAnsi"/>
+          <w:color w:val="000000" w:themeColor="text1"/>
+        </w:rPr>
+        <w:t>show the unread count in a small badge on the message icon,</w:t>
+      </w:r>
+    </w:p>
+    <w:p>
+      <w:pPr>
+        <w:pStyle w:val="NormalWeb"/>
+        <w:numPr>
+          <w:ilvl w:val="1"/>
+          <w:numId w:val="30"/>
+        </w:numPr>
+        <w:rPr>
+          <w:rFonts w:asciiTheme="minorHAnsi" w:hAnsiTheme="minorHAnsi" w:cstheme="minorHAnsi"/>
+          <w:color w:val="000000" w:themeColor="text1"/>
+        </w:rPr>
+      </w:pPr>
+      <w:r>
+        <w:rPr>
+          <w:rFonts w:asciiTheme="minorHAnsi" w:hAnsiTheme="minorHAnsi" w:cstheme="minorHAnsi"/>
+          <w:color w:val="000000" w:themeColor="text1"/>
+        </w:rPr>
+        <w:t>when the chat is opened, call an API to mark the relevant messages as read; the server updates DB and broadcasts the new unread count.</w:t>
+      </w:r>
+    </w:p>
+    <w:p>
+      <w:pPr>
+        <w:pStyle w:val="NormalWeb"/>
+        <w:rPr>
+          <w:rFonts w:asciiTheme="minorHAnsi" w:hAnsiTheme="minorHAnsi" w:cstheme="minorHAnsi"/>
+          <w:color w:val="000000" w:themeColor="text1"/>
+        </w:rPr>
+      </w:pPr>
+      <w:r>
+        <w:rPr>
+          <w:rFonts w:asciiTheme="minorHAnsi" w:hAnsiTheme="minorHAnsi" w:cstheme="minorHAnsi"/>
+          <w:color w:val="000000" w:themeColor="text1"/>
+        </w:rPr>
+        <w:t xml:space="preserve">That’s the mental model: messages → DB flags → server calculates count → server pushes count </w:t>
+      </w:r>
+    </w:p>
+    <w:p>
+      <w:pPr>
+        <w:rPr>
+          <w:rFonts w:eastAsia="Times New Roman" w:cstheme="minorHAnsi"/>
+          <w:color w:val="000000" w:themeColor="text1"/>
+          <w:sz w:val="24"/>
+          <w:szCs w:val="24"/>
+          <w:lang w:bidi="si-LK"/>
+        </w:rPr>
+      </w:pPr>
+      <w:r>
+        <w:rPr>
+          <w:rFonts w:cstheme="minorHAnsi"/>
+          <w:color w:val="000000" w:themeColor="text1"/>
+        </w:rPr>
+        <w:br w:type="page"/>
+      </w:r>
+    </w:p>
+    <w:p>
+      <w:pPr>
+        <w:pStyle w:val="NormalWeb"/>
+        <w:rPr>
+          <w:rFonts w:asciiTheme="minorHAnsi" w:hAnsiTheme="minorHAnsi" w:cstheme="minorHAnsi"/>
+          <w:color w:val="000000" w:themeColor="text1"/>
+        </w:rPr>
+      </w:pPr>
+      <w:r>
+        <w:rPr>
+          <w:rFonts w:asciiTheme="minorHAnsi" w:hAnsiTheme="minorHAnsi" w:cstheme="minorHAnsi"/>
+          <w:color w:val="000000" w:themeColor="text1"/>
+        </w:rPr>
+        <w:lastRenderedPageBreak/>
+        <w:t>Here is a complete, step-by-step explanation of the entire backend functionality for getting and showing unread messages.</w:t>
+      </w:r>
+    </w:p>
+    <w:p>
+      <w:pPr>
+        <w:pStyle w:val="NormalWeb"/>
+        <w:rPr>
+          <w:rFonts w:cstheme="minorHAnsi"/>
+          <w:color w:val="000000" w:themeColor="text1"/>
+        </w:rPr>
+      </w:pPr>
+      <w:r>
+        <w:rPr>
+          <w:rFonts w:cstheme="minorHAnsi"/>
+          <w:color w:val="000000" w:themeColor="text1"/>
+        </w:rPr>
+        <w:t>The whole process can be broken down into two main parts:</w:t>
+      </w:r>
+    </w:p>
+    <w:p>
+      <w:pPr>
+        <w:pStyle w:val="NormalWeb"/>
+        <w:numPr>
+          <w:ilvl w:val="0"/>
+          <w:numId w:val="31"/>
+        </w:numPr>
+        <w:rPr>
+          <w:rFonts w:cstheme="minorHAnsi"/>
+          <w:color w:val="000000" w:themeColor="text1"/>
+        </w:rPr>
+      </w:pPr>
+      <w:r>
+        <w:rPr>
+          <w:rFonts w:cstheme="minorHAnsi"/>
+          <w:b/>
+          <w:bCs/>
+          <w:color w:val="000000" w:themeColor="text1"/>
+        </w:rPr>
+        <w:t>Counting the Unread Messages</w:t>
+      </w:r>
+      <w:r>
+        <w:rPr>
+          <w:rFonts w:cstheme="minorHAnsi"/>
+          <w:color w:val="000000" w:themeColor="text1"/>
+        </w:rPr>
+        <w:t>: This is for displaying the notification badge (e.g., "You have 5 new messages").</w:t>
+      </w:r>
+    </w:p>
+    <w:p>
+      <w:pPr>
+        <w:pStyle w:val="NormalWeb"/>
+        <w:numPr>
+          <w:ilvl w:val="0"/>
+          <w:numId w:val="31"/>
+        </w:numPr>
+        <w:rPr>
+          <w:rFonts w:cstheme="minorHAnsi"/>
+          <w:color w:val="000000" w:themeColor="text1"/>
+        </w:rPr>
+      </w:pPr>
+      <w:r>
+        <w:rPr>
+          <w:rFonts w:cstheme="minorHAnsi"/>
+          <w:b/>
+          <w:bCs/>
+          <w:color w:val="000000" w:themeColor="text1"/>
+        </w:rPr>
+        <w:t>Marking Messages as Read</w:t>
+      </w:r>
+      <w:r>
+        <w:rPr>
+          <w:rFonts w:cstheme="minorHAnsi"/>
+          <w:color w:val="000000" w:themeColor="text1"/>
+        </w:rPr>
+        <w:t>: This happens when the user actually opens a chat to read the new messages.</w:t>
+      </w:r>
+    </w:p>
+    <w:p>
+      <w:pPr>
+        <w:pStyle w:val="NormalWeb"/>
+        <w:rPr>
+          <w:rFonts w:cstheme="minorHAnsi"/>
+          <w:color w:val="000000" w:themeColor="text1"/>
+        </w:rPr>
+      </w:pPr>
+      <w:r>
+        <w:rPr>
+          <w:rFonts w:cstheme="minorHAnsi"/>
+          <w:color w:val="000000" w:themeColor="text1"/>
+        </w:rPr>
+        <w:pict>
+          <v:rect id="_x0000_i1026" style="width:0;height:1.5pt" o:hralign="center" o:hrstd="t" o:hrnoshade="t" o:hr="t" fillcolor="#ccc" stroked="f"/>
+        </w:pict>
+      </w:r>
+    </w:p>
+    <w:p>
+      <w:pPr>
+        <w:pStyle w:val="NormalWeb"/>
+        <w:rPr>
+          <w:rFonts w:cstheme="minorHAnsi"/>
+          <w:b/>
+          <w:bCs/>
+          <w:color w:val="000000" w:themeColor="text1"/>
+        </w:rPr>
+      </w:pPr>
+      <w:r>
+        <w:rPr>
+          <w:rFonts w:cstheme="minorHAnsi"/>
+          <w:b/>
+          <w:bCs/>
+          <w:color w:val="000000" w:themeColor="text1"/>
+        </w:rPr>
+        <w:t>Part 1: Counting Unread Messages</w:t>
+      </w:r>
+    </w:p>
+    <w:p>
+      <w:pPr>
+        <w:pStyle w:val="NormalWeb"/>
+        <w:rPr>
+          <w:rFonts w:cstheme="minorHAnsi"/>
+          <w:color w:val="000000" w:themeColor="text1"/>
+        </w:rPr>
+      </w:pPr>
+      <w:r>
+        <w:rPr>
+          <w:rFonts w:cstheme="minorHAnsi"/>
+          <w:color w:val="000000" w:themeColor="text1"/>
+        </w:rPr>
+        <w:t>This is what happens when the frontend needs to know how many new messages a user or doctor has.</w:t>
+      </w:r>
+    </w:p>
+    <w:p>
+      <w:pPr>
+        <w:pStyle w:val="NormalWeb"/>
+        <w:numPr>
+          <w:ilvl w:val="0"/>
+          <w:numId w:val="32"/>
+        </w:numPr>
+        <w:rPr>
+          <w:rFonts w:cstheme="minorHAnsi"/>
+          <w:color w:val="000000" w:themeColor="text1"/>
+        </w:rPr>
+      </w:pPr>
+      <w:r>
+        <w:rPr>
+          <w:rFonts w:cstheme="minorHAnsi"/>
+          <w:b/>
+          <w:bCs/>
+          <w:color w:val="000000" w:themeColor="text1"/>
+        </w:rPr>
+        <w:t>The Request</w:t>
+      </w:r>
+      <w:r>
+        <w:rPr>
+          <w:rFonts w:cstheme="minorHAnsi"/>
+          <w:color w:val="000000" w:themeColor="text1"/>
+        </w:rPr>
+        <w:t>: The frontend sends a GET request to a special endpoint.</w:t>
+      </w:r>
+    </w:p>
+    <w:p>
+      <w:pPr>
+        <w:pStyle w:val="NormalWeb"/>
+        <w:numPr>
+          <w:ilvl w:val="1"/>
+          <w:numId w:val="32"/>
+        </w:numPr>
+        <w:rPr>
+          <w:rFonts w:cstheme="minorHAnsi"/>
+          <w:color w:val="000000" w:themeColor="text1"/>
+        </w:rPr>
+      </w:pPr>
+      <w:r>
+        <w:rPr>
+          <w:rFonts w:cstheme="minorHAnsi"/>
+          <w:color w:val="000000" w:themeColor="text1"/>
+        </w:rPr>
+        <w:t>For a user: GET /</w:t>
+      </w:r>
+      <w:proofErr w:type="spellStart"/>
+      <w:r>
+        <w:rPr>
+          <w:rFonts w:cstheme="minorHAnsi"/>
+          <w:color w:val="000000" w:themeColor="text1"/>
+        </w:rPr>
+        <w:t>api</w:t>
+      </w:r>
+      <w:proofErr w:type="spellEnd"/>
+      <w:r>
+        <w:rPr>
+          <w:rFonts w:cstheme="minorHAnsi"/>
+          <w:color w:val="000000" w:themeColor="text1"/>
+        </w:rPr>
+        <w:t>/user/unread-messages</w:t>
+      </w:r>
+    </w:p>
+    <w:p>
+      <w:pPr>
+        <w:pStyle w:val="NormalWeb"/>
+        <w:numPr>
+          <w:ilvl w:val="1"/>
+          <w:numId w:val="32"/>
+        </w:numPr>
+        <w:rPr>
+          <w:rFonts w:cstheme="minorHAnsi"/>
+          <w:color w:val="000000" w:themeColor="text1"/>
+        </w:rPr>
+      </w:pPr>
+      <w:r>
+        <w:rPr>
+          <w:rFonts w:cstheme="minorHAnsi"/>
+          <w:color w:val="000000" w:themeColor="text1"/>
+        </w:rPr>
+        <w:t>For a doctor: GET /</w:t>
+      </w:r>
+      <w:proofErr w:type="spellStart"/>
+      <w:r>
+        <w:rPr>
+          <w:rFonts w:cstheme="minorHAnsi"/>
+          <w:color w:val="000000" w:themeColor="text1"/>
+        </w:rPr>
+        <w:t>api</w:t>
+      </w:r>
+      <w:proofErr w:type="spellEnd"/>
+      <w:r>
+        <w:rPr>
+          <w:rFonts w:cstheme="minorHAnsi"/>
+          <w:color w:val="000000" w:themeColor="text1"/>
+        </w:rPr>
+        <w:t>/doctor/unread-messages</w:t>
+      </w:r>
+    </w:p>
+    <w:p>
+      <w:pPr>
+        <w:pStyle w:val="NormalWeb"/>
+        <w:numPr>
+          <w:ilvl w:val="0"/>
+          <w:numId w:val="32"/>
+        </w:numPr>
+        <w:rPr>
+          <w:rFonts w:cstheme="minorHAnsi"/>
+          <w:color w:val="000000" w:themeColor="text1"/>
+        </w:rPr>
+      </w:pPr>
+      <w:r>
+        <w:rPr>
+          <w:rFonts w:cstheme="minorHAnsi"/>
+          <w:b/>
+          <w:bCs/>
+          <w:color w:val="000000" w:themeColor="text1"/>
+        </w:rPr>
+        <w:t>Authentication (Middleware)</w:t>
+      </w:r>
+      <w:r>
+        <w:rPr>
+          <w:rFonts w:cstheme="minorHAnsi"/>
+          <w:color w:val="000000" w:themeColor="text1"/>
+        </w:rPr>
+        <w:t>:</w:t>
+      </w:r>
+    </w:p>
+    <w:p>
+      <w:pPr>
+        <w:pStyle w:val="NormalWeb"/>
+        <w:numPr>
+          <w:ilvl w:val="1"/>
+          <w:numId w:val="32"/>
+        </w:numPr>
+        <w:rPr>
+          <w:rFonts w:cstheme="minorHAnsi"/>
+          <w:color w:val="000000" w:themeColor="text1"/>
+        </w:rPr>
+      </w:pPr>
+      <w:r>
+        <w:rPr>
+          <w:rFonts w:cstheme="minorHAnsi"/>
+          <w:color w:val="000000" w:themeColor="text1"/>
+        </w:rPr>
+        <w:t>The </w:t>
+      </w:r>
+      <w:proofErr w:type="spellStart"/>
+      <w:r>
+        <w:rPr>
+          <w:rFonts w:cstheme="minorHAnsi"/>
+          <w:color w:val="000000" w:themeColor="text1"/>
+        </w:rPr>
+        <w:fldChar w:fldCharType="begin"/>
+      </w:r>
+      <w:r>
+        <w:rPr>
+          <w:rFonts w:cstheme="minorHAnsi"/>
+          <w:color w:val="000000" w:themeColor="text1"/>
+        </w:rPr>
+        <w:instrText xml:space="preserve"> HYPERLINK "vscode-file://vscode-app/c:/Users/Acer/AppData/Local/Programs/Microsoft%20VS%20Code/resources/app/out/vs/code/electron-browser/workbench/workbench.html" \o "" </w:instrText>
+      </w:r>
+      <w:r>
+        <w:rPr>
+          <w:rFonts w:cstheme="minorHAnsi"/>
+          <w:color w:val="000000" w:themeColor="text1"/>
+        </w:rPr>
+        <w:fldChar w:fldCharType="separate"/>
+      </w:r>
+      <w:r>
+        <w:rPr>
+          <w:rStyle w:val="Hyperlink"/>
+          <w:rFonts w:cstheme="minorHAnsi"/>
+        </w:rPr>
+        <w:t>authUser</w:t>
+      </w:r>
+      <w:proofErr w:type="spellEnd"/>
+      <w:r>
+        <w:rPr>
+          <w:rFonts w:cstheme="minorHAnsi"/>
+          <w:color w:val="000000" w:themeColor="text1"/>
+        </w:rPr>
+        <w:fldChar w:fldCharType="end"/>
+      </w:r>
+      <w:r>
+        <w:rPr>
+          <w:rFonts w:cstheme="minorHAnsi"/>
+          <w:color w:val="000000" w:themeColor="text1"/>
+        </w:rPr>
+        <w:t> or </w:t>
+      </w:r>
+      <w:proofErr w:type="spellStart"/>
+      <w:r>
+        <w:rPr>
+          <w:rFonts w:cstheme="minorHAnsi"/>
+          <w:color w:val="000000" w:themeColor="text1"/>
+        </w:rPr>
+        <w:fldChar w:fldCharType="begin"/>
+      </w:r>
+      <w:r>
+        <w:rPr>
+          <w:rFonts w:cstheme="minorHAnsi"/>
+          <w:color w:val="000000" w:themeColor="text1"/>
+        </w:rPr>
+        <w:instrText xml:space="preserve"> HYPERLINK "vscode-file://vscode-app/c:/Users/Acer/AppData/Local/Programs/Microsoft%20VS%20Code/resources/app/out/vs/code/electron-browser/workbench/workbench.html" \o "" </w:instrText>
+      </w:r>
+      <w:r>
+        <w:rPr>
+          <w:rFonts w:cstheme="minorHAnsi"/>
+          <w:color w:val="000000" w:themeColor="text1"/>
+        </w:rPr>
+        <w:fldChar w:fldCharType="separate"/>
+      </w:r>
+      <w:r>
+        <w:rPr>
+          <w:rStyle w:val="Hyperlink"/>
+          <w:rFonts w:cstheme="minorHAnsi"/>
+        </w:rPr>
+        <w:t>authDoctor</w:t>
+      </w:r>
+      <w:proofErr w:type="spellEnd"/>
+      <w:r>
+        <w:rPr>
+          <w:rFonts w:cstheme="minorHAnsi"/>
+          <w:color w:val="000000" w:themeColor="text1"/>
+        </w:rPr>
+        <w:fldChar w:fldCharType="end"/>
+      </w:r>
+      <w:r>
+        <w:rPr>
+          <w:rFonts w:cstheme="minorHAnsi"/>
+          <w:color w:val="000000" w:themeColor="text1"/>
+        </w:rPr>
+        <w:t> middleware intercepts the request.</w:t>
+      </w:r>
+    </w:p>
+    <w:p>
+      <w:pPr>
+        <w:pStyle w:val="NormalWeb"/>
+        <w:numPr>
+          <w:ilvl w:val="1"/>
+          <w:numId w:val="32"/>
+        </w:numPr>
+        <w:rPr>
+          <w:rFonts w:cstheme="minorHAnsi"/>
+          <w:color w:val="000000" w:themeColor="text1"/>
+        </w:rPr>
+      </w:pPr>
+      <w:r>
+        <w:rPr>
+          <w:rFonts w:cstheme="minorHAnsi"/>
+          <w:color w:val="000000" w:themeColor="text1"/>
+        </w:rPr>
+        <w:t>It verifies the JWT token from the request headers to confirm the user is logged in.</w:t>
+      </w:r>
+    </w:p>
+    <w:p>
+      <w:pPr>
+        <w:pStyle w:val="NormalWeb"/>
+        <w:numPr>
+          <w:ilvl w:val="1"/>
+          <w:numId w:val="32"/>
+        </w:numPr>
+        <w:rPr>
+          <w:rFonts w:cstheme="minorHAnsi"/>
+          <w:color w:val="000000" w:themeColor="text1"/>
+        </w:rPr>
+      </w:pPr>
+      <w:r>
+        <w:rPr>
+          <w:rFonts w:cstheme="minorHAnsi"/>
+          <w:color w:val="000000" w:themeColor="text1"/>
+        </w:rPr>
+        <w:t>Crucially, it decodes the token to get the user's ID (</w:t>
+      </w:r>
+      <w:proofErr w:type="spellStart"/>
+      <w:r>
+        <w:rPr>
+          <w:rFonts w:cstheme="minorHAnsi"/>
+          <w:color w:val="000000" w:themeColor="text1"/>
+        </w:rPr>
+        <w:fldChar w:fldCharType="begin"/>
+      </w:r>
+      <w:r>
+        <w:rPr>
+          <w:rFonts w:cstheme="minorHAnsi"/>
+          <w:color w:val="000000" w:themeColor="text1"/>
+        </w:rPr>
+        <w:instrText xml:space="preserve"> HYPERLINK "vscode-file://vscode-app/c:/Users/Acer/AppData/Local/Programs/Microsoft%20VS%20Code/resources/app/out/vs/code/electron-browser/workbench/workbench.html" \o "" </w:instrText>
+      </w:r>
+      <w:r>
+        <w:rPr>
+          <w:rFonts w:cstheme="minorHAnsi"/>
+          <w:color w:val="000000" w:themeColor="text1"/>
+        </w:rPr>
+        <w:fldChar w:fldCharType="separate"/>
+      </w:r>
+      <w:r>
+        <w:rPr>
+          <w:rStyle w:val="Hyperlink"/>
+          <w:rFonts w:cstheme="minorHAnsi"/>
+        </w:rPr>
+        <w:t>req.userId</w:t>
+      </w:r>
+      <w:proofErr w:type="spellEnd"/>
+      <w:r>
+        <w:rPr>
+          <w:rFonts w:cstheme="minorHAnsi"/>
+          <w:color w:val="000000" w:themeColor="text1"/>
+        </w:rPr>
+        <w:fldChar w:fldCharType="end"/>
+      </w:r>
+      <w:r>
+        <w:rPr>
+          <w:rFonts w:cstheme="minorHAnsi"/>
+          <w:color w:val="000000" w:themeColor="text1"/>
+        </w:rPr>
+        <w:t> or </w:t>
+      </w:r>
+      <w:proofErr w:type="spellStart"/>
+      <w:r>
+        <w:rPr>
+          <w:rFonts w:cstheme="minorHAnsi"/>
+          <w:color w:val="000000" w:themeColor="text1"/>
+        </w:rPr>
+        <w:fldChar w:fldCharType="begin"/>
+      </w:r>
+      <w:r>
+        <w:rPr>
+          <w:rFonts w:cstheme="minorHAnsi"/>
+          <w:color w:val="000000" w:themeColor="text1"/>
+        </w:rPr>
+        <w:instrText xml:space="preserve"> HYPERLINK "vscode-file://vscode-app/c:/Users/Acer/AppData/Local/Programs/Microsoft%20VS%20Code/resources/app/out/vs/code/electron-browser/workbench/workbench.html" \o "" </w:instrText>
+      </w:r>
+      <w:r>
+        <w:rPr>
+          <w:rFonts w:cstheme="minorHAnsi"/>
+          <w:color w:val="000000" w:themeColor="text1"/>
+        </w:rPr>
+        <w:fldChar w:fldCharType="separate"/>
+      </w:r>
+      <w:r>
+        <w:rPr>
+          <w:rStyle w:val="Hyperlink"/>
+          <w:rFonts w:cstheme="minorHAnsi"/>
+        </w:rPr>
+        <w:t>req.docId</w:t>
+      </w:r>
+      <w:proofErr w:type="spellEnd"/>
+      <w:r>
+        <w:rPr>
+          <w:rFonts w:cstheme="minorHAnsi"/>
+          <w:color w:val="000000" w:themeColor="text1"/>
+        </w:rPr>
+        <w:fldChar w:fldCharType="end"/>
+      </w:r>
+      <w:r>
+        <w:rPr>
+          <w:rFonts w:cstheme="minorHAnsi"/>
+          <w:color w:val="000000" w:themeColor="text1"/>
+        </w:rPr>
+        <w:t>) and their role (</w:t>
+      </w:r>
+      <w:proofErr w:type="spellStart"/>
+      <w:r>
+        <w:rPr>
+          <w:rFonts w:cstheme="minorHAnsi"/>
+          <w:color w:val="000000" w:themeColor="text1"/>
+        </w:rPr>
+        <w:fldChar w:fldCharType="begin"/>
+      </w:r>
+      <w:r>
+        <w:rPr>
+          <w:rFonts w:cstheme="minorHAnsi"/>
+          <w:color w:val="000000" w:themeColor="text1"/>
+        </w:rPr>
+        <w:instrText xml:space="preserve"> HYPERLINK "vscode-file://vscode-app/c:/Users/Acer/AppData/Local/Programs/Microsoft%20VS%20Code/resources/app/out/vs/code/electron-browser/workbench/workbench.html" \o "" </w:instrText>
+      </w:r>
+      <w:r>
+        <w:rPr>
+          <w:rFonts w:cstheme="minorHAnsi"/>
+          <w:color w:val="000000" w:themeColor="text1"/>
+        </w:rPr>
+        <w:fldChar w:fldCharType="separate"/>
+      </w:r>
+      <w:r>
+        <w:rPr>
+          <w:rStyle w:val="Hyperlink"/>
+          <w:rFonts w:cstheme="minorHAnsi"/>
+        </w:rPr>
+        <w:t>req.userType</w:t>
+      </w:r>
+      <w:proofErr w:type="spellEnd"/>
+      <w:r>
+        <w:rPr>
+          <w:rFonts w:cstheme="minorHAnsi"/>
+          <w:color w:val="000000" w:themeColor="text1"/>
+        </w:rPr>
+        <w:fldChar w:fldCharType="end"/>
+      </w:r>
+      <w:r>
+        <w:rPr>
+          <w:rFonts w:cstheme="minorHAnsi"/>
+          <w:color w:val="000000" w:themeColor="text1"/>
+        </w:rPr>
+        <w:t>, which is either 'user' or 'doctor'). It attaches this information to the </w:t>
+      </w:r>
+      <w:proofErr w:type="spellStart"/>
+      <w:r>
+        <w:rPr>
+          <w:rFonts w:cstheme="minorHAnsi"/>
+          <w:color w:val="000000" w:themeColor="text1"/>
+        </w:rPr>
+        <w:fldChar w:fldCharType="begin"/>
+      </w:r>
+      <w:r>
+        <w:rPr>
+          <w:rFonts w:cstheme="minorHAnsi"/>
+          <w:color w:val="000000" w:themeColor="text1"/>
+        </w:rPr>
+        <w:instrText xml:space="preserve"> HYPERLINK "vscode-file://vscode-app/c:/Users/Acer/AppData/Local/Programs/Microsoft%20VS%20Code/resources/app/out/vs/code/electron-browser/workbench/workbench.html" \o "" </w:instrText>
+      </w:r>
+      <w:r>
+        <w:rPr>
+          <w:rFonts w:cstheme="minorHAnsi"/>
+          <w:color w:val="000000" w:themeColor="text1"/>
+        </w:rPr>
+        <w:fldChar w:fldCharType="separate"/>
+      </w:r>
+      <w:r>
+        <w:rPr>
+          <w:rStyle w:val="Hyperlink"/>
+          <w:rFonts w:cstheme="minorHAnsi"/>
+        </w:rPr>
+        <w:t>req</w:t>
+      </w:r>
+      <w:proofErr w:type="spellEnd"/>
+      <w:r>
+        <w:rPr>
+          <w:rFonts w:cstheme="minorHAnsi"/>
+          <w:color w:val="000000" w:themeColor="text1"/>
+        </w:rPr>
+        <w:fldChar w:fldCharType="end"/>
+      </w:r>
+      <w:r>
+        <w:rPr>
+          <w:rFonts w:cstheme="minorHAnsi"/>
+          <w:color w:val="000000" w:themeColor="text1"/>
+        </w:rPr>
+        <w:t> object for the next step.</w:t>
+      </w:r>
+    </w:p>
+    <w:p>
+      <w:pPr>
+        <w:pStyle w:val="NormalWeb"/>
+        <w:numPr>
+          <w:ilvl w:val="0"/>
+          <w:numId w:val="32"/>
+        </w:numPr>
+        <w:rPr>
+          <w:rFonts w:cstheme="minorHAnsi"/>
+          <w:color w:val="000000" w:themeColor="text1"/>
+        </w:rPr>
+      </w:pPr>
+      <w:r>
+        <w:rPr>
+          <w:rFonts w:cstheme="minorHAnsi"/>
+          <w:b/>
+          <w:bCs/>
+          <w:color w:val="000000" w:themeColor="text1"/>
+        </w:rPr>
+        <w:t>The Controller (</w:t>
+      </w:r>
+      <w:proofErr w:type="spellStart"/>
+      <w:r>
+        <w:rPr>
+          <w:rFonts w:cstheme="minorHAnsi"/>
+          <w:b/>
+          <w:bCs/>
+          <w:color w:val="000000" w:themeColor="text1"/>
+        </w:rPr>
+        <w:fldChar w:fldCharType="begin"/>
+      </w:r>
+      <w:r>
+        <w:rPr>
+          <w:rFonts w:cstheme="minorHAnsi"/>
+          <w:b/>
+          <w:bCs/>
+          <w:color w:val="000000" w:themeColor="text1"/>
+        </w:rPr>
+        <w:instrText xml:space="preserve"> HYPERLINK "vscode-file://vscode-app/c:/Users/Acer/AppData/Local/Programs/Microsoft%20VS%20Code/resources/app/out/vs/code/electron-browser/workbench/workbench.html" \o "" </w:instrText>
+      </w:r>
+      <w:r>
+        <w:rPr>
+          <w:rFonts w:cstheme="minorHAnsi"/>
+          <w:b/>
+          <w:bCs/>
+          <w:color w:val="000000" w:themeColor="text1"/>
+        </w:rPr>
+        <w:fldChar w:fldCharType="separate"/>
+      </w:r>
+      <w:r>
+        <w:rPr>
+          <w:rStyle w:val="Hyperlink"/>
+          <w:rFonts w:cstheme="minorHAnsi"/>
+        </w:rPr>
+        <w:t>getUnreadMessagesCount</w:t>
+      </w:r>
+      <w:proofErr w:type="spellEnd"/>
+      <w:r>
+        <w:rPr>
+          <w:rFonts w:cstheme="minorHAnsi"/>
+          <w:color w:val="000000" w:themeColor="text1"/>
+        </w:rPr>
+        <w:fldChar w:fldCharType="end"/>
+      </w:r>
+      <w:r>
+        <w:rPr>
+          <w:rFonts w:cstheme="minorHAnsi"/>
+          <w:b/>
+          <w:bCs/>
+          <w:color w:val="000000" w:themeColor="text1"/>
+        </w:rPr>
+        <w:t>)</w:t>
+      </w:r>
+      <w:r>
+        <w:rPr>
+          <w:rFonts w:cstheme="minorHAnsi"/>
+          <w:color w:val="000000" w:themeColor="text1"/>
+        </w:rPr>
+        <w:t>:</w:t>
+      </w:r>
+    </w:p>
+    <w:p>
+      <w:pPr>
+        <w:pStyle w:val="NormalWeb"/>
+        <w:numPr>
+          <w:ilvl w:val="1"/>
+          <w:numId w:val="32"/>
+        </w:numPr>
+        <w:rPr>
+          <w:rFonts w:cstheme="minorHAnsi"/>
+          <w:color w:val="000000" w:themeColor="text1"/>
+        </w:rPr>
+      </w:pPr>
+      <w:r>
+        <w:rPr>
+          <w:rFonts w:cstheme="minorHAnsi"/>
+          <w:color w:val="000000" w:themeColor="text1"/>
+        </w:rPr>
+        <w:t>The request is passed to the </w:t>
+      </w:r>
+      <w:proofErr w:type="spellStart"/>
+      <w:r>
+        <w:rPr>
+          <w:rFonts w:cstheme="minorHAnsi"/>
+          <w:color w:val="000000" w:themeColor="text1"/>
+        </w:rPr>
+        <w:fldChar w:fldCharType="begin"/>
+      </w:r>
+      <w:r>
+        <w:rPr>
+          <w:rFonts w:cstheme="minorHAnsi"/>
+          <w:color w:val="000000" w:themeColor="text1"/>
+        </w:rPr>
+        <w:instrText xml:space="preserve"> HYPERLINK "vscode-file://vscode-app/c:/Users/Acer/AppData/Local/Programs/Microsoft%20VS%20Code/resources/app/out/vs/code/electron-browser/workbench/workbench.html" \o "" </w:instrText>
+      </w:r>
+      <w:r>
+        <w:rPr>
+          <w:rFonts w:cstheme="minorHAnsi"/>
+          <w:color w:val="000000" w:themeColor="text1"/>
+        </w:rPr>
+        <w:fldChar w:fldCharType="separate"/>
+      </w:r>
+      <w:r>
+        <w:rPr>
+          <w:rStyle w:val="Hyperlink"/>
+          <w:rFonts w:cstheme="minorHAnsi"/>
+        </w:rPr>
+        <w:t>getUnreadMessagesCount</w:t>
+      </w:r>
+      <w:proofErr w:type="spellEnd"/>
+      <w:r>
+        <w:rPr>
+          <w:rFonts w:cstheme="minorHAnsi"/>
+          <w:color w:val="000000" w:themeColor="text1"/>
+        </w:rPr>
+        <w:fldChar w:fldCharType="end"/>
+      </w:r>
+      <w:r>
+        <w:rPr>
+          <w:rFonts w:cstheme="minorHAnsi"/>
+          <w:color w:val="000000" w:themeColor="text1"/>
+        </w:rPr>
+        <w:t> function in either </w:t>
+      </w:r>
+      <w:hyperlink r:id="rId21" w:tooltip="" w:history="1">
+        <w:r>
+          <w:rPr>
+            <w:rStyle w:val="Hyperlink"/>
+            <w:rFonts w:cstheme="minorHAnsi"/>
+          </w:rPr>
+          <w:t>userController.js</w:t>
+        </w:r>
+      </w:hyperlink>
+      <w:r>
+        <w:rPr>
+          <w:rFonts w:cstheme="minorHAnsi"/>
+          <w:color w:val="000000" w:themeColor="text1"/>
+        </w:rPr>
+        <w:t> or </w:t>
+      </w:r>
+      <w:hyperlink r:id="rId22" w:tooltip="" w:history="1">
+        <w:r>
+          <w:rPr>
+            <w:rStyle w:val="Hyperlink"/>
+            <w:rFonts w:cstheme="minorHAnsi"/>
+          </w:rPr>
+          <w:t>doctorController.js</w:t>
+        </w:r>
+      </w:hyperlink>
+      <w:r>
+        <w:rPr>
+          <w:rFonts w:cstheme="minorHAnsi"/>
+          <w:color w:val="000000" w:themeColor="text1"/>
+        </w:rPr>
+        <w:t>.</w:t>
+      </w:r>
+    </w:p>
+    <w:p>
+      <w:pPr>
+        <w:pStyle w:val="NormalWeb"/>
+        <w:numPr>
+          <w:ilvl w:val="1"/>
+          <w:numId w:val="32"/>
+        </w:numPr>
+        <w:rPr>
+          <w:rFonts w:cstheme="minorHAnsi"/>
+          <w:color w:val="000000" w:themeColor="text1"/>
+        </w:rPr>
+      </w:pPr>
+      <w:r>
+        <w:rPr>
+          <w:rFonts w:cstheme="minorHAnsi"/>
+          <w:b/>
+          <w:bCs/>
+          <w:color w:val="000000" w:themeColor="text1"/>
+        </w:rPr>
+        <w:t>Step A: Find All Appointments</w:t>
+      </w:r>
+      <w:r>
+        <w:rPr>
+          <w:rFonts w:cstheme="minorHAnsi"/>
+          <w:color w:val="000000" w:themeColor="text1"/>
+        </w:rPr>
+        <w:t>: The function first queries the </w:t>
+      </w:r>
+      <w:proofErr w:type="spellStart"/>
+      <w:r>
+        <w:rPr>
+          <w:rFonts w:cstheme="minorHAnsi"/>
+          <w:color w:val="000000" w:themeColor="text1"/>
+        </w:rPr>
+        <w:fldChar w:fldCharType="begin"/>
+      </w:r>
+      <w:r>
+        <w:rPr>
+          <w:rFonts w:cstheme="minorHAnsi"/>
+          <w:color w:val="000000" w:themeColor="text1"/>
+        </w:rPr>
+        <w:instrText xml:space="preserve"> HYPERLINK "vscode-file://vscode-app/c:/Users/Acer/AppData/Local/Programs/Microsoft%20VS%20Code/resources/app/out/vs/code/electron-browser/workbench/workbench.html" \o "" </w:instrText>
+      </w:r>
+      <w:r>
+        <w:rPr>
+          <w:rFonts w:cstheme="minorHAnsi"/>
+          <w:color w:val="000000" w:themeColor="text1"/>
+        </w:rPr>
+        <w:fldChar w:fldCharType="separate"/>
+      </w:r>
+      <w:r>
+        <w:rPr>
+          <w:rStyle w:val="Hyperlink"/>
+          <w:rFonts w:cstheme="minorHAnsi"/>
+        </w:rPr>
+        <w:t>appointmentModel</w:t>
+      </w:r>
+      <w:proofErr w:type="spellEnd"/>
+      <w:r>
+        <w:rPr>
+          <w:rFonts w:cstheme="minorHAnsi"/>
+          <w:color w:val="000000" w:themeColor="text1"/>
+        </w:rPr>
+        <w:fldChar w:fldCharType="end"/>
+      </w:r>
+      <w:r>
+        <w:rPr>
+          <w:rFonts w:cstheme="minorHAnsi"/>
+          <w:color w:val="000000" w:themeColor="text1"/>
+        </w:rPr>
+        <w:t> to find every single appointment associated with the logged-in user's ID.</w:t>
+      </w:r>
+    </w:p>
+    <w:p>
+      <w:pPr>
+        <w:pStyle w:val="NormalWeb"/>
+        <w:numPr>
+          <w:ilvl w:val="1"/>
+          <w:numId w:val="32"/>
+        </w:numPr>
+        <w:rPr>
+          <w:rFonts w:cstheme="minorHAnsi"/>
+          <w:color w:val="000000" w:themeColor="text1"/>
+        </w:rPr>
+      </w:pPr>
+      <w:r>
+        <w:rPr>
+          <w:rFonts w:cstheme="minorHAnsi"/>
+          <w:b/>
+          <w:bCs/>
+          <w:color w:val="000000" w:themeColor="text1"/>
+        </w:rPr>
+        <w:t>Step B: Identify Messages to Check</w:t>
+      </w:r>
+      <w:r>
+        <w:rPr>
+          <w:rFonts w:cstheme="minorHAnsi"/>
+          <w:color w:val="000000" w:themeColor="text1"/>
+        </w:rPr>
+        <w:t>: It knows that unread messages for a </w:t>
+      </w:r>
+      <w:r>
+        <w:rPr>
+          <w:rFonts w:cstheme="minorHAnsi"/>
+          <w:b/>
+          <w:bCs/>
+          <w:color w:val="000000" w:themeColor="text1"/>
+        </w:rPr>
+        <w:t>user</w:t>
+      </w:r>
+      <w:r>
+        <w:rPr>
+          <w:rFonts w:cstheme="minorHAnsi"/>
+          <w:color w:val="000000" w:themeColor="text1"/>
+        </w:rPr>
+        <w:t> must have been sent by a </w:t>
+      </w:r>
+      <w:r>
+        <w:rPr>
+          <w:rFonts w:cstheme="minorHAnsi"/>
+          <w:b/>
+          <w:bCs/>
+          <w:color w:val="000000" w:themeColor="text1"/>
+        </w:rPr>
+        <w:t>doctor</w:t>
+      </w:r>
+      <w:r>
+        <w:rPr>
+          <w:rFonts w:cstheme="minorHAnsi"/>
+          <w:color w:val="000000" w:themeColor="text1"/>
+        </w:rPr>
+        <w:t>, and vice-versa.</w:t>
+      </w:r>
+    </w:p>
+    <w:p>
+      <w:pPr>
+        <w:pStyle w:val="NormalWeb"/>
+        <w:numPr>
+          <w:ilvl w:val="1"/>
+          <w:numId w:val="32"/>
+        </w:numPr>
+        <w:rPr>
+          <w:rFonts w:cstheme="minorHAnsi"/>
+          <w:color w:val="000000" w:themeColor="text1"/>
+        </w:rPr>
+      </w:pPr>
+      <w:r>
+        <w:rPr>
+          <w:rFonts w:cstheme="minorHAnsi"/>
+          <w:b/>
+          <w:bCs/>
+          <w:color w:val="000000" w:themeColor="text1"/>
+        </w:rPr>
+        <w:t>Step C: Count the Messages</w:t>
+      </w:r>
+      <w:r>
+        <w:rPr>
+          <w:rFonts w:cstheme="minorHAnsi"/>
+          <w:color w:val="000000" w:themeColor="text1"/>
+        </w:rPr>
+        <w:t>: It performs a </w:t>
+      </w:r>
+      <w:proofErr w:type="spellStart"/>
+      <w:r>
+        <w:rPr>
+          <w:rFonts w:cstheme="minorHAnsi"/>
+          <w:color w:val="000000" w:themeColor="text1"/>
+        </w:rPr>
+        <w:fldChar w:fldCharType="begin"/>
+      </w:r>
+      <w:r>
+        <w:rPr>
+          <w:rFonts w:cstheme="minorHAnsi"/>
+          <w:color w:val="000000" w:themeColor="text1"/>
+        </w:rPr>
+        <w:instrText xml:space="preserve"> HYPERLINK "vscode-file://vscode-app/c:/Users/Acer/AppData/Local/Programs/Microsoft%20VS%20Code/resources/app/out/vs/code/electron-browser/workbench/workbench.html" \o "" </w:instrText>
+      </w:r>
+      <w:r>
+        <w:rPr>
+          <w:rFonts w:cstheme="minorHAnsi"/>
+          <w:color w:val="000000" w:themeColor="text1"/>
+        </w:rPr>
+        <w:fldChar w:fldCharType="separate"/>
+      </w:r>
+      <w:r>
+        <w:rPr>
+          <w:rStyle w:val="Hyperlink"/>
+          <w:rFonts w:cstheme="minorHAnsi"/>
+        </w:rPr>
+        <w:t>countDocuments</w:t>
+      </w:r>
+      <w:proofErr w:type="spellEnd"/>
+      <w:r>
+        <w:rPr>
+          <w:rFonts w:cstheme="minorHAnsi"/>
+          <w:color w:val="000000" w:themeColor="text1"/>
+        </w:rPr>
+        <w:fldChar w:fldCharType="end"/>
+      </w:r>
+      <w:r>
+        <w:rPr>
+          <w:rFonts w:cstheme="minorHAnsi"/>
+          <w:color w:val="000000" w:themeColor="text1"/>
+        </w:rPr>
+        <w:t> query on the </w:t>
+      </w:r>
+      <w:proofErr w:type="spellStart"/>
+      <w:r>
+        <w:rPr>
+          <w:rFonts w:cstheme="minorHAnsi"/>
+          <w:color w:val="000000" w:themeColor="text1"/>
+        </w:rPr>
+        <w:fldChar w:fldCharType="begin"/>
+      </w:r>
+      <w:r>
+        <w:rPr>
+          <w:rFonts w:cstheme="minorHAnsi"/>
+          <w:color w:val="000000" w:themeColor="text1"/>
+        </w:rPr>
+        <w:instrText xml:space="preserve"> HYPERLINK "vscode-file://vscode-app/c:/Users/Acer/AppData/Local/Programs/Microsoft%20VS%20Code/resources/app/out/vs/code/electron-browser/workbench/workbench.html" \o "" </w:instrText>
+      </w:r>
+      <w:r>
+        <w:rPr>
+          <w:rFonts w:cstheme="minorHAnsi"/>
+          <w:color w:val="000000" w:themeColor="text1"/>
+        </w:rPr>
+        <w:fldChar w:fldCharType="separate"/>
+      </w:r>
+      <w:r>
+        <w:rPr>
+          <w:rStyle w:val="Hyperlink"/>
+          <w:rFonts w:cstheme="minorHAnsi"/>
+        </w:rPr>
+        <w:t>messageModel</w:t>
+      </w:r>
+      <w:proofErr w:type="spellEnd"/>
+      <w:r>
+        <w:rPr>
+          <w:rFonts w:cstheme="minorHAnsi"/>
+          <w:color w:val="000000" w:themeColor="text1"/>
+        </w:rPr>
+        <w:fldChar w:fldCharType="end"/>
+      </w:r>
+      <w:r>
+        <w:rPr>
+          <w:rFonts w:cstheme="minorHAnsi"/>
+          <w:color w:val="000000" w:themeColor="text1"/>
+        </w:rPr>
+        <w:t> with three strict conditions:</w:t>
+      </w:r>
+    </w:p>
+    <w:p>
+      <w:pPr>
+        <w:pStyle w:val="NormalWeb"/>
+        <w:numPr>
+          <w:ilvl w:val="2"/>
+          <w:numId w:val="32"/>
+        </w:numPr>
+        <w:rPr>
+          <w:rFonts w:cstheme="minorHAnsi"/>
+          <w:color w:val="000000" w:themeColor="text1"/>
+        </w:rPr>
+      </w:pPr>
+      <w:r>
+        <w:rPr>
+          <w:rFonts w:cstheme="minorHAnsi"/>
+          <w:color w:val="000000" w:themeColor="text1"/>
+        </w:rPr>
+        <w:t>The </w:t>
+      </w:r>
+      <w:proofErr w:type="spellStart"/>
+      <w:r>
+        <w:rPr>
+          <w:rFonts w:cstheme="minorHAnsi"/>
+          <w:color w:val="000000" w:themeColor="text1"/>
+        </w:rPr>
+        <w:fldChar w:fldCharType="begin"/>
+      </w:r>
+      <w:r>
+        <w:rPr>
+          <w:rFonts w:cstheme="minorHAnsi"/>
+          <w:color w:val="000000" w:themeColor="text1"/>
+        </w:rPr>
+        <w:instrText xml:space="preserve"> HYPERLINK "vscode-file://vscode-app/c:/Users/Acer/AppData/Local/Programs/Microsoft%20VS%20Code/resources/app/out/vs/code/electron-browser/workbench/workbench.html" \o "" </w:instrText>
+      </w:r>
+      <w:r>
+        <w:rPr>
+          <w:rFonts w:cstheme="minorHAnsi"/>
+          <w:color w:val="000000" w:themeColor="text1"/>
+        </w:rPr>
+        <w:fldChar w:fldCharType="separate"/>
+      </w:r>
+      <w:r>
+        <w:rPr>
+          <w:rStyle w:val="Hyperlink"/>
+          <w:rFonts w:cstheme="minorHAnsi"/>
+        </w:rPr>
+        <w:t>appointmentId</w:t>
+      </w:r>
+      <w:proofErr w:type="spellEnd"/>
+      <w:r>
+        <w:rPr>
+          <w:rFonts w:cstheme="minorHAnsi"/>
+          <w:color w:val="000000" w:themeColor="text1"/>
+        </w:rPr>
+        <w:fldChar w:fldCharType="end"/>
+      </w:r>
+      <w:r>
+        <w:rPr>
+          <w:rFonts w:cstheme="minorHAnsi"/>
+          <w:color w:val="000000" w:themeColor="text1"/>
+        </w:rPr>
+        <w:t> must be one of the appointments found in Step A.</w:t>
+      </w:r>
+    </w:p>
+    <w:p>
+      <w:pPr>
+        <w:pStyle w:val="NormalWeb"/>
+        <w:numPr>
+          <w:ilvl w:val="2"/>
+          <w:numId w:val="32"/>
+        </w:numPr>
+        <w:rPr>
+          <w:rFonts w:cstheme="minorHAnsi"/>
+          <w:color w:val="000000" w:themeColor="text1"/>
+        </w:rPr>
+      </w:pPr>
+      <w:r>
+        <w:rPr>
+          <w:rFonts w:cstheme="minorHAnsi"/>
+          <w:color w:val="000000" w:themeColor="text1"/>
+        </w:rPr>
+        <w:t>The </w:t>
+      </w:r>
+      <w:proofErr w:type="spellStart"/>
+      <w:r>
+        <w:rPr>
+          <w:rFonts w:cstheme="minorHAnsi"/>
+          <w:color w:val="000000" w:themeColor="text1"/>
+        </w:rPr>
+        <w:fldChar w:fldCharType="begin"/>
+      </w:r>
+      <w:r>
+        <w:rPr>
+          <w:rFonts w:cstheme="minorHAnsi"/>
+          <w:color w:val="000000" w:themeColor="text1"/>
+        </w:rPr>
+        <w:instrText xml:space="preserve"> HYPERLINK "vscode-file://vscode-app/c:/Users/Acer/AppData/Local/Programs/Microsoft%20VS%20Code/resources/app/out/vs/code/electron-browser/workbench/workbench.html" \o "" </w:instrText>
+      </w:r>
+      <w:r>
+        <w:rPr>
+          <w:rFonts w:cstheme="minorHAnsi"/>
+          <w:color w:val="000000" w:themeColor="text1"/>
+        </w:rPr>
+        <w:fldChar w:fldCharType="separate"/>
+      </w:r>
+      <w:r>
+        <w:rPr>
+          <w:rStyle w:val="Hyperlink"/>
+          <w:rFonts w:cstheme="minorHAnsi"/>
+        </w:rPr>
+        <w:t>senderType</w:t>
+      </w:r>
+      <w:proofErr w:type="spellEnd"/>
+      <w:r>
+        <w:rPr>
+          <w:rFonts w:cstheme="minorHAnsi"/>
+          <w:color w:val="000000" w:themeColor="text1"/>
+        </w:rPr>
+        <w:fldChar w:fldCharType="end"/>
+      </w:r>
+      <w:r>
+        <w:rPr>
+          <w:rFonts w:cstheme="minorHAnsi"/>
+          <w:color w:val="000000" w:themeColor="text1"/>
+        </w:rPr>
+        <w:t> must be the </w:t>
+      </w:r>
+      <w:r>
+        <w:rPr>
+          <w:rFonts w:cstheme="minorHAnsi"/>
+          <w:i/>
+          <w:iCs/>
+          <w:color w:val="000000" w:themeColor="text1"/>
+        </w:rPr>
+        <w:t>opposite</w:t>
+      </w:r>
+      <w:r>
+        <w:rPr>
+          <w:rFonts w:cstheme="minorHAnsi"/>
+          <w:color w:val="000000" w:themeColor="text1"/>
+        </w:rPr>
+        <w:t> of the current user's role (e.g., if </w:t>
+      </w:r>
+      <w:proofErr w:type="spellStart"/>
+      <w:r>
+        <w:rPr>
+          <w:rFonts w:cstheme="minorHAnsi"/>
+          <w:color w:val="000000" w:themeColor="text1"/>
+        </w:rPr>
+        <w:fldChar w:fldCharType="begin"/>
+      </w:r>
+      <w:r>
+        <w:rPr>
+          <w:rFonts w:cstheme="minorHAnsi"/>
+          <w:color w:val="000000" w:themeColor="text1"/>
+        </w:rPr>
+        <w:instrText xml:space="preserve"> HYPERLINK "vscode-file://vscode-app/c:/Users/Acer/AppData/Local/Programs/Microsoft%20VS%20Code/resources/app/out/vs/code/electron-browser/workbench/workbench.html" \o "" </w:instrText>
+      </w:r>
+      <w:r>
+        <w:rPr>
+          <w:rFonts w:cstheme="minorHAnsi"/>
+          <w:color w:val="000000" w:themeColor="text1"/>
+        </w:rPr>
+        <w:fldChar w:fldCharType="separate"/>
+      </w:r>
+      <w:r>
+        <w:rPr>
+          <w:rStyle w:val="Hyperlink"/>
+          <w:rFonts w:cstheme="minorHAnsi"/>
+        </w:rPr>
+        <w:t>req.userType</w:t>
+      </w:r>
+      <w:proofErr w:type="spellEnd"/>
+      <w:r>
+        <w:rPr>
+          <w:rFonts w:cstheme="minorHAnsi"/>
+          <w:color w:val="000000" w:themeColor="text1"/>
+        </w:rPr>
+        <w:fldChar w:fldCharType="end"/>
+      </w:r>
+      <w:r>
+        <w:rPr>
+          <w:rFonts w:cstheme="minorHAnsi"/>
+          <w:color w:val="000000" w:themeColor="text1"/>
+        </w:rPr>
+        <w:t> is 'user', it looks for </w:t>
+      </w:r>
+      <w:proofErr w:type="spellStart"/>
+      <w:r>
+        <w:rPr>
+          <w:rFonts w:cstheme="minorHAnsi"/>
+          <w:color w:val="000000" w:themeColor="text1"/>
+        </w:rPr>
+        <w:fldChar w:fldCharType="begin"/>
+      </w:r>
+      <w:r>
+        <w:rPr>
+          <w:rFonts w:cstheme="minorHAnsi"/>
+          <w:color w:val="000000" w:themeColor="text1"/>
+        </w:rPr>
+        <w:instrText xml:space="preserve"> HYPERLINK "vscode-file://vscode-app/c:/Users/Acer/AppData/Local/Programs/Microsoft%20VS%20Code/resources/app/out/vs/code/electron-browser/workbench/workbench.html" \o "" </w:instrText>
+      </w:r>
+      <w:r>
+        <w:rPr>
+          <w:rFonts w:cstheme="minorHAnsi"/>
+          <w:color w:val="000000" w:themeColor="text1"/>
+        </w:rPr>
+        <w:fldChar w:fldCharType="separate"/>
+      </w:r>
+      <w:r>
+        <w:rPr>
+          <w:rStyle w:val="Hyperlink"/>
+          <w:rFonts w:cstheme="minorHAnsi"/>
+        </w:rPr>
+        <w:t>senderType</w:t>
+      </w:r>
+      <w:proofErr w:type="spellEnd"/>
+      <w:r>
+        <w:rPr>
+          <w:rStyle w:val="Hyperlink"/>
+          <w:rFonts w:cstheme="minorHAnsi"/>
+        </w:rPr>
+        <w:t>: 'doctor'</w:t>
+      </w:r>
+      <w:r>
+        <w:rPr>
+          <w:rFonts w:cstheme="minorHAnsi"/>
+          <w:color w:val="000000" w:themeColor="text1"/>
+        </w:rPr>
+        <w:fldChar w:fldCharType="end"/>
+      </w:r>
+      <w:r>
+        <w:rPr>
+          <w:rFonts w:cstheme="minorHAnsi"/>
+          <w:color w:val="000000" w:themeColor="text1"/>
+        </w:rPr>
+        <w:t>).</w:t>
+      </w:r>
+    </w:p>
+    <w:p>
+      <w:pPr>
+        <w:pStyle w:val="NormalWeb"/>
+        <w:numPr>
+          <w:ilvl w:val="2"/>
+          <w:numId w:val="32"/>
+        </w:numPr>
+        <w:rPr>
+          <w:rFonts w:cstheme="minorHAnsi"/>
+          <w:color w:val="000000" w:themeColor="text1"/>
+        </w:rPr>
+      </w:pPr>
+      <w:r>
+        <w:rPr>
+          <w:rFonts w:cstheme="minorHAnsi"/>
+          <w:color w:val="000000" w:themeColor="text1"/>
+        </w:rPr>
+        <w:t>The </w:t>
+      </w:r>
+      <w:hyperlink r:id="rId23" w:tooltip="" w:history="1">
+        <w:r>
+          <w:rPr>
+            <w:rStyle w:val="Hyperlink"/>
+            <w:rFonts w:cstheme="minorHAnsi"/>
+          </w:rPr>
+          <w:t>isRead</w:t>
+        </w:r>
+      </w:hyperlink>
+      <w:r>
+        <w:rPr>
+          <w:rFonts w:cstheme="minorHAnsi"/>
+          <w:color w:val="000000" w:themeColor="text1"/>
+        </w:rPr>
+        <w:t> field must be false.</w:t>
+      </w:r>
+    </w:p>
+    <w:p>
+      <w:pPr>
+        <w:pStyle w:val="NormalWeb"/>
+        <w:numPr>
+          <w:ilvl w:val="1"/>
+          <w:numId w:val="32"/>
+        </w:numPr>
+        <w:rPr>
+          <w:rFonts w:cstheme="minorHAnsi"/>
+          <w:color w:val="000000" w:themeColor="text1"/>
+        </w:rPr>
+      </w:pPr>
+      <w:r>
+        <w:rPr>
+          <w:rFonts w:cstheme="minorHAnsi"/>
+          <w:color w:val="000000" w:themeColor="text1"/>
+        </w:rPr>
+        <w:t>This query efficiently returns only the number of messages that are unread </w:t>
+      </w:r>
+      <w:r>
+        <w:rPr>
+          <w:rFonts w:cstheme="minorHAnsi"/>
+          <w:i/>
+          <w:iCs/>
+          <w:color w:val="000000" w:themeColor="text1"/>
+        </w:rPr>
+        <w:t>for the current user</w:t>
+      </w:r>
+      <w:r>
+        <w:rPr>
+          <w:rFonts w:cstheme="minorHAnsi"/>
+          <w:color w:val="000000" w:themeColor="text1"/>
+        </w:rPr>
+        <w:t>.</w:t>
+      </w:r>
+    </w:p>
+    <w:p>
+      <w:pPr>
+        <w:pStyle w:val="NormalWeb"/>
+        <w:numPr>
+          <w:ilvl w:val="0"/>
+          <w:numId w:val="32"/>
+        </w:numPr>
+        <w:rPr>
+          <w:rFonts w:cstheme="minorHAnsi"/>
+          <w:color w:val="000000" w:themeColor="text1"/>
+        </w:rPr>
+      </w:pPr>
+      <w:r>
+        <w:rPr>
+          <w:rFonts w:cstheme="minorHAnsi"/>
+          <w:b/>
+          <w:bCs/>
+          <w:color w:val="000000" w:themeColor="text1"/>
+        </w:rPr>
+        <w:t>The Response</w:t>
+      </w:r>
+      <w:r>
+        <w:rPr>
+          <w:rFonts w:cstheme="minorHAnsi"/>
+          <w:color w:val="000000" w:themeColor="text1"/>
+        </w:rPr>
+        <w:t>: The controller sends a JSON response back to the frontend, containing the final count, like this:</w:t>
+      </w:r>
+    </w:p>
+    <w:p>
+      <w:pPr>
+        <w:pStyle w:val="NormalWeb"/>
+        <w:rPr>
+          <w:rFonts w:cstheme="minorHAnsi"/>
+          <w:color w:val="000000" w:themeColor="text1"/>
+        </w:rPr>
+      </w:pPr>
+      <w:r>
+        <w:rPr>
+          <w:rFonts w:cstheme="minorHAnsi"/>
+          <w:color w:val="000000" w:themeColor="text1"/>
+        </w:rPr>
+        <w:object w:dxaOrig="225" w:dyaOrig="225">
+          <v:shapetype id="_x0000_t75" coordsize="21600,21600" o:spt="75" o:preferrelative="t" path="m@4@5l@4@11@9@11@9@5xe" filled="f" stroked="f">
+            <v:stroke joinstyle="miter"/>
+            <v:formulas>
+              <v:f eqn="if lineDrawn pixelLineWidth 0"/>
+              <v:f eqn="sum @0 1 0"/>
+              <v:f eqn="sum 0 0 @1"/>
+              <v:f eqn="prod @2 1 2"/>
+              <v:f eqn="prod @3 21600 pixelWidth"/>
+              <v:f eqn="prod @3 21600 pixelHeight"/>
+              <v:f eqn="sum @0 0 1"/>
+              <v:f eqn="prod @6 1 2"/>
+              <v:f eqn="prod @7 21600 pixelWidth"/>
+              <v:f eqn="sum @8 21600 0"/>
+              <v:f eqn="prod @7 21600 pixelHeight"/>
+              <v:f eqn="sum @10 21600 0"/>
+            </v:formulas>
+            <v:path o:extrusionok="f" gradientshapeok="t" o:connecttype="rect"/>
+            <o:lock v:ext="edit" aspectratio="t"/>
+          </v:shapetype>
+          <v:shape id="_x0000_i1041" type="#_x0000_t75" style="width:132.6pt;height:57pt" o:ole="">
+            <v:imagedata r:id="rId24" o:title=""/>
+          </v:shape>
+          <w:control r:id="rId25" w:name="DefaultOcxName" w:shapeid="_x0000_i1041"/>
+        </w:object>
+      </w:r>
+    </w:p>
+    <w:p>
+      <w:pPr>
+        <w:pStyle w:val="NormalWeb"/>
+        <w:rPr>
+          <w:rFonts w:cstheme="minorHAnsi"/>
+          <w:color w:val="000000" w:themeColor="text1"/>
+        </w:rPr>
+      </w:pPr>
+      <w:r>
+        <w:rPr>
+          <w:rFonts w:cstheme="minorHAnsi"/>
+          <w:b/>
+          <w:bCs/>
+          <w:color w:val="000000" w:themeColor="text1"/>
+        </w:rPr>
+        <w:t>Part 2: Marking Messages as Read</w:t>
+      </w:r>
+    </w:p>
+    <w:p>
+      <w:pPr>
+        <w:pStyle w:val="NormalWeb"/>
+        <w:rPr>
+          <w:rFonts w:cstheme="minorHAnsi"/>
+          <w:color w:val="000000" w:themeColor="text1"/>
+        </w:rPr>
+      </w:pPr>
+      <w:r>
+        <w:rPr>
+          <w:rFonts w:cstheme="minorHAnsi"/>
+          <w:color w:val="000000" w:themeColor="text1"/>
+        </w:rPr>
+        <w:lastRenderedPageBreak/>
+        <w:t>This is what happens when a user clicks on a chat and the message history is displayed.</w:t>
+      </w:r>
+    </w:p>
+    <w:p>
+      <w:pPr>
+        <w:pStyle w:val="NormalWeb"/>
+        <w:numPr>
+          <w:ilvl w:val="0"/>
+          <w:numId w:val="33"/>
+        </w:numPr>
+        <w:rPr>
+          <w:rFonts w:cstheme="minorHAnsi"/>
+          <w:color w:val="000000" w:themeColor="text1"/>
+        </w:rPr>
+      </w:pPr>
+      <w:r>
+        <w:rPr>
+          <w:rFonts w:cstheme="minorHAnsi"/>
+          <w:b/>
+          <w:bCs/>
+          <w:color w:val="000000" w:themeColor="text1"/>
+        </w:rPr>
+        <w:t>The Request</w:t>
+      </w:r>
+      <w:r>
+        <w:rPr>
+          <w:rFonts w:cstheme="minorHAnsi"/>
+          <w:color w:val="000000" w:themeColor="text1"/>
+        </w:rPr>
+        <w:t>: The frontend sends a GET request to fetch the contents of a specific chat.</w:t>
+      </w:r>
+    </w:p>
+    <w:p>
+      <w:pPr>
+        <w:pStyle w:val="NormalWeb"/>
+        <w:numPr>
+          <w:ilvl w:val="1"/>
+          <w:numId w:val="33"/>
+        </w:numPr>
+        <w:rPr>
+          <w:rFonts w:cstheme="minorHAnsi"/>
+          <w:color w:val="000000" w:themeColor="text1"/>
+        </w:rPr>
+      </w:pPr>
+      <w:r>
+        <w:rPr>
+          <w:rFonts w:cstheme="minorHAnsi"/>
+          <w:color w:val="000000" w:themeColor="text1"/>
+        </w:rPr>
+        <w:t>Example: GET /</w:t>
+      </w:r>
+      <w:proofErr w:type="spellStart"/>
+      <w:r>
+        <w:rPr>
+          <w:rFonts w:cstheme="minorHAnsi"/>
+          <w:color w:val="000000" w:themeColor="text1"/>
+        </w:rPr>
+        <w:t>api</w:t>
+      </w:r>
+      <w:proofErr w:type="spellEnd"/>
+      <w:r>
+        <w:rPr>
+          <w:rFonts w:cstheme="minorHAnsi"/>
+          <w:color w:val="000000" w:themeColor="text1"/>
+        </w:rPr>
+        <w:t>/user/messages/60d21b4667d0d8992e610c85 (where the last part is the </w:t>
+      </w:r>
+      <w:proofErr w:type="spellStart"/>
+      <w:r>
+        <w:rPr>
+          <w:rFonts w:cstheme="minorHAnsi"/>
+          <w:color w:val="000000" w:themeColor="text1"/>
+        </w:rPr>
+        <w:fldChar w:fldCharType="begin"/>
+      </w:r>
+      <w:r>
+        <w:rPr>
+          <w:rFonts w:cstheme="minorHAnsi"/>
+          <w:color w:val="000000" w:themeColor="text1"/>
+        </w:rPr>
+        <w:instrText xml:space="preserve"> HYPERLINK "vscode-file://vscode-app/c:/Users/Acer/AppData/Local/Programs/Microsoft%20VS%20Code/resources/app/out/vs/code/electron-browser/workbench/workbench.html" \o "" </w:instrText>
+      </w:r>
+      <w:r>
+        <w:rPr>
+          <w:rFonts w:cstheme="minorHAnsi"/>
+          <w:color w:val="000000" w:themeColor="text1"/>
+        </w:rPr>
+        <w:fldChar w:fldCharType="separate"/>
+      </w:r>
+      <w:r>
+        <w:rPr>
+          <w:rStyle w:val="Hyperlink"/>
+          <w:rFonts w:cstheme="minorHAnsi"/>
+        </w:rPr>
+        <w:t>appointmentId</w:t>
+      </w:r>
+      <w:proofErr w:type="spellEnd"/>
+      <w:r>
+        <w:rPr>
+          <w:rFonts w:cstheme="minorHAnsi"/>
+          <w:color w:val="000000" w:themeColor="text1"/>
+        </w:rPr>
+        <w:fldChar w:fldCharType="end"/>
+      </w:r>
+      <w:r>
+        <w:rPr>
+          <w:rFonts w:cstheme="minorHAnsi"/>
+          <w:color w:val="000000" w:themeColor="text1"/>
+        </w:rPr>
+        <w:t>).</w:t>
+      </w:r>
+    </w:p>
+    <w:p>
+      <w:pPr>
+        <w:pStyle w:val="NormalWeb"/>
+        <w:numPr>
+          <w:ilvl w:val="0"/>
+          <w:numId w:val="33"/>
+        </w:numPr>
+        <w:rPr>
+          <w:rFonts w:cstheme="minorHAnsi"/>
+          <w:color w:val="000000" w:themeColor="text1"/>
+        </w:rPr>
+      </w:pPr>
+      <w:r>
+        <w:rPr>
+          <w:rFonts w:cstheme="minorHAnsi"/>
+          <w:b/>
+          <w:bCs/>
+          <w:color w:val="000000" w:themeColor="text1"/>
+        </w:rPr>
+        <w:t>Authentication (Middleware)</w:t>
+      </w:r>
+      <w:r>
+        <w:rPr>
+          <w:rFonts w:cstheme="minorHAnsi"/>
+          <w:color w:val="000000" w:themeColor="text1"/>
+        </w:rPr>
+        <w:t>:</w:t>
+      </w:r>
+    </w:p>
+    <w:p>
+      <w:pPr>
+        <w:pStyle w:val="NormalWeb"/>
+        <w:numPr>
+          <w:ilvl w:val="1"/>
+          <w:numId w:val="33"/>
+        </w:numPr>
+        <w:rPr>
+          <w:rFonts w:cstheme="minorHAnsi"/>
+          <w:color w:val="000000" w:themeColor="text1"/>
+        </w:rPr>
+      </w:pPr>
+      <w:r>
+        <w:rPr>
+          <w:rFonts w:cstheme="minorHAnsi"/>
+          <w:color w:val="000000" w:themeColor="text1"/>
+        </w:rPr>
+        <w:t>This works exactly the same as before. The </w:t>
+      </w:r>
+      <w:proofErr w:type="spellStart"/>
+      <w:r>
+        <w:rPr>
+          <w:rFonts w:cstheme="minorHAnsi"/>
+          <w:color w:val="000000" w:themeColor="text1"/>
+        </w:rPr>
+        <w:fldChar w:fldCharType="begin"/>
+      </w:r>
+      <w:r>
+        <w:rPr>
+          <w:rFonts w:cstheme="minorHAnsi"/>
+          <w:color w:val="000000" w:themeColor="text1"/>
+        </w:rPr>
+        <w:instrText xml:space="preserve"> HYPERLINK "vscode-file://vscode-app/c:/Users/Acer/AppData/Local/Programs/Microsoft%20VS%20Code/resources/app/out/vs/code/electron-browser/workbench/workbench.html" \o "" </w:instrText>
+      </w:r>
+      <w:r>
+        <w:rPr>
+          <w:rFonts w:cstheme="minorHAnsi"/>
+          <w:color w:val="000000" w:themeColor="text1"/>
+        </w:rPr>
+        <w:fldChar w:fldCharType="separate"/>
+      </w:r>
+      <w:r>
+        <w:rPr>
+          <w:rStyle w:val="Hyperlink"/>
+          <w:rFonts w:cstheme="minorHAnsi"/>
+        </w:rPr>
+        <w:t>authUser</w:t>
+      </w:r>
+      <w:proofErr w:type="spellEnd"/>
+      <w:r>
+        <w:rPr>
+          <w:rFonts w:cstheme="minorHAnsi"/>
+          <w:color w:val="000000" w:themeColor="text1"/>
+        </w:rPr>
+        <w:fldChar w:fldCharType="end"/>
+      </w:r>
+      <w:r>
+        <w:rPr>
+          <w:rFonts w:cstheme="minorHAnsi"/>
+          <w:color w:val="000000" w:themeColor="text1"/>
+        </w:rPr>
+        <w:t> or </w:t>
+      </w:r>
+      <w:proofErr w:type="spellStart"/>
+      <w:r>
+        <w:rPr>
+          <w:rFonts w:cstheme="minorHAnsi"/>
+          <w:color w:val="000000" w:themeColor="text1"/>
+        </w:rPr>
+        <w:fldChar w:fldCharType="begin"/>
+      </w:r>
+      <w:r>
+        <w:rPr>
+          <w:rFonts w:cstheme="minorHAnsi"/>
+          <w:color w:val="000000" w:themeColor="text1"/>
+        </w:rPr>
+        <w:instrText xml:space="preserve"> HYPERLINK "vscode-file://vscode-app/c:/Users/Acer/AppData/Local/Programs/Microsoft%20VS%20Code/resources/app/out/vs/code/electron-browser/workbench/workbench.html" \o "" </w:instrText>
+      </w:r>
+      <w:r>
+        <w:rPr>
+          <w:rFonts w:cstheme="minorHAnsi"/>
+          <w:color w:val="000000" w:themeColor="text1"/>
+        </w:rPr>
+        <w:fldChar w:fldCharType="separate"/>
+      </w:r>
+      <w:r>
+        <w:rPr>
+          <w:rStyle w:val="Hyperlink"/>
+          <w:rFonts w:cstheme="minorHAnsi"/>
+        </w:rPr>
+        <w:t>authDoctor</w:t>
+      </w:r>
+      <w:proofErr w:type="spellEnd"/>
+      <w:r>
+        <w:rPr>
+          <w:rFonts w:cstheme="minorHAnsi"/>
+          <w:color w:val="000000" w:themeColor="text1"/>
+        </w:rPr>
+        <w:fldChar w:fldCharType="end"/>
+      </w:r>
+      <w:r>
+        <w:rPr>
+          <w:rFonts w:cstheme="minorHAnsi"/>
+          <w:color w:val="000000" w:themeColor="text1"/>
+        </w:rPr>
+        <w:t> middleware verifies the user and adds their ID and role (</w:t>
+      </w:r>
+      <w:proofErr w:type="spellStart"/>
+      <w:r>
+        <w:rPr>
+          <w:rFonts w:cstheme="minorHAnsi"/>
+          <w:color w:val="000000" w:themeColor="text1"/>
+        </w:rPr>
+        <w:fldChar w:fldCharType="begin"/>
+      </w:r>
+      <w:r>
+        <w:rPr>
+          <w:rFonts w:cstheme="minorHAnsi"/>
+          <w:color w:val="000000" w:themeColor="text1"/>
+        </w:rPr>
+        <w:instrText xml:space="preserve"> HYPERLINK "vscode-file://vscode-app/c:/Users/Acer/AppData/Local/Programs/Microsoft%20VS%20Code/resources/app/out/vs/code/electron-browser/workbench/workbench.html" \o "" </w:instrText>
+      </w:r>
+      <w:r>
+        <w:rPr>
+          <w:rFonts w:cstheme="minorHAnsi"/>
+          <w:color w:val="000000" w:themeColor="text1"/>
+        </w:rPr>
+        <w:fldChar w:fldCharType="separate"/>
+      </w:r>
+      <w:r>
+        <w:rPr>
+          <w:rStyle w:val="Hyperlink"/>
+          <w:rFonts w:cstheme="minorHAnsi"/>
+        </w:rPr>
+        <w:t>userType</w:t>
+      </w:r>
+      <w:proofErr w:type="spellEnd"/>
+      <w:r>
+        <w:rPr>
+          <w:rFonts w:cstheme="minorHAnsi"/>
+          <w:color w:val="000000" w:themeColor="text1"/>
+        </w:rPr>
+        <w:fldChar w:fldCharType="end"/>
+      </w:r>
+      <w:r>
+        <w:rPr>
+          <w:rFonts w:cstheme="minorHAnsi"/>
+          <w:color w:val="000000" w:themeColor="text1"/>
+        </w:rPr>
+        <w:t>) to the </w:t>
+      </w:r>
+      <w:proofErr w:type="spellStart"/>
+      <w:r>
+        <w:rPr>
+          <w:rFonts w:cstheme="minorHAnsi"/>
+          <w:color w:val="000000" w:themeColor="text1"/>
+        </w:rPr>
+        <w:fldChar w:fldCharType="begin"/>
+      </w:r>
+      <w:r>
+        <w:rPr>
+          <w:rFonts w:cstheme="minorHAnsi"/>
+          <w:color w:val="000000" w:themeColor="text1"/>
+        </w:rPr>
+        <w:instrText xml:space="preserve"> HYPERLINK "vscode-file://vscode-app/c:/Users/Acer/AppData/Local/Programs/Microsoft%20VS%20Code/resources/app/out/vs/code/electron-browser/workbench/workbench.html" \o "" </w:instrText>
+      </w:r>
+      <w:r>
+        <w:rPr>
+          <w:rFonts w:cstheme="minorHAnsi"/>
+          <w:color w:val="000000" w:themeColor="text1"/>
+        </w:rPr>
+        <w:fldChar w:fldCharType="separate"/>
+      </w:r>
+      <w:r>
+        <w:rPr>
+          <w:rStyle w:val="Hyperlink"/>
+          <w:rFonts w:cstheme="minorHAnsi"/>
+        </w:rPr>
+        <w:t>req</w:t>
+      </w:r>
+      <w:proofErr w:type="spellEnd"/>
+      <w:r>
+        <w:rPr>
+          <w:rFonts w:cstheme="minorHAnsi"/>
+          <w:color w:val="000000" w:themeColor="text1"/>
+        </w:rPr>
+        <w:fldChar w:fldCharType="end"/>
+      </w:r>
+      <w:r>
+        <w:rPr>
+          <w:rFonts w:cstheme="minorHAnsi"/>
+          <w:color w:val="000000" w:themeColor="text1"/>
+        </w:rPr>
+        <w:t> object.</w:t>
+      </w:r>
+    </w:p>
+    <w:p>
+      <w:pPr>
+        <w:pStyle w:val="NormalWeb"/>
+        <w:numPr>
+          <w:ilvl w:val="0"/>
+          <w:numId w:val="33"/>
+        </w:numPr>
+        <w:rPr>
+          <w:rFonts w:cstheme="minorHAnsi"/>
+          <w:color w:val="000000" w:themeColor="text1"/>
+        </w:rPr>
+      </w:pPr>
+      <w:r>
+        <w:rPr>
+          <w:rFonts w:cstheme="minorHAnsi"/>
+          <w:b/>
+          <w:bCs/>
+          <w:color w:val="000000" w:themeColor="text1"/>
+        </w:rPr>
+        <w:t>The Controller (</w:t>
+      </w:r>
+      <w:proofErr w:type="spellStart"/>
+      <w:r>
+        <w:rPr>
+          <w:rFonts w:cstheme="minorHAnsi"/>
+          <w:b/>
+          <w:bCs/>
+          <w:color w:val="000000" w:themeColor="text1"/>
+        </w:rPr>
+        <w:fldChar w:fldCharType="begin"/>
+      </w:r>
+      <w:r>
+        <w:rPr>
+          <w:rFonts w:cstheme="minorHAnsi"/>
+          <w:b/>
+          <w:bCs/>
+          <w:color w:val="000000" w:themeColor="text1"/>
+        </w:rPr>
+        <w:instrText xml:space="preserve"> HYPERLINK "vscode-file://vscode-app/c:/Users/Acer/AppData/Local/Programs/Microsoft%20VS%20Code/resources/app/out/vs/code/electron-browser/workbench/workbench.html" \o "" </w:instrText>
+      </w:r>
+      <w:r>
+        <w:rPr>
+          <w:rFonts w:cstheme="minorHAnsi"/>
+          <w:b/>
+          <w:bCs/>
+          <w:color w:val="000000" w:themeColor="text1"/>
+        </w:rPr>
+        <w:fldChar w:fldCharType="separate"/>
+      </w:r>
+      <w:r>
+        <w:rPr>
+          <w:rStyle w:val="Hyperlink"/>
+          <w:rFonts w:cstheme="minorHAnsi"/>
+        </w:rPr>
+        <w:t>getMessages</w:t>
+      </w:r>
+      <w:proofErr w:type="spellEnd"/>
+      <w:r>
+        <w:rPr>
+          <w:rFonts w:cstheme="minorHAnsi"/>
+          <w:color w:val="000000" w:themeColor="text1"/>
+        </w:rPr>
+        <w:fldChar w:fldCharType="end"/>
+      </w:r>
+      <w:r>
+        <w:rPr>
+          <w:rFonts w:cstheme="minorHAnsi"/>
+          <w:b/>
+          <w:bCs/>
+          <w:color w:val="000000" w:themeColor="text1"/>
+        </w:rPr>
+        <w:t> in </w:t>
+      </w:r>
+      <w:hyperlink r:id="rId26" w:tooltip="" w:history="1">
+        <w:r>
+          <w:rPr>
+            <w:rStyle w:val="Hyperlink"/>
+            <w:rFonts w:cstheme="minorHAnsi"/>
+          </w:rPr>
+          <w:t>messageController.js</w:t>
+        </w:r>
+      </w:hyperlink>
+      <w:r>
+        <w:rPr>
+          <w:rFonts w:cstheme="minorHAnsi"/>
+          <w:b/>
+          <w:bCs/>
+          <w:color w:val="000000" w:themeColor="text1"/>
+        </w:rPr>
+        <w:t>)</w:t>
+      </w:r>
+      <w:r>
+        <w:rPr>
+          <w:rFonts w:cstheme="minorHAnsi"/>
+          <w:color w:val="000000" w:themeColor="text1"/>
+        </w:rPr>
+        <w:t>:</w:t>
+      </w:r>
+    </w:p>
+    <w:p>
+      <w:pPr>
+        <w:pStyle w:val="NormalWeb"/>
+        <w:numPr>
+          <w:ilvl w:val="1"/>
+          <w:numId w:val="33"/>
+        </w:numPr>
+        <w:rPr>
+          <w:rFonts w:cstheme="minorHAnsi"/>
+          <w:color w:val="000000" w:themeColor="text1"/>
+        </w:rPr>
+      </w:pPr>
+      <w:r>
+        <w:rPr>
+          <w:rFonts w:cstheme="minorHAnsi"/>
+          <w:color w:val="000000" w:themeColor="text1"/>
+        </w:rPr>
+        <w:t>The request is passed to the </w:t>
+      </w:r>
+      <w:proofErr w:type="spellStart"/>
+      <w:r>
+        <w:rPr>
+          <w:rFonts w:cstheme="minorHAnsi"/>
+          <w:color w:val="000000" w:themeColor="text1"/>
+        </w:rPr>
+        <w:fldChar w:fldCharType="begin"/>
+      </w:r>
+      <w:r>
+        <w:rPr>
+          <w:rFonts w:cstheme="minorHAnsi"/>
+          <w:color w:val="000000" w:themeColor="text1"/>
+        </w:rPr>
+        <w:instrText xml:space="preserve"> HYPERLINK "vscode-file://vscode-app/c:/Users/Acer/AppData/Local/Programs/Microsoft%20VS%20Code/resources/app/out/vs/code/electron-browser/workbench/workbench.html" \o "" </w:instrText>
+      </w:r>
+      <w:r>
+        <w:rPr>
+          <w:rFonts w:cstheme="minorHAnsi"/>
+          <w:color w:val="000000" w:themeColor="text1"/>
+        </w:rPr>
+        <w:fldChar w:fldCharType="separate"/>
+      </w:r>
+      <w:r>
+        <w:rPr>
+          <w:rStyle w:val="Hyperlink"/>
+          <w:rFonts w:cstheme="minorHAnsi"/>
+        </w:rPr>
+        <w:t>getMessages</w:t>
+      </w:r>
+      <w:proofErr w:type="spellEnd"/>
+      <w:r>
+        <w:rPr>
+          <w:rFonts w:cstheme="minorHAnsi"/>
+          <w:color w:val="000000" w:themeColor="text1"/>
+        </w:rPr>
+        <w:fldChar w:fldCharType="end"/>
+      </w:r>
+      <w:r>
+        <w:rPr>
+          <w:rFonts w:cstheme="minorHAnsi"/>
+          <w:color w:val="000000" w:themeColor="text1"/>
+        </w:rPr>
+        <w:t> function.</w:t>
+      </w:r>
+    </w:p>
+    <w:p>
+      <w:pPr>
+        <w:pStyle w:val="NormalWeb"/>
+        <w:numPr>
+          <w:ilvl w:val="1"/>
+          <w:numId w:val="33"/>
+        </w:numPr>
+        <w:rPr>
+          <w:rFonts w:cstheme="minorHAnsi"/>
+          <w:color w:val="000000" w:themeColor="text1"/>
+        </w:rPr>
+      </w:pPr>
+      <w:r>
+        <w:rPr>
+          <w:rFonts w:cstheme="minorHAnsi"/>
+          <w:b/>
+          <w:bCs/>
+          <w:color w:val="000000" w:themeColor="text1"/>
+        </w:rPr>
+        <w:t>Step A: Authorization</w:t>
+      </w:r>
+      <w:r>
+        <w:rPr>
+          <w:rFonts w:cstheme="minorHAnsi"/>
+          <w:color w:val="000000" w:themeColor="text1"/>
+        </w:rPr>
+        <w:t>: It first checks if the logged-in user is actually a participant in the requested appointment. This prevents users from snooping on other people's conversations.</w:t>
+      </w:r>
+    </w:p>
+    <w:p>
+      <w:pPr>
+        <w:pStyle w:val="NormalWeb"/>
+        <w:numPr>
+          <w:ilvl w:val="1"/>
+          <w:numId w:val="33"/>
+        </w:numPr>
+        <w:rPr>
+          <w:rFonts w:cstheme="minorHAnsi"/>
+          <w:color w:val="000000" w:themeColor="text1"/>
+        </w:rPr>
+      </w:pPr>
+      <w:r>
+        <w:rPr>
+          <w:rFonts w:cstheme="minorHAnsi"/>
+          <w:b/>
+          <w:bCs/>
+          <w:color w:val="000000" w:themeColor="text1"/>
+        </w:rPr>
+        <w:t>Step B: Mark as Read (The Core Logic)</w:t>
+      </w:r>
+      <w:r>
+        <w:rPr>
+          <w:rFonts w:cstheme="minorHAnsi"/>
+          <w:color w:val="000000" w:themeColor="text1"/>
+        </w:rPr>
+        <w:t>: Before fetching the messages, it performs an </w:t>
+      </w:r>
+      <w:proofErr w:type="spellStart"/>
+      <w:r>
+        <w:rPr>
+          <w:rFonts w:cstheme="minorHAnsi"/>
+          <w:color w:val="000000" w:themeColor="text1"/>
+        </w:rPr>
+        <w:fldChar w:fldCharType="begin"/>
+      </w:r>
+      <w:r>
+        <w:rPr>
+          <w:rFonts w:cstheme="minorHAnsi"/>
+          <w:color w:val="000000" w:themeColor="text1"/>
+        </w:rPr>
+        <w:instrText xml:space="preserve"> HYPERLINK "vscode-file://vscode-app/c:/Users/Acer/AppData/Local/Programs/Microsoft%20VS%20Code/resources/app/out/vs/code/electron-browser/workbench/workbench.html" \o "" </w:instrText>
+      </w:r>
+      <w:r>
+        <w:rPr>
+          <w:rFonts w:cstheme="minorHAnsi"/>
+          <w:color w:val="000000" w:themeColor="text1"/>
+        </w:rPr>
+        <w:fldChar w:fldCharType="separate"/>
+      </w:r>
+      <w:r>
+        <w:rPr>
+          <w:rStyle w:val="Hyperlink"/>
+          <w:rFonts w:cstheme="minorHAnsi"/>
+        </w:rPr>
+        <w:t>updateMany</w:t>
+      </w:r>
+      <w:proofErr w:type="spellEnd"/>
+      <w:r>
+        <w:rPr>
+          <w:rFonts w:cstheme="minorHAnsi"/>
+          <w:color w:val="000000" w:themeColor="text1"/>
+        </w:rPr>
+        <w:fldChar w:fldCharType="end"/>
+      </w:r>
+      <w:r>
+        <w:rPr>
+          <w:rFonts w:cstheme="minorHAnsi"/>
+          <w:color w:val="000000" w:themeColor="text1"/>
+        </w:rPr>
+        <w:t> query on the </w:t>
+      </w:r>
+      <w:proofErr w:type="spellStart"/>
+      <w:r>
+        <w:rPr>
+          <w:rFonts w:cstheme="minorHAnsi"/>
+          <w:color w:val="000000" w:themeColor="text1"/>
+        </w:rPr>
+        <w:fldChar w:fldCharType="begin"/>
+      </w:r>
+      <w:r>
+        <w:rPr>
+          <w:rFonts w:cstheme="minorHAnsi"/>
+          <w:color w:val="000000" w:themeColor="text1"/>
+        </w:rPr>
+        <w:instrText xml:space="preserve"> HYPERLINK "vscode-file://vscode-app/c:/Users/Acer/AppData/Local/Programs/Microsoft%20VS%20Code/resources/app/out/vs/code/electron-browser/workbench/workbench.html" \o "" </w:instrText>
+      </w:r>
+      <w:r>
+        <w:rPr>
+          <w:rFonts w:cstheme="minorHAnsi"/>
+          <w:color w:val="000000" w:themeColor="text1"/>
+        </w:rPr>
+        <w:fldChar w:fldCharType="separate"/>
+      </w:r>
+      <w:r>
+        <w:rPr>
+          <w:rStyle w:val="Hyperlink"/>
+          <w:rFonts w:cstheme="minorHAnsi"/>
+        </w:rPr>
+        <w:t>messageModel</w:t>
+      </w:r>
+      <w:proofErr w:type="spellEnd"/>
+      <w:r>
+        <w:rPr>
+          <w:rFonts w:cstheme="minorHAnsi"/>
+          <w:color w:val="000000" w:themeColor="text1"/>
+        </w:rPr>
+        <w:fldChar w:fldCharType="end"/>
+      </w:r>
+      <w:r>
+        <w:rPr>
+          <w:rFonts w:cstheme="minorHAnsi"/>
+          <w:color w:val="000000" w:themeColor="text1"/>
+        </w:rPr>
+        <w:t>. This query finds all messages that meet the following conditions:</w:t>
+      </w:r>
+    </w:p>
+    <w:p>
+      <w:pPr>
+        <w:pStyle w:val="NormalWeb"/>
+        <w:numPr>
+          <w:ilvl w:val="2"/>
+          <w:numId w:val="33"/>
+        </w:numPr>
+        <w:rPr>
+          <w:rFonts w:cstheme="minorHAnsi"/>
+          <w:color w:val="000000" w:themeColor="text1"/>
+        </w:rPr>
+      </w:pPr>
+      <w:r>
+        <w:rPr>
+          <w:rFonts w:cstheme="minorHAnsi"/>
+          <w:color w:val="000000" w:themeColor="text1"/>
+        </w:rPr>
+        <w:t>They belong to the specific </w:t>
+      </w:r>
+      <w:proofErr w:type="spellStart"/>
+      <w:r>
+        <w:rPr>
+          <w:rFonts w:cstheme="minorHAnsi"/>
+          <w:color w:val="000000" w:themeColor="text1"/>
+        </w:rPr>
+        <w:fldChar w:fldCharType="begin"/>
+      </w:r>
+      <w:r>
+        <w:rPr>
+          <w:rFonts w:cstheme="minorHAnsi"/>
+          <w:color w:val="000000" w:themeColor="text1"/>
+        </w:rPr>
+        <w:instrText xml:space="preserve"> HYPERLINK "vscode-file://vscode-app/c:/Users/Acer/AppData/Local/Programs/Microsoft%20VS%20Code/resources/app/out/vs/code/electron-browser/workbench/workbench.html" \o "" </w:instrText>
+      </w:r>
+      <w:r>
+        <w:rPr>
+          <w:rFonts w:cstheme="minorHAnsi"/>
+          <w:color w:val="000000" w:themeColor="text1"/>
+        </w:rPr>
+        <w:fldChar w:fldCharType="separate"/>
+      </w:r>
+      <w:r>
+        <w:rPr>
+          <w:rStyle w:val="Hyperlink"/>
+          <w:rFonts w:cstheme="minorHAnsi"/>
+        </w:rPr>
+        <w:t>appointmentId</w:t>
+      </w:r>
+      <w:proofErr w:type="spellEnd"/>
+      <w:r>
+        <w:rPr>
+          <w:rFonts w:cstheme="minorHAnsi"/>
+          <w:color w:val="000000" w:themeColor="text1"/>
+        </w:rPr>
+        <w:fldChar w:fldCharType="end"/>
+      </w:r>
+      <w:r>
+        <w:rPr>
+          <w:rFonts w:cstheme="minorHAnsi"/>
+          <w:color w:val="000000" w:themeColor="text1"/>
+        </w:rPr>
+        <w:t> from the request URL.</w:t>
+      </w:r>
+    </w:p>
+    <w:p>
+      <w:pPr>
+        <w:pStyle w:val="NormalWeb"/>
+        <w:numPr>
+          <w:ilvl w:val="2"/>
+          <w:numId w:val="33"/>
+        </w:numPr>
+        <w:rPr>
+          <w:rFonts w:cstheme="minorHAnsi"/>
+          <w:color w:val="000000" w:themeColor="text1"/>
+        </w:rPr>
+      </w:pPr>
+      <w:r>
+        <w:rPr>
+          <w:rFonts w:cstheme="minorHAnsi"/>
+          <w:color w:val="000000" w:themeColor="text1"/>
+        </w:rPr>
+        <w:t>Their </w:t>
+      </w:r>
+      <w:proofErr w:type="spellStart"/>
+      <w:r>
+        <w:rPr>
+          <w:rFonts w:cstheme="minorHAnsi"/>
+          <w:color w:val="000000" w:themeColor="text1"/>
+        </w:rPr>
+        <w:fldChar w:fldCharType="begin"/>
+      </w:r>
+      <w:r>
+        <w:rPr>
+          <w:rFonts w:cstheme="minorHAnsi"/>
+          <w:color w:val="000000" w:themeColor="text1"/>
+        </w:rPr>
+        <w:instrText xml:space="preserve"> HYPERLINK "vscode-file://vscode-app/c:/Users/Acer/AppData/Local/Programs/Microsoft%20VS%20Code/resources/app/out/vs/code/electron-browser/workbench/workbench.html" \o "" </w:instrText>
+      </w:r>
+      <w:r>
+        <w:rPr>
+          <w:rFonts w:cstheme="minorHAnsi"/>
+          <w:color w:val="000000" w:themeColor="text1"/>
+        </w:rPr>
+        <w:fldChar w:fldCharType="separate"/>
+      </w:r>
+      <w:r>
+        <w:rPr>
+          <w:rStyle w:val="Hyperlink"/>
+          <w:rFonts w:cstheme="minorHAnsi"/>
+        </w:rPr>
+        <w:t>senderType</w:t>
+      </w:r>
+      <w:proofErr w:type="spellEnd"/>
+      <w:r>
+        <w:rPr>
+          <w:rFonts w:cstheme="minorHAnsi"/>
+          <w:color w:val="000000" w:themeColor="text1"/>
+        </w:rPr>
+        <w:fldChar w:fldCharType="end"/>
+      </w:r>
+      <w:r>
+        <w:rPr>
+          <w:rFonts w:cstheme="minorHAnsi"/>
+          <w:color w:val="000000" w:themeColor="text1"/>
+        </w:rPr>
+        <w:t> is the </w:t>
+      </w:r>
+      <w:r>
+        <w:rPr>
+          <w:rFonts w:cstheme="minorHAnsi"/>
+          <w:i/>
+          <w:iCs/>
+          <w:color w:val="000000" w:themeColor="text1"/>
+        </w:rPr>
+        <w:t>opposite</w:t>
+      </w:r>
+      <w:r>
+        <w:rPr>
+          <w:rFonts w:cstheme="minorHAnsi"/>
+          <w:color w:val="000000" w:themeColor="text1"/>
+        </w:rPr>
+        <w:t> of the current user's role.</w:t>
+      </w:r>
+    </w:p>
+    <w:p>
+      <w:pPr>
+        <w:pStyle w:val="NormalWeb"/>
+        <w:numPr>
+          <w:ilvl w:val="2"/>
+          <w:numId w:val="33"/>
+        </w:numPr>
+        <w:rPr>
+          <w:rFonts w:cstheme="minorHAnsi"/>
+          <w:color w:val="000000" w:themeColor="text1"/>
+        </w:rPr>
+      </w:pPr>
+      <w:r>
+        <w:rPr>
+          <w:rFonts w:cstheme="minorHAnsi"/>
+          <w:color w:val="000000" w:themeColor="text1"/>
+        </w:rPr>
+        <w:t>Their </w:t>
+      </w:r>
+      <w:hyperlink r:id="rId27" w:tooltip="" w:history="1">
+        <w:r>
+          <w:rPr>
+            <w:rStyle w:val="Hyperlink"/>
+            <w:rFonts w:cstheme="minorHAnsi"/>
+          </w:rPr>
+          <w:t>isRead</w:t>
+        </w:r>
+      </w:hyperlink>
+      <w:r>
+        <w:rPr>
+          <w:rFonts w:cstheme="minorHAnsi"/>
+          <w:color w:val="000000" w:themeColor="text1"/>
+        </w:rPr>
+        <w:t> status is false.</w:t>
+      </w:r>
+    </w:p>
+    <w:p>
+      <w:pPr>
+        <w:pStyle w:val="NormalWeb"/>
+        <w:numPr>
+          <w:ilvl w:val="1"/>
+          <w:numId w:val="33"/>
+        </w:numPr>
+        <w:rPr>
+          <w:rFonts w:cstheme="minorHAnsi"/>
+          <w:color w:val="000000" w:themeColor="text1"/>
+        </w:rPr>
+      </w:pPr>
+      <w:r>
+        <w:rPr>
+          <w:rFonts w:cstheme="minorHAnsi"/>
+          <w:color w:val="000000" w:themeColor="text1"/>
+        </w:rPr>
+        <w:t>For all messages that match, it sets </w:t>
+      </w:r>
+      <w:proofErr w:type="gramStart"/>
+      <w:r>
+        <w:rPr>
+          <w:rFonts w:cstheme="minorHAnsi"/>
+          <w:color w:val="000000" w:themeColor="text1"/>
+        </w:rPr>
+        <w:t>{ isRead</w:t>
+      </w:r>
+      <w:proofErr w:type="gramEnd"/>
+      <w:r>
+        <w:rPr>
+          <w:rFonts w:cstheme="minorHAnsi"/>
+          <w:color w:val="000000" w:themeColor="text1"/>
+        </w:rPr>
+        <w:t>: true }. This is done in a single, efficient database operation.</w:t>
+      </w:r>
+    </w:p>
+    <w:p>
+      <w:pPr>
+        <w:pStyle w:val="NormalWeb"/>
+        <w:numPr>
+          <w:ilvl w:val="1"/>
+          <w:numId w:val="33"/>
+        </w:numPr>
+        <w:rPr>
+          <w:rFonts w:cstheme="minorHAnsi"/>
+          <w:color w:val="000000" w:themeColor="text1"/>
+        </w:rPr>
+      </w:pPr>
+      <w:r>
+        <w:rPr>
+          <w:rFonts w:cstheme="minorHAnsi"/>
+          <w:b/>
+          <w:bCs/>
+          <w:color w:val="000000" w:themeColor="text1"/>
+        </w:rPr>
+        <w:t>Step C: Fetch All Messages</w:t>
+      </w:r>
+      <w:r>
+        <w:rPr>
+          <w:rFonts w:cstheme="minorHAnsi"/>
+          <w:color w:val="000000" w:themeColor="text1"/>
+        </w:rPr>
+        <w:t>: After the update is complete, the function proceeds with its main job: it fetches </w:t>
+      </w:r>
+      <w:r>
+        <w:rPr>
+          <w:rFonts w:cstheme="minorHAnsi"/>
+          <w:i/>
+          <w:iCs/>
+          <w:color w:val="000000" w:themeColor="text1"/>
+        </w:rPr>
+        <w:t>all</w:t>
+      </w:r>
+      <w:r>
+        <w:rPr>
+          <w:rFonts w:cstheme="minorHAnsi"/>
+          <w:color w:val="000000" w:themeColor="text1"/>
+        </w:rPr>
+        <w:t> messages for the </w:t>
+      </w:r>
+      <w:proofErr w:type="spellStart"/>
+      <w:r>
+        <w:rPr>
+          <w:rFonts w:cstheme="minorHAnsi"/>
+          <w:color w:val="000000" w:themeColor="text1"/>
+        </w:rPr>
+        <w:fldChar w:fldCharType="begin"/>
+      </w:r>
+      <w:r>
+        <w:rPr>
+          <w:rFonts w:cstheme="minorHAnsi"/>
+          <w:color w:val="000000" w:themeColor="text1"/>
+        </w:rPr>
+        <w:instrText xml:space="preserve"> HYPERLINK "vscode-file://vscode-app/c:/Users/Acer/AppData/Local/Programs/Microsoft%20VS%20Code/resources/app/out/vs/code/electron-browser/workbench/workbench.html" \o "" </w:instrText>
+      </w:r>
+      <w:r>
+        <w:rPr>
+          <w:rFonts w:cstheme="minorHAnsi"/>
+          <w:color w:val="000000" w:themeColor="text1"/>
+        </w:rPr>
+        <w:fldChar w:fldCharType="separate"/>
+      </w:r>
+      <w:r>
+        <w:rPr>
+          <w:rStyle w:val="Hyperlink"/>
+          <w:rFonts w:cstheme="minorHAnsi"/>
+        </w:rPr>
+        <w:t>appointmentId</w:t>
+      </w:r>
+      <w:proofErr w:type="spellEnd"/>
+      <w:r>
+        <w:rPr>
+          <w:rFonts w:cstheme="minorHAnsi"/>
+          <w:color w:val="000000" w:themeColor="text1"/>
+        </w:rPr>
+        <w:fldChar w:fldCharType="end"/>
+      </w:r>
+      <w:r>
+        <w:rPr>
+          <w:rFonts w:cstheme="minorHAnsi"/>
+          <w:color w:val="000000" w:themeColor="text1"/>
+        </w:rPr>
+        <w:t> (both read and unread, from both sender and receiver) and sorts them by timestamp.</w:t>
+      </w:r>
+    </w:p>
+    <w:p>
+      <w:pPr>
+        <w:pStyle w:val="NormalWeb"/>
+        <w:numPr>
+          <w:ilvl w:val="0"/>
+          <w:numId w:val="33"/>
+        </w:numPr>
+        <w:rPr>
+          <w:rFonts w:cstheme="minorHAnsi"/>
+          <w:color w:val="000000" w:themeColor="text1"/>
+        </w:rPr>
+      </w:pPr>
+      <w:r>
+        <w:rPr>
+          <w:rFonts w:cstheme="minorHAnsi"/>
+          <w:b/>
+          <w:bCs/>
+          <w:color w:val="000000" w:themeColor="text1"/>
+        </w:rPr>
+        <w:t>The Response</w:t>
+      </w:r>
+      <w:r>
+        <w:rPr>
+          <w:rFonts w:cstheme="minorHAnsi"/>
+          <w:color w:val="000000" w:themeColor="text1"/>
+        </w:rPr>
+        <w:t>: The controller sends a JSON response back to the frontend with the full chat history.</w:t>
+      </w:r>
+    </w:p>
+    <w:p>
+      <w:pPr>
+        <w:pStyle w:val="NormalWeb"/>
+        <w:rPr>
+          <w:rFonts w:asciiTheme="minorHAnsi" w:hAnsiTheme="minorHAnsi" w:cstheme="minorHAnsi"/>
+          <w:color w:val="000000" w:themeColor="text1"/>
+        </w:rPr>
+      </w:pPr>
+      <w:r>
+        <w:rPr>
+          <w:rFonts w:asciiTheme="minorHAnsi" w:hAnsiTheme="minorHAnsi" w:cstheme="minorHAnsi"/>
+          <w:color w:val="000000" w:themeColor="text1"/>
+        </w:rPr>
+        <w:t xml:space="preserve">→ </w:t>
+      </w:r>
+      <w:proofErr w:type="gramStart"/>
+      <w:r>
+        <w:rPr>
+          <w:rFonts w:asciiTheme="minorHAnsi" w:hAnsiTheme="minorHAnsi" w:cstheme="minorHAnsi"/>
+          <w:color w:val="000000" w:themeColor="text1"/>
+        </w:rPr>
+        <w:t>client</w:t>
+      </w:r>
+      <w:proofErr w:type="gramEnd"/>
+      <w:r>
+        <w:rPr>
+          <w:rFonts w:asciiTheme="minorHAnsi" w:hAnsiTheme="minorHAnsi" w:cstheme="minorHAnsi"/>
+          <w:color w:val="000000" w:themeColor="text1"/>
+        </w:rPr>
+        <w:t xml:space="preserve"> updates UI.</w:t>
+      </w:r>
+    </w:p>
+    <w:p>
+      <w:pPr>
+        <w:pStyle w:val="NormalWeb"/>
+        <w:rPr>
+          <w:rFonts w:asciiTheme="minorHAnsi" w:hAnsiTheme="minorHAnsi" w:cstheme="minorHAnsi"/>
+          <w:color w:val="000000" w:themeColor="text1"/>
+        </w:rPr>
+      </w:pPr>
+    </w:p>
+    <w:p>
+      <w:pPr>
+        <w:pStyle w:val="NormalWeb"/>
+        <w:rPr>
+          <w:rFonts w:asciiTheme="minorHAnsi" w:hAnsiTheme="minorHAnsi" w:cstheme="minorHAnsi"/>
+          <w:color w:val="000000" w:themeColor="text1"/>
+        </w:rPr>
+      </w:pPr>
+    </w:p>
+    <w:p>
+      <w:pPr>
+        <w:jc w:val="center"/>
+        <w:rPr>
+          <w:rFonts w:cstheme="minorHAnsi"/>
+          <w:sz w:val="37"/>
+          <w:szCs w:val="37"/>
+          <w:u w:val="single"/>
         </w:rPr>
       </w:pPr>
       <w:bookmarkStart w:id="0" w:name="_GoBack"/>
@@ -6473,6 +9262,123 @@
 <file path=word/numbering.xml><?xml version="1.0" encoding="utf-8"?>
 <w:numbering xmlns:wpc="http://schemas.microsoft.com/office/word/2010/wordprocessingCanvas" xmlns:mc="http://schemas.openxmlformats.org/markup-compatibility/2006" xmlns:o="urn:schemas-microsoft-com:office:office" xmlns:r="http://schemas.openxmlformats.org/officeDocument/2006/relationships" xmlns:m="http://schemas.openxmlformats.org/officeDocument/2006/math" xmlns:v="urn:schemas-microsoft-com:vml" xmlns:wp14="http://schemas.microsoft.com/office/word/2010/wordprocessingDrawing" xmlns:wp="http://schemas.openxmlformats.org/drawingml/2006/wordprocessingDrawing" xmlns:w10="urn:schemas-microsoft-com:office:word" xmlns:w="http://schemas.openxmlformats.org/wordprocessingml/2006/main" xmlns:w14="http://schemas.microsoft.com/office/word/2010/wordml" xmlns:w15="http://schemas.microsoft.com/office/word/2012/wordml" xmlns:wpg="http://schemas.microsoft.com/office/word/2010/wordprocessingGroup" xmlns:wpi="http://schemas.microsoft.com/office/word/2010/wordprocessingInk" xmlns:wne="http://schemas.microsoft.com/office/word/2006/wordml" xmlns:wps="http://schemas.microsoft.com/office/word/2010/wordprocessingShape" mc:Ignorable="w14 w15 wp14">
   <w:abstractNum w:abstractNumId="0">
+    <w:nsid w:val="07686014"/>
+    <w:multiLevelType w:val="multilevel"/>
+    <w:tmpl w:val="74BE2728"/>
+    <w:lvl w:ilvl="0">
+      <w:start w:val="1"/>
+      <w:numFmt w:val="decimal"/>
+      <w:lvlText w:val="%1."/>
+      <w:lvlJc w:val="left"/>
+      <w:pPr>
+        <w:tabs>
+          <w:tab w:val="num" w:pos="720"/>
+        </w:tabs>
+        <w:ind w:left="720" w:hanging="360"/>
+      </w:pPr>
+    </w:lvl>
+    <w:lvl w:ilvl="1">
+      <w:start w:val="1"/>
+      <w:numFmt w:val="bullet"/>
+      <w:lvlText w:val="o"/>
+      <w:lvlJc w:val="left"/>
+      <w:pPr>
+        <w:tabs>
+          <w:tab w:val="num" w:pos="1440"/>
+        </w:tabs>
+        <w:ind w:left="1440" w:hanging="360"/>
+      </w:pPr>
+      <w:rPr>
+        <w:rFonts w:ascii="Courier New" w:hAnsi="Courier New" w:hint="default"/>
+        <w:sz w:val="20"/>
+      </w:rPr>
+    </w:lvl>
+    <w:lvl w:ilvl="2">
+      <w:start w:val="1"/>
+      <w:numFmt w:val="decimal"/>
+      <w:lvlText w:val="%3."/>
+      <w:lvlJc w:val="left"/>
+      <w:pPr>
+        <w:tabs>
+          <w:tab w:val="num" w:pos="2160"/>
+        </w:tabs>
+        <w:ind w:left="2160" w:hanging="360"/>
+      </w:pPr>
+    </w:lvl>
+    <w:lvl w:ilvl="3" w:tentative="1">
+      <w:start w:val="1"/>
+      <w:numFmt w:val="decimal"/>
+      <w:lvlText w:val="%4."/>
+      <w:lvlJc w:val="left"/>
+      <w:pPr>
+        <w:tabs>
+          <w:tab w:val="num" w:pos="2880"/>
+        </w:tabs>
+        <w:ind w:left="2880" w:hanging="360"/>
+      </w:pPr>
+    </w:lvl>
+    <w:lvl w:ilvl="4" w:tentative="1">
+      <w:start w:val="1"/>
+      <w:numFmt w:val="decimal"/>
+      <w:lvlText w:val="%5."/>
+      <w:lvlJc w:val="left"/>
+      <w:pPr>
+        <w:tabs>
+          <w:tab w:val="num" w:pos="3600"/>
+        </w:tabs>
+        <w:ind w:left="3600" w:hanging="360"/>
+      </w:pPr>
+    </w:lvl>
+    <w:lvl w:ilvl="5" w:tentative="1">
+      <w:start w:val="1"/>
+      <w:numFmt w:val="decimal"/>
+      <w:lvlText w:val="%6."/>
+      <w:lvlJc w:val="left"/>
+      <w:pPr>
+        <w:tabs>
+          <w:tab w:val="num" w:pos="4320"/>
+        </w:tabs>
+        <w:ind w:left="4320" w:hanging="360"/>
+      </w:pPr>
+    </w:lvl>
+    <w:lvl w:ilvl="6" w:tentative="1">
+      <w:start w:val="1"/>
+      <w:numFmt w:val="decimal"/>
+      <w:lvlText w:val="%7."/>
+      <w:lvlJc w:val="left"/>
+      <w:pPr>
+        <w:tabs>
+          <w:tab w:val="num" w:pos="5040"/>
+        </w:tabs>
+        <w:ind w:left="5040" w:hanging="360"/>
+      </w:pPr>
+    </w:lvl>
+    <w:lvl w:ilvl="7" w:tentative="1">
+      <w:start w:val="1"/>
+      <w:numFmt w:val="decimal"/>
+      <w:lvlText w:val="%8."/>
+      <w:lvlJc w:val="left"/>
+      <w:pPr>
+        <w:tabs>
+          <w:tab w:val="num" w:pos="5760"/>
+        </w:tabs>
+        <w:ind w:left="5760" w:hanging="360"/>
+      </w:pPr>
+    </w:lvl>
+    <w:lvl w:ilvl="8" w:tentative="1">
+      <w:start w:val="1"/>
+      <w:numFmt w:val="decimal"/>
+      <w:lvlText w:val="%9."/>
+      <w:lvlJc w:val="left"/>
+      <w:pPr>
+        <w:tabs>
+          <w:tab w:val="num" w:pos="6480"/>
+        </w:tabs>
+        <w:ind w:left="6480" w:hanging="360"/>
+      </w:pPr>
+    </w:lvl>
+  </w:abstractNum>
+  <w:abstractNum w:abstractNumId="1">
     <w:nsid w:val="08170DFB"/>
     <w:multiLevelType w:val="multilevel"/>
     <w:tmpl w:val="02B0786E"/>
@@ -6585,7 +9491,7 @@
       </w:pPr>
     </w:lvl>
   </w:abstractNum>
-  <w:abstractNum w:abstractNumId="1">
+  <w:abstractNum w:abstractNumId="2">
     <w:nsid w:val="0BF556D2"/>
     <w:multiLevelType w:val="multilevel"/>
     <w:tmpl w:val="1B8C5268"/>
@@ -6734,7 +9640,7 @@
       </w:rPr>
     </w:lvl>
   </w:abstractNum>
-  <w:abstractNum w:abstractNumId="2">
+  <w:abstractNum w:abstractNumId="3">
     <w:nsid w:val="0E022397"/>
     <w:multiLevelType w:val="multilevel"/>
     <w:tmpl w:val="1402FBAE"/>
@@ -6883,7 +9789,7 @@
       </w:rPr>
     </w:lvl>
   </w:abstractNum>
-  <w:abstractNum w:abstractNumId="3">
+  <w:abstractNum w:abstractNumId="4">
     <w:nsid w:val="0E127B46"/>
     <w:multiLevelType w:val="multilevel"/>
     <w:tmpl w:val="D9B47566"/>
@@ -7032,7 +9938,7 @@
       </w:rPr>
     </w:lvl>
   </w:abstractNum>
-  <w:abstractNum w:abstractNumId="4">
+  <w:abstractNum w:abstractNumId="5">
     <w:nsid w:val="0E267D1D"/>
     <w:multiLevelType w:val="multilevel"/>
     <w:tmpl w:val="04AED990"/>
@@ -7181,7 +10087,124 @@
       </w:rPr>
     </w:lvl>
   </w:abstractNum>
-  <w:abstractNum w:abstractNumId="5">
+  <w:abstractNum w:abstractNumId="6">
+    <w:nsid w:val="103C05BA"/>
+    <w:multiLevelType w:val="multilevel"/>
+    <w:tmpl w:val="C6320D88"/>
+    <w:lvl w:ilvl="0">
+      <w:start w:val="1"/>
+      <w:numFmt w:val="decimal"/>
+      <w:lvlText w:val="%1."/>
+      <w:lvlJc w:val="left"/>
+      <w:pPr>
+        <w:tabs>
+          <w:tab w:val="num" w:pos="720"/>
+        </w:tabs>
+        <w:ind w:left="720" w:hanging="360"/>
+      </w:pPr>
+    </w:lvl>
+    <w:lvl w:ilvl="1">
+      <w:start w:val="1"/>
+      <w:numFmt w:val="bullet"/>
+      <w:lvlText w:val="o"/>
+      <w:lvlJc w:val="left"/>
+      <w:pPr>
+        <w:tabs>
+          <w:tab w:val="num" w:pos="1440"/>
+        </w:tabs>
+        <w:ind w:left="1440" w:hanging="360"/>
+      </w:pPr>
+      <w:rPr>
+        <w:rFonts w:ascii="Courier New" w:hAnsi="Courier New" w:hint="default"/>
+        <w:sz w:val="20"/>
+      </w:rPr>
+    </w:lvl>
+    <w:lvl w:ilvl="2">
+      <w:start w:val="1"/>
+      <w:numFmt w:val="decimal"/>
+      <w:lvlText w:val="%3."/>
+      <w:lvlJc w:val="left"/>
+      <w:pPr>
+        <w:tabs>
+          <w:tab w:val="num" w:pos="2160"/>
+        </w:tabs>
+        <w:ind w:left="2160" w:hanging="360"/>
+      </w:pPr>
+    </w:lvl>
+    <w:lvl w:ilvl="3" w:tentative="1">
+      <w:start w:val="1"/>
+      <w:numFmt w:val="decimal"/>
+      <w:lvlText w:val="%4."/>
+      <w:lvlJc w:val="left"/>
+      <w:pPr>
+        <w:tabs>
+          <w:tab w:val="num" w:pos="2880"/>
+        </w:tabs>
+        <w:ind w:left="2880" w:hanging="360"/>
+      </w:pPr>
+    </w:lvl>
+    <w:lvl w:ilvl="4" w:tentative="1">
+      <w:start w:val="1"/>
+      <w:numFmt w:val="decimal"/>
+      <w:lvlText w:val="%5."/>
+      <w:lvlJc w:val="left"/>
+      <w:pPr>
+        <w:tabs>
+          <w:tab w:val="num" w:pos="3600"/>
+        </w:tabs>
+        <w:ind w:left="3600" w:hanging="360"/>
+      </w:pPr>
+    </w:lvl>
+    <w:lvl w:ilvl="5" w:tentative="1">
+      <w:start w:val="1"/>
+      <w:numFmt w:val="decimal"/>
+      <w:lvlText w:val="%6."/>
+      <w:lvlJc w:val="left"/>
+      <w:pPr>
+        <w:tabs>
+          <w:tab w:val="num" w:pos="4320"/>
+        </w:tabs>
+        <w:ind w:left="4320" w:hanging="360"/>
+      </w:pPr>
+    </w:lvl>
+    <w:lvl w:ilvl="6" w:tentative="1">
+      <w:start w:val="1"/>
+      <w:numFmt w:val="decimal"/>
+      <w:lvlText w:val="%7."/>
+      <w:lvlJc w:val="left"/>
+      <w:pPr>
+        <w:tabs>
+          <w:tab w:val="num" w:pos="5040"/>
+        </w:tabs>
+        <w:ind w:left="5040" w:hanging="360"/>
+      </w:pPr>
+    </w:lvl>
+    <w:lvl w:ilvl="7" w:tentative="1">
+      <w:start w:val="1"/>
+      <w:numFmt w:val="decimal"/>
+      <w:lvlText w:val="%8."/>
+      <w:lvlJc w:val="left"/>
+      <w:pPr>
+        <w:tabs>
+          <w:tab w:val="num" w:pos="5760"/>
+        </w:tabs>
+        <w:ind w:left="5760" w:hanging="360"/>
+      </w:pPr>
+    </w:lvl>
+    <w:lvl w:ilvl="8" w:tentative="1">
+      <w:start w:val="1"/>
+      <w:numFmt w:val="decimal"/>
+      <w:lvlText w:val="%9."/>
+      <w:lvlJc w:val="left"/>
+      <w:pPr>
+        <w:tabs>
+          <w:tab w:val="num" w:pos="6480"/>
+        </w:tabs>
+        <w:ind w:left="6480" w:hanging="360"/>
+      </w:pPr>
+    </w:lvl>
+  </w:abstractNum>
+  <w:abstractNum w:abstractNumId="7">
     <w:nsid w:val="1AA30826"/>
     <w:multiLevelType w:val="multilevel"/>
     <w:tmpl w:val="04AED990"/>
@@ -7330,7 +10353,7 @@
       </w:rPr>
     </w:lvl>
   </w:abstractNum>
-  <w:abstractNum w:abstractNumId="6">
+  <w:abstractNum w:abstractNumId="8">
     <w:nsid w:val="1D1B48AF"/>
     <w:multiLevelType w:val="hybridMultilevel"/>
     <w:tmpl w:val="50E24FA4"/>
@@ -7416,7 +10439,7 @@
       </w:pPr>
     </w:lvl>
   </w:abstractNum>
-  <w:abstractNum w:abstractNumId="7">
+  <w:abstractNum w:abstractNumId="9">
     <w:nsid w:val="204522F4"/>
     <w:multiLevelType w:val="hybridMultilevel"/>
     <w:tmpl w:val="57F6D2EE"/>
@@ -7529,7 +10552,7 @@
       </w:rPr>
     </w:lvl>
   </w:abstractNum>
-  <w:abstractNum w:abstractNumId="8">
+  <w:abstractNum w:abstractNumId="10">
     <w:nsid w:val="24C30716"/>
     <w:multiLevelType w:val="multilevel"/>
     <w:tmpl w:val="23F4C10E"/>
@@ -7674,7 +10697,7 @@
       </w:rPr>
     </w:lvl>
   </w:abstractNum>
-  <w:abstractNum w:abstractNumId="9">
+  <w:abstractNum w:abstractNumId="11">
     <w:nsid w:val="25520425"/>
     <w:multiLevelType w:val="multilevel"/>
     <w:tmpl w:val="4C9C5026"/>
@@ -7823,7 +10846,7 @@
       </w:rPr>
     </w:lvl>
   </w:abstractNum>
-  <w:abstractNum w:abstractNumId="10">
+  <w:abstractNum w:abstractNumId="12">
     <w:nsid w:val="25B25F69"/>
     <w:multiLevelType w:val="hybridMultilevel"/>
     <w:tmpl w:val="13EE0B00"/>
@@ -7936,7 +10959,7 @@
       </w:rPr>
     </w:lvl>
   </w:abstractNum>
-  <w:abstractNum w:abstractNumId="11">
+  <w:abstractNum w:abstractNumId="13">
     <w:nsid w:val="31AB2260"/>
     <w:multiLevelType w:val="multilevel"/>
     <w:tmpl w:val="04AED990"/>
@@ -8085,7 +11108,7 @@
       </w:rPr>
     </w:lvl>
   </w:abstractNum>
-  <w:abstractNum w:abstractNumId="12">
+  <w:abstractNum w:abstractNumId="14">
     <w:nsid w:val="343E733C"/>
     <w:multiLevelType w:val="hybridMultilevel"/>
     <w:tmpl w:val="2E8AB754"/>
@@ -8198,7 +11221,7 @@
       </w:rPr>
     </w:lvl>
   </w:abstractNum>
-  <w:abstractNum w:abstractNumId="13">
+  <w:abstractNum w:abstractNumId="15">
     <w:nsid w:val="36F47BCB"/>
     <w:multiLevelType w:val="multilevel"/>
     <w:tmpl w:val="D70EC696"/>
@@ -8311,7 +11334,7 @@
       </w:pPr>
     </w:lvl>
   </w:abstractNum>
-  <w:abstractNum w:abstractNumId="14">
+  <w:abstractNum w:abstractNumId="16">
     <w:nsid w:val="3FDD34B0"/>
     <w:multiLevelType w:val="multilevel"/>
     <w:tmpl w:val="E0826FC8"/>
@@ -8460,7 +11483,7 @@
       </w:rPr>
     </w:lvl>
   </w:abstractNum>
-  <w:abstractNum w:abstractNumId="15">
+  <w:abstractNum w:abstractNumId="17">
     <w:nsid w:val="406933BF"/>
     <w:multiLevelType w:val="multilevel"/>
     <w:tmpl w:val="D17AF51C"/>
@@ -8609,7 +11632,7 @@
       </w:rPr>
     </w:lvl>
   </w:abstractNum>
-  <w:abstractNum w:abstractNumId="16">
+  <w:abstractNum w:abstractNumId="18">
     <w:nsid w:val="4C325E35"/>
     <w:multiLevelType w:val="hybridMultilevel"/>
     <w:tmpl w:val="1B7CAE46"/>
@@ -8701,7 +11724,7 @@
       </w:pPr>
     </w:lvl>
   </w:abstractNum>
-  <w:abstractNum w:abstractNumId="17">
+  <w:abstractNum w:abstractNumId="19">
     <w:nsid w:val="4E060121"/>
     <w:multiLevelType w:val="multilevel"/>
     <w:tmpl w:val="DB387A1A"/>
@@ -8850,7 +11873,7 @@
       </w:rPr>
     </w:lvl>
   </w:abstractNum>
-  <w:abstractNum w:abstractNumId="18">
+  <w:abstractNum w:abstractNumId="20">
     <w:nsid w:val="512E143C"/>
     <w:multiLevelType w:val="multilevel"/>
     <w:tmpl w:val="04AED990"/>
@@ -8999,7 +12022,7 @@
       </w:rPr>
     </w:lvl>
   </w:abstractNum>
-  <w:abstractNum w:abstractNumId="19">
+  <w:abstractNum w:abstractNumId="21">
     <w:nsid w:val="52AA197A"/>
     <w:multiLevelType w:val="multilevel"/>
     <w:tmpl w:val="3EBCFC50"/>
@@ -9148,7 +12171,152 @@
       </w:rPr>
     </w:lvl>
   </w:abstractNum>
-  <w:abstractNum w:abstractNumId="20">
+  <w:abstractNum w:abstractNumId="22">
+    <w:nsid w:val="56C80FA4"/>
+    <w:multiLevelType w:val="multilevel"/>
+    <w:tmpl w:val="5224C4DC"/>
+    <w:lvl w:ilvl="0">
+      <w:start w:val="1"/>
+      <w:numFmt w:val="bullet"/>
+      <w:lvlText w:val=""/>
+      <w:lvlJc w:val="left"/>
+      <w:pPr>
+        <w:tabs>
+          <w:tab w:val="num" w:pos="720"/>
+        </w:tabs>
+        <w:ind w:left="720" w:hanging="360"/>
+      </w:pPr>
+      <w:rPr>
+        <w:rFonts w:ascii="Symbol" w:hAnsi="Symbol" w:hint="default"/>
+        <w:sz w:val="20"/>
+      </w:rPr>
+    </w:lvl>
+    <w:lvl w:ilvl="1">
+      <w:start w:val="1"/>
+      <w:numFmt w:val="decimal"/>
+      <w:lvlText w:val="%2."/>
+      <w:lvlJc w:val="left"/>
+      <w:pPr>
+        <w:tabs>
+          <w:tab w:val="num" w:pos="1440"/>
+        </w:tabs>
+        <w:ind w:left="1440" w:hanging="360"/>
+      </w:pPr>
+    </w:lvl>
+    <w:lvl w:ilvl="2" w:tentative="1">
+      <w:start w:val="1"/>
+      <w:numFmt w:val="bullet"/>
+      <w:lvlText w:val=""/>
+      <w:lvlJc w:val="left"/>
+      <w:pPr>
+        <w:tabs>
+          <w:tab w:val="num" w:pos="2160"/>
+        </w:tabs>
+        <w:ind w:left="2160" w:hanging="360"/>
+      </w:pPr>
+      <w:rPr>
+        <w:rFonts w:ascii="Wingdings" w:hAnsi="Wingdings" w:hint="default"/>
+        <w:sz w:val="20"/>
+      </w:rPr>
+    </w:lvl>
+    <w:lvl w:ilvl="3" w:tentative="1">
+      <w:start w:val="1"/>
+      <w:numFmt w:val="bullet"/>
+      <w:lvlText w:val=""/>
+      <w:lvlJc w:val="left"/>
+      <w:pPr>
+        <w:tabs>
+          <w:tab w:val="num" w:pos="2880"/>
+        </w:tabs>
+        <w:ind w:left="2880" w:hanging="360"/>
+      </w:pPr>
+      <w:rPr>
+        <w:rFonts w:ascii="Wingdings" w:hAnsi="Wingdings" w:hint="default"/>
+        <w:sz w:val="20"/>
+      </w:rPr>
+    </w:lvl>
+    <w:lvl w:ilvl="4" w:tentative="1">
+      <w:start w:val="1"/>
+      <w:numFmt w:val="bullet"/>
+      <w:lvlText w:val=""/>
+      <w:lvlJc w:val="left"/>
+      <w:pPr>
+        <w:tabs>
+          <w:tab w:val="num" w:pos="3600"/>
+        </w:tabs>
+        <w:ind w:left="3600" w:hanging="360"/>
+      </w:pPr>
+      <w:rPr>
+        <w:rFonts w:ascii="Wingdings" w:hAnsi="Wingdings" w:hint="default"/>
+        <w:sz w:val="20"/>
+      </w:rPr>
+    </w:lvl>
+    <w:lvl w:ilvl="5" w:tentative="1">
+      <w:start w:val="1"/>
+      <w:numFmt w:val="bullet"/>
+      <w:lvlText w:val=""/>
+      <w:lvlJc w:val="left"/>
+      <w:pPr>
+        <w:tabs>
+          <w:tab w:val="num" w:pos="4320"/>
+        </w:tabs>
+        <w:ind w:left="4320" w:hanging="360"/>
+      </w:pPr>
+      <w:rPr>
+        <w:rFonts w:ascii="Wingdings" w:hAnsi="Wingdings" w:hint="default"/>
+        <w:sz w:val="20"/>
+      </w:rPr>
+    </w:lvl>
+    <w:lvl w:ilvl="6" w:tentative="1">
+      <w:start w:val="1"/>
+      <w:numFmt w:val="bullet"/>
+      <w:lvlText w:val=""/>
+      <w:lvlJc w:val="left"/>
+      <w:pPr>
+        <w:tabs>
+          <w:tab w:val="num" w:pos="5040"/>
+        </w:tabs>
+        <w:ind w:left="5040" w:hanging="360"/>
+      </w:pPr>
+      <w:rPr>
+        <w:rFonts w:ascii="Wingdings" w:hAnsi="Wingdings" w:hint="default"/>
+        <w:sz w:val="20"/>
+      </w:rPr>
+    </w:lvl>
+    <w:lvl w:ilvl="7" w:tentative="1">
+      <w:start w:val="1"/>
+      <w:numFmt w:val="bullet"/>
+      <w:lvlText w:val=""/>
+      <w:lvlJc w:val="left"/>
+      <w:pPr>
+        <w:tabs>
+          <w:tab w:val="num" w:pos="5760"/>
+        </w:tabs>
+        <w:ind w:left="5760" w:hanging="360"/>
+      </w:pPr>
+      <w:rPr>
+        <w:rFonts w:ascii="Wingdings" w:hAnsi="Wingdings" w:hint="default"/>
+        <w:sz w:val="20"/>
+      </w:rPr>
+    </w:lvl>
+    <w:lvl w:ilvl="8" w:tentative="1">
+      <w:start w:val="1"/>
+      <w:numFmt w:val="bullet"/>
+      <w:lvlText w:val=""/>
+      <w:lvlJc w:val="left"/>
+      <w:pPr>
+        <w:tabs>
+          <w:tab w:val="num" w:pos="6480"/>
+        </w:tabs>
+        <w:ind w:left="6480" w:hanging="360"/>
+      </w:pPr>
+      <w:rPr>
+        <w:rFonts w:ascii="Wingdings" w:hAnsi="Wingdings" w:hint="default"/>
+        <w:sz w:val="20"/>
+      </w:rPr>
+    </w:lvl>
+  </w:abstractNum>
+  <w:abstractNum w:abstractNumId="23">
     <w:nsid w:val="57EE1E24"/>
     <w:multiLevelType w:val="multilevel"/>
     <w:tmpl w:val="04AED990"/>
@@ -9297,7 +12465,7 @@
       </w:rPr>
     </w:lvl>
   </w:abstractNum>
-  <w:abstractNum w:abstractNumId="21">
+  <w:abstractNum w:abstractNumId="24">
     <w:nsid w:val="59637ADC"/>
     <w:multiLevelType w:val="hybridMultilevel"/>
     <w:tmpl w:val="1DDE2710"/>
@@ -9410,7 +12578,120 @@
       </w:rPr>
     </w:lvl>
   </w:abstractNum>
-  <w:abstractNum w:abstractNumId="22">
+  <w:abstractNum w:abstractNumId="25">
+    <w:nsid w:val="5DF25978"/>
+    <w:multiLevelType w:val="multilevel"/>
+    <w:tmpl w:val="11426564"/>
+    <w:lvl w:ilvl="0">
+      <w:start w:val="1"/>
+      <w:numFmt w:val="decimal"/>
+      <w:lvlText w:val="%1."/>
+      <w:lvlJc w:val="left"/>
+      <w:pPr>
+        <w:tabs>
+          <w:tab w:val="num" w:pos="720"/>
+        </w:tabs>
+        <w:ind w:left="720" w:hanging="360"/>
+      </w:pPr>
+    </w:lvl>
+    <w:lvl w:ilvl="1" w:tentative="1">
+      <w:start w:val="1"/>
+      <w:numFmt w:val="decimal"/>
+      <w:lvlText w:val="%2."/>
+      <w:lvlJc w:val="left"/>
+      <w:pPr>
+        <w:tabs>
+          <w:tab w:val="num" w:pos="1440"/>
+        </w:tabs>
+        <w:ind w:left="1440" w:hanging="360"/>
+      </w:pPr>
+    </w:lvl>
+    <w:lvl w:ilvl="2" w:tentative="1">
+      <w:start w:val="1"/>
+      <w:numFmt w:val="decimal"/>
+      <w:lvlText w:val="%3."/>
+      <w:lvlJc w:val="left"/>
+      <w:pPr>
+        <w:tabs>
+          <w:tab w:val="num" w:pos="2160"/>
+        </w:tabs>
+        <w:ind w:left="2160" w:hanging="360"/>
+      </w:pPr>
+    </w:lvl>
+    <w:lvl w:ilvl="3" w:tentative="1">
+      <w:start w:val="1"/>
+      <w:numFmt w:val="decimal"/>
+      <w:lvlText w:val="%4."/>
+      <w:lvlJc w:val="left"/>
+      <w:pPr>
+        <w:tabs>
+          <w:tab w:val="num" w:pos="2880"/>
+        </w:tabs>
+        <w:ind w:left="2880" w:hanging="360"/>
+      </w:pPr>
+    </w:lvl>
+    <w:lvl w:ilvl="4" w:tentative="1">
+      <w:start w:val="1"/>
+      <w:numFmt w:val="decimal"/>
+      <w:lvlText w:val="%5."/>
+      <w:lvlJc w:val="left"/>
+      <w:pPr>
+        <w:tabs>
+          <w:tab w:val="num" w:pos="3600"/>
+        </w:tabs>
+        <w:ind w:left="3600" w:hanging="360"/>
+      </w:pPr>
+    </w:lvl>
+    <w:lvl w:ilvl="5" w:tentative="1">
+      <w:start w:val="1"/>
+      <w:numFmt w:val="decimal"/>
+      <w:lvlText w:val="%6."/>
+      <w:lvlJc w:val="left"/>
+      <w:pPr>
+        <w:tabs>
+          <w:tab w:val="num" w:pos="4320"/>
+        </w:tabs>
+        <w:ind w:left="4320" w:hanging="360"/>
+      </w:pPr>
+    </w:lvl>
+    <w:lvl w:ilvl="6" w:tentative="1">
+      <w:start w:val="1"/>
+      <w:numFmt w:val="decimal"/>
+      <w:lvlText w:val="%7."/>
+      <w:lvlJc w:val="left"/>
+      <w:pPr>
+        <w:tabs>
+          <w:tab w:val="num" w:pos="5040"/>
+        </w:tabs>
+        <w:ind w:left="5040" w:hanging="360"/>
+      </w:pPr>
+    </w:lvl>
+    <w:lvl w:ilvl="7" w:tentative="1">
+      <w:start w:val="1"/>
+      <w:numFmt w:val="decimal"/>
+      <w:lvlText w:val="%8."/>
+      <w:lvlJc w:val="left"/>
+      <w:pPr>
+        <w:tabs>
+          <w:tab w:val="num" w:pos="5760"/>
+        </w:tabs>
+        <w:ind w:left="5760" w:hanging="360"/>
+      </w:pPr>
+    </w:lvl>
+    <w:lvl w:ilvl="8" w:tentative="1">
+      <w:start w:val="1"/>
+      <w:numFmt w:val="decimal"/>
+      <w:lvlText w:val="%9."/>
+      <w:lvlJc w:val="left"/>
+      <w:pPr>
+        <w:tabs>
+          <w:tab w:val="num" w:pos="6480"/>
+        </w:tabs>
+        <w:ind w:left="6480" w:hanging="360"/>
+      </w:pPr>
+    </w:lvl>
+  </w:abstractNum>
+  <w:abstractNum w:abstractNumId="26">
     <w:nsid w:val="603E634C"/>
     <w:multiLevelType w:val="hybridMultilevel"/>
     <w:tmpl w:val="4106F972"/>
@@ -9523,7 +12804,7 @@
       </w:rPr>
     </w:lvl>
   </w:abstractNum>
-  <w:abstractNum w:abstractNumId="23">
+  <w:abstractNum w:abstractNumId="27">
     <w:nsid w:val="68224071"/>
     <w:multiLevelType w:val="hybridMultilevel"/>
     <w:tmpl w:val="06566A02"/>
@@ -9609,7 +12890,7 @@
       </w:pPr>
     </w:lvl>
   </w:abstractNum>
-  <w:abstractNum w:abstractNumId="24">
+  <w:abstractNum w:abstractNumId="28">
     <w:nsid w:val="6F9B4DA7"/>
     <w:multiLevelType w:val="multilevel"/>
     <w:tmpl w:val="640808C8"/>
@@ -9722,7 +13003,7 @@
       </w:pPr>
     </w:lvl>
   </w:abstractNum>
-  <w:abstractNum w:abstractNumId="25">
+  <w:abstractNum w:abstractNumId="29">
     <w:nsid w:val="6FFC7894"/>
     <w:multiLevelType w:val="hybridMultilevel"/>
     <w:tmpl w:val="3E86301E"/>
@@ -9808,7 +13089,7 @@
       </w:pPr>
     </w:lvl>
   </w:abstractNum>
-  <w:abstractNum w:abstractNumId="26">
+  <w:abstractNum w:abstractNumId="30">
     <w:nsid w:val="73803EC7"/>
     <w:multiLevelType w:val="hybridMultilevel"/>
     <w:tmpl w:val="131C5D7C"/>
@@ -9894,7 +13175,7 @@
       </w:pPr>
     </w:lvl>
   </w:abstractNum>
-  <w:abstractNum w:abstractNumId="27">
+  <w:abstractNum w:abstractNumId="31">
     <w:nsid w:val="73861C29"/>
     <w:multiLevelType w:val="multilevel"/>
     <w:tmpl w:val="F3E8C74E"/>
@@ -10043,7 +13324,7 @@
       </w:rPr>
     </w:lvl>
   </w:abstractNum>
-  <w:abstractNum w:abstractNumId="28">
+  <w:abstractNum w:abstractNumId="32">
     <w:nsid w:val="7AF967CC"/>
     <w:multiLevelType w:val="multilevel"/>
     <w:tmpl w:val="A1583EC4"/>
@@ -10193,91 +13474,103 @@
     </w:lvl>
   </w:abstractNum>
   <w:num w:numId="1">
+    <w:abstractNumId w:val="20"/>
+  </w:num>
+  <w:num w:numId="2">
+    <w:abstractNumId w:val="3"/>
+  </w:num>
+  <w:num w:numId="3">
+    <w:abstractNumId w:val="28"/>
+  </w:num>
+  <w:num w:numId="4">
+    <w:abstractNumId w:val="5"/>
+  </w:num>
+  <w:num w:numId="5">
+    <w:abstractNumId w:val="8"/>
+  </w:num>
+  <w:num w:numId="6">
+    <w:abstractNumId w:val="26"/>
+  </w:num>
+  <w:num w:numId="7">
+    <w:abstractNumId w:val="23"/>
+  </w:num>
+  <w:num w:numId="8">
+    <w:abstractNumId w:val="13"/>
+  </w:num>
+  <w:num w:numId="9">
+    <w:abstractNumId w:val="7"/>
+  </w:num>
+  <w:num w:numId="10">
+    <w:abstractNumId w:val="15"/>
+  </w:num>
+  <w:num w:numId="11">
+    <w:abstractNumId w:val="29"/>
+  </w:num>
+  <w:num w:numId="12">
     <w:abstractNumId w:val="18"/>
   </w:num>
-  <w:num w:numId="2">
+  <w:num w:numId="13">
+    <w:abstractNumId w:val="11"/>
+  </w:num>
+  <w:num w:numId="14">
     <w:abstractNumId w:val="2"/>
   </w:num>
-  <w:num w:numId="3">
+  <w:num w:numId="15">
+    <w:abstractNumId w:val="4"/>
+  </w:num>
+  <w:num w:numId="16">
+    <w:abstractNumId w:val="32"/>
+  </w:num>
+  <w:num w:numId="17">
+    <w:abstractNumId w:val="19"/>
+  </w:num>
+  <w:num w:numId="18">
+    <w:abstractNumId w:val="30"/>
+  </w:num>
+  <w:num w:numId="19">
+    <w:abstractNumId w:val="27"/>
+  </w:num>
+  <w:num w:numId="20">
+    <w:abstractNumId w:val="31"/>
+  </w:num>
+  <w:num w:numId="21">
+    <w:abstractNumId w:val="14"/>
+  </w:num>
+  <w:num w:numId="22">
+    <w:abstractNumId w:val="17"/>
+  </w:num>
+  <w:num w:numId="23">
+    <w:abstractNumId w:val="12"/>
+  </w:num>
+  <w:num w:numId="24">
+    <w:abstractNumId w:val="9"/>
+  </w:num>
+  <w:num w:numId="25">
     <w:abstractNumId w:val="24"/>
   </w:num>
-  <w:num w:numId="4">
-    <w:abstractNumId w:val="4"/>
+  <w:num w:numId="26">
+    <w:abstractNumId w:val="1"/>
   </w:num>
-  <w:num w:numId="5">
+  <w:num w:numId="27">
+    <w:abstractNumId w:val="16"/>
+  </w:num>
+  <w:num w:numId="28">
+    <w:abstractNumId w:val="21"/>
+  </w:num>
+  <w:num w:numId="29">
+    <w:abstractNumId w:val="10"/>
+  </w:num>
+  <w:num w:numId="30">
+    <w:abstractNumId w:val="22"/>
+  </w:num>
+  <w:num w:numId="31">
+    <w:abstractNumId w:val="25"/>
+  </w:num>
+  <w:num w:numId="32">
     <w:abstractNumId w:val="6"/>
   </w:num>
-  <w:num w:numId="6">
-    <w:abstractNumId w:val="22"/>
-  </w:num>
-  <w:num w:numId="7">
-    <w:abstractNumId w:val="20"/>
-  </w:num>
-  <w:num w:numId="8">
-    <w:abstractNumId w:val="11"/>
-  </w:num>
-  <w:num w:numId="9">
-    <w:abstractNumId w:val="5"/>
-  </w:num>
-  <w:num w:numId="10">
-    <w:abstractNumId w:val="13"/>
-  </w:num>
-  <w:num w:numId="11">
-    <w:abstractNumId w:val="25"/>
-  </w:num>
-  <w:num w:numId="12">
-    <w:abstractNumId w:val="16"/>
-  </w:num>
-  <w:num w:numId="13">
-    <w:abstractNumId w:val="9"/>
-  </w:num>
-  <w:num w:numId="14">
-    <w:abstractNumId w:val="1"/>
-  </w:num>
-  <w:num w:numId="15">
-    <w:abstractNumId w:val="3"/>
-  </w:num>
-  <w:num w:numId="16">
-    <w:abstractNumId w:val="28"/>
-  </w:num>
-  <w:num w:numId="17">
-    <w:abstractNumId w:val="17"/>
-  </w:num>
-  <w:num w:numId="18">
-    <w:abstractNumId w:val="26"/>
-  </w:num>
-  <w:num w:numId="19">
-    <w:abstractNumId w:val="23"/>
-  </w:num>
-  <w:num w:numId="20">
-    <w:abstractNumId w:val="27"/>
-  </w:num>
-  <w:num w:numId="21">
-    <w:abstractNumId w:val="12"/>
-  </w:num>
-  <w:num w:numId="22">
-    <w:abstractNumId w:val="15"/>
-  </w:num>
-  <w:num w:numId="23">
-    <w:abstractNumId w:val="10"/>
-  </w:num>
-  <w:num w:numId="24">
-    <w:abstractNumId w:val="7"/>
-  </w:num>
-  <w:num w:numId="25">
-    <w:abstractNumId w:val="21"/>
-  </w:num>
-  <w:num w:numId="26">
+  <w:num w:numId="33">
     <w:abstractNumId w:val="0"/>
-  </w:num>
-  <w:num w:numId="27">
-    <w:abstractNumId w:val="14"/>
-  </w:num>
-  <w:num w:numId="28">
-    <w:abstractNumId w:val="19"/>
-  </w:num>
-  <w:num w:numId="29">
-    <w:abstractNumId w:val="8"/>
   </w:num>
 </w:numbering>
 </file>
@@ -10676,6 +13969,27 @@
     <w:name w:val="Normal"/>
     <w:qFormat/>
   </w:style>
+  <w:style w:type="paragraph" w:styleId="Heading1">
+    <w:name w:val="heading 1"/>
+    <w:basedOn w:val="Normal"/>
+    <w:next w:val="Normal"/>
+    <w:link w:val="Heading1Char"/>
+    <w:uiPriority w:val="9"/>
+    <w:qFormat/>
+    <w:rsid w:val="0044335E"/>
+    <w:pPr>
+      <w:keepNext/>
+      <w:keepLines/>
+      <w:spacing w:before="240" w:after="0"/>
+      <w:outlineLvl w:val="0"/>
+    </w:pPr>
+    <w:rPr>
+      <w:rFonts w:asciiTheme="majorHAnsi" w:eastAsiaTheme="majorEastAsia" w:hAnsiTheme="majorHAnsi" w:cstheme="majorBidi"/>
+      <w:color w:val="2E74B5" w:themeColor="accent1" w:themeShade="BF"/>
+      <w:sz w:val="32"/>
+      <w:szCs w:val="32"/>
+    </w:rPr>
+  </w:style>
   <w:style w:type="paragraph" w:styleId="Heading2">
     <w:name w:val="heading 2"/>
     <w:basedOn w:val="Normal"/>
@@ -10742,7 +14056,6 @@
   <w:style w:type="character" w:default="1" w:styleId="DefaultParagraphFont">
     <w:name w:val="Default Paragraph Font"/>
     <w:uiPriority w:val="1"/>
-    <w:semiHidden/>
     <w:unhideWhenUsed/>
   </w:style>
   <w:style w:type="table" w:default="1" w:styleId="TableNormal">
@@ -10861,7 +14174,46 @@
       <w:color w:val="2E74B5" w:themeColor="accent1" w:themeShade="BF"/>
     </w:rPr>
   </w:style>
+  <w:style w:type="character" w:customStyle="1" w:styleId="Heading1Char">
+    <w:name w:val="Heading 1 Char"/>
+    <w:basedOn w:val="DefaultParagraphFont"/>
+    <w:link w:val="Heading1"/>
+    <w:uiPriority w:val="9"/>
+    <w:rsid w:val="0044335E"/>
+    <w:rPr>
+      <w:rFonts w:asciiTheme="majorHAnsi" w:eastAsiaTheme="majorEastAsia" w:hAnsiTheme="majorHAnsi" w:cstheme="majorBidi"/>
+      <w:color w:val="2E74B5" w:themeColor="accent1" w:themeShade="BF"/>
+      <w:sz w:val="32"/>
+      <w:szCs w:val="32"/>
+    </w:rPr>
+  </w:style>
+  <w:style w:type="character" w:styleId="Emphasis">
+    <w:name w:val="Emphasis"/>
+    <w:basedOn w:val="DefaultParagraphFont"/>
+    <w:uiPriority w:val="20"/>
+    <w:qFormat/>
+    <w:rsid w:val="0044335E"/>
+    <w:rPr>
+      <w:i/>
+      <w:iCs/>
+    </w:rPr>
+  </w:style>
+  <w:style w:type="character" w:styleId="Hyperlink">
+    <w:name w:val="Hyperlink"/>
+    <w:basedOn w:val="DefaultParagraphFont"/>
+    <w:uiPriority w:val="99"/>
+    <w:unhideWhenUsed/>
+    <w:rsid w:val="00D62BEF"/>
+    <w:rPr>
+      <w:color w:val="0563C1" w:themeColor="hyperlink"/>
+      <w:u w:val="single"/>
+    </w:rPr>
+  </w:style>
 </w:styles>
+</file>
+
+<file path=word/activeX/activeX1.xml><?xml version="1.0" encoding="utf-8"?>
+<ax:ocx xmlns:ax="http://schemas.microsoft.com/office/2006/activeX" xmlns:r="http://schemas.openxmlformats.org/officeDocument/2006/relationships" ax:classid="{5512D124-5CC6-11CF-8D67-00AA00BDCE1D}" ax:persistence="persistStream" r:id="rId1"/>
 </file>
 
 <file path=word/theme/theme1.xml><?xml version="1.0" encoding="utf-8"?>

</xml_diff>